<commit_message>
Document changes and test results
not enough test results. formatting of test results still sucks
</commit_message>
<xml_diff>
--- a/Term Project.docx
+++ b/Term Project.docx
@@ -43,6 +43,8 @@
               <w:p>
                 <w:pPr>
                   <w:pStyle w:val="NoSpacing"/>
+                  <w:spacing w:line="480" w:lineRule="auto"/>
+                  <w:contextualSpacing/>
                   <w:jc w:val="center"/>
                   <w:rPr>
                     <w:rFonts w:asciiTheme="majorHAnsi" w:eastAsiaTheme="majorEastAsia" w:hAnsiTheme="majorHAnsi" w:cstheme="majorBidi"/>
@@ -66,9 +68,6 @@
                 </w:rPr>
                 <w:alias w:val="Title"/>
                 <w:id w:val="15524250"/>
-                <w:placeholder>
-                  <w:docPart w:val="44A3DE70B0104C7F8AB5C174D4F71DD8"/>
-                </w:placeholder>
                 <w:dataBinding w:prefixMappings="xmlns:ns0='http://schemas.openxmlformats.org/package/2006/metadata/core-properties' xmlns:ns1='http://purl.org/dc/elements/1.1/'" w:xpath="/ns0:coreProperties[1]/ns1:title[1]" w:storeItemID="{6C3C8BC8-F283-45AE-878A-BAB7291924A1}"/>
                 <w:text/>
               </w:sdtPr>
@@ -84,6 +83,8 @@
                   <w:p>
                     <w:pPr>
                       <w:pStyle w:val="NoSpacing"/>
+                      <w:spacing w:line="480" w:lineRule="auto"/>
+                      <w:contextualSpacing/>
                       <w:jc w:val="center"/>
                       <w:rPr>
                         <w:rFonts w:asciiTheme="majorHAnsi" w:eastAsiaTheme="majorEastAsia" w:hAnsiTheme="majorHAnsi" w:cstheme="majorBidi"/>
@@ -133,6 +134,8 @@
                   <w:p>
                     <w:pPr>
                       <w:pStyle w:val="NoSpacing"/>
+                      <w:spacing w:line="480" w:lineRule="auto"/>
+                      <w:contextualSpacing/>
                       <w:jc w:val="center"/>
                       <w:rPr>
                         <w:rFonts w:asciiTheme="majorHAnsi" w:eastAsiaTheme="majorEastAsia" w:hAnsiTheme="majorHAnsi" w:cstheme="majorBidi"/>
@@ -146,7 +149,23 @@
                         <w:sz w:val="44"/>
                         <w:szCs w:val="44"/>
                       </w:rPr>
-                      <w:t>CP468 Term Project</w:t>
+                      <w:t>CP468</w:t>
+                    </w:r>
+                    <w:r>
+                      <w:rPr>
+                        <w:rFonts w:asciiTheme="majorHAnsi" w:eastAsiaTheme="majorEastAsia" w:hAnsiTheme="majorHAnsi" w:cstheme="majorBidi"/>
+                        <w:sz w:val="44"/>
+                        <w:szCs w:val="44"/>
+                      </w:rPr>
+                      <w:t xml:space="preserve"> Artificial Intelligence</w:t>
+                    </w:r>
+                    <w:r>
+                      <w:rPr>
+                        <w:rFonts w:asciiTheme="majorHAnsi" w:eastAsiaTheme="majorEastAsia" w:hAnsiTheme="majorHAnsi" w:cstheme="majorBidi"/>
+                        <w:sz w:val="44"/>
+                        <w:szCs w:val="44"/>
+                      </w:rPr>
+                      <w:t xml:space="preserve"> Term Project</w:t>
                     </w:r>
                   </w:p>
                 </w:tc>
@@ -166,6 +185,8 @@
               <w:p>
                 <w:pPr>
                   <w:pStyle w:val="NoSpacing"/>
+                  <w:spacing w:line="480" w:lineRule="auto"/>
+                  <w:contextualSpacing/>
                   <w:jc w:val="center"/>
                 </w:pPr>
               </w:p>
@@ -196,6 +217,8 @@
                   <w:p>
                     <w:pPr>
                       <w:pStyle w:val="NoSpacing"/>
+                      <w:spacing w:line="480" w:lineRule="auto"/>
+                      <w:contextualSpacing/>
                       <w:jc w:val="center"/>
                       <w:rPr>
                         <w:b/>
@@ -214,24 +237,15 @@
                         <w:b/>
                         <w:bCs/>
                       </w:rPr>
-                      <w:t xml:space="preserve">, </w:t>
+                      <w:t xml:space="preserve"> </w:t>
                     </w:r>
                     <w:r>
                       <w:rPr>
                         <w:b/>
                         <w:bCs/>
                       </w:rPr>
-                      <w:t xml:space="preserve">Michael </w:t>
+                      <w:t>Michael Dougall</w:t>
                     </w:r>
-                    <w:proofErr w:type="spellStart"/>
-                    <w:r>
-                      <w:rPr>
-                        <w:b/>
-                        <w:bCs/>
-                      </w:rPr>
-                      <w:t>Dougall</w:t>
-                    </w:r>
-                    <w:proofErr w:type="spellEnd"/>
                     <w:r>
                       <w:rPr>
                         <w:b/>
@@ -264,6 +278,8 @@
               <w:p>
                 <w:pPr>
                   <w:pStyle w:val="NoSpacing"/>
+                  <w:spacing w:line="480" w:lineRule="auto"/>
+                  <w:contextualSpacing/>
                   <w:jc w:val="center"/>
                   <w:rPr>
                     <w:b/>
@@ -274,8 +290,51 @@
             </w:tc>
           </w:tr>
         </w:tbl>
-        <w:p/>
-        <w:p/>
+        <w:p>
+          <w:pPr>
+            <w:pStyle w:val="Subtitle"/>
+            <w:spacing w:line="480" w:lineRule="auto"/>
+            <w:contextualSpacing/>
+            <w:jc w:val="center"/>
+          </w:pPr>
+          <w:r>
+            <w:t>Jake Buller: 090376280</w:t>
+          </w:r>
+        </w:p>
+        <w:p>
+          <w:pPr>
+            <w:pStyle w:val="Subtitle"/>
+            <w:spacing w:line="480" w:lineRule="auto"/>
+            <w:contextualSpacing/>
+            <w:jc w:val="center"/>
+          </w:pPr>
+          <w:r>
+            <w:t>Michael Dougall: #########</w:t>
+          </w:r>
+        </w:p>
+        <w:p>
+          <w:pPr>
+            <w:pStyle w:val="Subtitle"/>
+            <w:spacing w:line="480" w:lineRule="auto"/>
+            <w:contextualSpacing/>
+            <w:jc w:val="center"/>
+          </w:pPr>
+          <w:r>
+            <w:t>Travis Miehm: #########</w:t>
+          </w:r>
+        </w:p>
+        <w:p>
+          <w:pPr>
+            <w:spacing w:line="480" w:lineRule="auto"/>
+            <w:contextualSpacing/>
+          </w:pPr>
+        </w:p>
+        <w:p>
+          <w:pPr>
+            <w:spacing w:line="480" w:lineRule="auto"/>
+            <w:contextualSpacing/>
+          </w:pPr>
+        </w:p>
         <w:tbl>
           <w:tblPr>
             <w:tblpPr w:leftFromText="187" w:rightFromText="187" w:horzAnchor="margin" w:tblpXSpec="center" w:tblpYSpec="bottom"/>
@@ -293,13 +352,24 @@
               <w:p>
                 <w:pPr>
                   <w:pStyle w:val="NoSpacing"/>
+                  <w:spacing w:line="480" w:lineRule="auto"/>
+                  <w:contextualSpacing/>
                 </w:pPr>
               </w:p>
             </w:tc>
           </w:tr>
         </w:tbl>
-        <w:p/>
         <w:p>
+          <w:pPr>
+            <w:spacing w:line="480" w:lineRule="auto"/>
+            <w:contextualSpacing/>
+          </w:pPr>
+        </w:p>
+        <w:p>
+          <w:pPr>
+            <w:spacing w:line="480" w:lineRule="auto"/>
+            <w:contextualSpacing/>
+          </w:pPr>
           <w:r>
             <w:br w:type="page"/>
           </w:r>
@@ -309,15 +379,21 @@
     <w:p>
       <w:pPr>
         <w:pStyle w:val="Heading1"/>
+        <w:spacing w:line="480" w:lineRule="auto"/>
+        <w:contextualSpacing/>
       </w:pPr>
       <w:r>
         <w:lastRenderedPageBreak/>
+        <w:t xml:space="preserve">0. </w:t>
+      </w:r>
+      <w:r>
         <w:t>Project Description</w:t>
       </w:r>
     </w:p>
     <w:p>
       <w:pPr>
         <w:spacing w:line="480" w:lineRule="auto"/>
+        <w:contextualSpacing/>
       </w:pPr>
       <w:r>
         <w:t>Consider a Museum room that is patrolled by N robots at night. At a pre-determined time, the robots are supposed to rendezvous at a given point R in the room. The robots move inside the room, and the room contains obstacles, such as chairs and benches for the visitors, paintings, sculptures etc. The robots are supposed to know the location of the obstacles in the room.</w:t>
@@ -326,6 +402,7 @@
     <w:p>
       <w:pPr>
         <w:spacing w:line="480" w:lineRule="auto"/>
+        <w:contextualSpacing/>
       </w:pPr>
       <w:r>
         <w:t>Implement an A*-based algorithm to compute the path of each robot, from its initial position to the given rendezvous point R.</w:t>
@@ -334,7 +411,12 @@
     <w:p>
       <w:pPr>
         <w:pStyle w:val="Heading1"/>
-      </w:pPr>
+        <w:spacing w:line="480" w:lineRule="auto"/>
+        <w:contextualSpacing/>
+      </w:pPr>
+      <w:r>
+        <w:t xml:space="preserve">1. </w:t>
+      </w:r>
       <w:r>
         <w:t>Design Decisions</w:t>
       </w:r>
@@ -342,19 +424,38 @@
     <w:p>
       <w:pPr>
         <w:spacing w:line="480" w:lineRule="auto"/>
-        <w:ind w:firstLine="720"/>
-      </w:pPr>
-      <w:r>
-        <w:t>When beginning to tackle the problem presented our first decision was which programming language to use. For this project we decided to use C#. It was chosen because it is a modern language and it is used in the industry for producing release-quality software.</w:t>
-      </w:r>
-      <w:r>
-        <w:t xml:space="preserve"> Early on it was also decided that we would use </w:t>
-      </w:r>
-      <w:proofErr w:type="spellStart"/>
-      <w:r>
-        <w:t>GitHub</w:t>
-      </w:r>
-      <w:proofErr w:type="spellEnd"/>
+        <w:contextualSpacing/>
+      </w:pPr>
+      <w:r>
+        <w:t>In order to</w:t>
+      </w:r>
+      <w:r>
+        <w:t xml:space="preserve"> </w:t>
+      </w:r>
+      <w:r>
+        <w:t>tackle the problem presented the</w:t>
+      </w:r>
+      <w:r>
+        <w:t xml:space="preserve"> first decision </w:t>
+      </w:r>
+      <w:r>
+        <w:t xml:space="preserve">we needed to make </w:t>
+      </w:r>
+      <w:r>
+        <w:t>was which programming language to use. For this project we d</w:t>
+      </w:r>
+      <w:r>
+        <w:t xml:space="preserve">ecided to use C#. We chose C# </w:t>
+      </w:r>
+      <w:r>
+        <w:t>because it is a modern language and it is used in the industry for producing release-quality software.</w:t>
+      </w:r>
+      <w:r>
+        <w:t xml:space="preserve"> Early on it was also decided that we would use GitHub</w:t>
+      </w:r>
+      <w:r>
+        <w:t xml:space="preserve"> for version control</w:t>
+      </w:r>
       <w:r>
         <w:t xml:space="preserve"> during the project. It helped in the case that a problem arose as we could go back to previous versions of code and determine the changes that led to the problem. It also ensured that everyone was using the same version of the code when they went to work on it.</w:t>
       </w:r>
@@ -362,173 +463,511 @@
     <w:p>
       <w:pPr>
         <w:spacing w:line="480" w:lineRule="auto"/>
-      </w:pPr>
-      <w:r>
-        <w:tab/>
+        <w:contextualSpacing/>
+      </w:pPr>
+    </w:p>
+    <w:p>
+      <w:pPr>
+        <w:spacing w:line="480" w:lineRule="auto"/>
+        <w:contextualSpacing/>
+      </w:pPr>
+      <w:r>
         <w:t xml:space="preserve">Next we needed to decide </w:t>
       </w:r>
       <w:r>
-        <w:t xml:space="preserve">how the various elements of the problem would be represented programmatically. </w:t>
+        <w:t>how the various elements of the problem would be represented programmatically.</w:t>
       </w:r>
       <w:bookmarkStart w:id="0" w:name="_GoBack"/>
       <w:bookmarkEnd w:id="0"/>
       <w:r>
-        <w:t xml:space="preserve">The map was stored as two dictionaries, one representing the vertices and one representing the edges between these vertices. </w:t>
-      </w:r>
-      <w:r>
-        <w:t xml:space="preserve">The vertex dictionary takes the vertex label as a key and returns a Point2D </w:t>
-      </w:r>
-      <w:proofErr w:type="spellStart"/>
-      <w:r>
-        <w:t>datastructure</w:t>
-      </w:r>
-      <w:proofErr w:type="spellEnd"/>
-      <w:r>
-        <w:t xml:space="preserve">, containing the x and y coordinate of the vertex in the map. The edge dictionary takes the starting vertex label, </w:t>
-      </w:r>
-      <w:proofErr w:type="spellStart"/>
-      <w:r>
-        <w:t>fromLocation</w:t>
-      </w:r>
-      <w:proofErr w:type="spellEnd"/>
-      <w:r>
-        <w:t xml:space="preserve">, and will then use a second dictionary and the intended vertex, </w:t>
-      </w:r>
-      <w:proofErr w:type="spellStart"/>
-      <w:r>
-        <w:t>toLocation</w:t>
-      </w:r>
-      <w:proofErr w:type="spellEnd"/>
-      <w:r>
-        <w:t xml:space="preserve">, and will return the distance between these two vertices. This </w:t>
-      </w:r>
-      <w:proofErr w:type="spellStart"/>
-      <w:r>
-        <w:t>datastructure</w:t>
-      </w:r>
-      <w:proofErr w:type="spellEnd"/>
-      <w:r>
-        <w:t xml:space="preserve"> can also be used to determine if connections exist and allows for the creation and modification of the map.</w:t>
+        <w:t xml:space="preserve"> Since A* is designed as a graph/tree search we needed to implement a representation of a graph to perform the search on. A graph is composed of both edges and vertices. We created a point structure to represent the vertices in the graph. The resulting data structure, the class ExtendableMap in our program, contains a list of points, and a list of edges (as Strings). In order to do searching a structure is needed for the frontier</w:t>
+      </w:r>
+      <w:r>
+        <w:t xml:space="preserve"> of A*. For this we have used a List of Points</w:t>
+      </w:r>
+      <w:r>
+        <w:t>.</w:t>
+      </w:r>
+      <w:r>
+        <w:t xml:space="preserve"> This list is sorted by the weight of each Point in the frontier where a nodes weight it is the sum of the heuristic function at that point, and the actual path cost from the current Point to the Point in the frontier. </w:t>
+      </w:r>
+      <w:r>
+        <w:t xml:space="preserve"> </w:t>
       </w:r>
     </w:p>
     <w:p>
       <w:pPr>
         <w:spacing w:line="480" w:lineRule="auto"/>
+        <w:contextualSpacing/>
       </w:pPr>
       <w:r>
         <w:lastRenderedPageBreak/>
-        <w:tab/>
-        <w:t xml:space="preserve">The robots and rendezvous point were </w:t>
-      </w:r>
-      <w:r>
-        <w:t>represented</w:t>
-      </w:r>
-      <w:r>
-        <w:t xml:space="preserve"> as Point2Ds, a previously mentioned </w:t>
-      </w:r>
-      <w:proofErr w:type="spellStart"/>
-      <w:r>
-        <w:t>datastructure</w:t>
-      </w:r>
-      <w:proofErr w:type="spellEnd"/>
-      <w:r>
-        <w:t xml:space="preserve">. Since there are multiple robots they were stored as a List of Point2Ds. </w:t>
-      </w:r>
-      <w:r>
-        <w:t>The robot Point2Ds</w:t>
-      </w:r>
-      <w:r>
-        <w:t xml:space="preserve"> are able to change their location as the robots would, </w:t>
-      </w:r>
-      <w:proofErr w:type="gramStart"/>
-      <w:r>
-        <w:t>enabling</w:t>
-      </w:r>
-      <w:proofErr w:type="gramEnd"/>
-      <w:r>
-        <w:t xml:space="preserve"> the search to be executed.</w:t>
+        <w:t>A* is a heuristic based algorithm so choosing a heuristic functio</w:t>
+      </w:r>
+      <w:r>
+        <w:t>n for our implementation was the</w:t>
+      </w:r>
+      <w:r>
+        <w:t xml:space="preserve"> </w:t>
+      </w:r>
+      <w:r>
+        <w:t>next major design consideration</w:t>
+      </w:r>
+      <w:r>
+        <w:t>. We chose to use a</w:t>
+      </w:r>
+      <w:r>
+        <w:t xml:space="preserve"> direct path heuristic. This heuristic is a good choice for two main</w:t>
+      </w:r>
+      <w:r>
+        <w:t xml:space="preserve"> reasons. First of all, the direct path heuristic is admissible. For any Point in the graph, in order to get from that point to another, the absolute best case is a straight line path, in which case the heuristic will be equal to the actual path cost. In the case where the path is not a straight line the heuristic will always underestimate the cost to get from the current node to the goal node. Since the heuristic never over estimates the actual cost, it is admissible</w:t>
+      </w:r>
+      <w:r>
+        <w:t xml:space="preserve">. </w:t>
+      </w:r>
+      <w:r>
+        <w:t>The second reason that this heuristic is a good choice is because of its computational simplicity. We can compute the heuristic in linear time</w:t>
+      </w:r>
+      <w:r>
+        <w:t xml:space="preserve"> </w:t>
+      </w:r>
+      <w:r>
+        <w:t xml:space="preserve">(a few small operations) so this will not have a </w:t>
+      </w:r>
+      <w:r>
+        <w:t xml:space="preserve">negative </w:t>
+      </w:r>
+      <w:r>
+        <w:t>effect</w:t>
+      </w:r>
+      <w:r>
+        <w:t xml:space="preserve"> on our run time.</w:t>
       </w:r>
     </w:p>
     <w:p>
       <w:pPr>
-        <w:spacing w:line="480" w:lineRule="auto"/>
-      </w:pPr>
-      <w:r>
-        <w:tab/>
-        <w:t>Since we were told to make the program A*-based we required a heuristic function to implement the tree-search. We chose to use a direct path heuristic function, meaning the function will return the straight line distance between two points on the map. This made sense as our robots would only be given four directions that they could move in, so moving as close to the goal as possible would always result in the most efficient path.</w:t>
-      </w:r>
-    </w:p>
-    <w:p>
-      <w:pPr>
-        <w:spacing w:line="480" w:lineRule="auto"/>
-      </w:pPr>
-      <w:r>
-        <w:tab/>
-        <w:t>Once the main components of the program were created and simple test were executed successfully a full scale implementation of the solution was made. This then needed to be optimized in order to produce reasonably timed results. In order to reduce some of the computation time it was decided that the path finding for each robot would be executed in parallel on separate threads.</w:t>
-      </w:r>
-    </w:p>
-    <w:p>
-      <w:pPr>
-        <w:spacing w:line="480" w:lineRule="auto"/>
-        <w:ind w:firstLine="720"/>
-      </w:pPr>
-      <w:r>
-        <w:t xml:space="preserve"> </w:t>
-      </w:r>
-      <w:r>
-        <w:rPr>
-          <w:highlight w:val="yellow"/>
-        </w:rPr>
-        <w:t xml:space="preserve">Next the map was created in such a way that it did not allow the robots to move </w:t>
-      </w:r>
-      <w:r>
-        <w:rPr>
-          <w:highlight w:val="yellow"/>
-        </w:rPr>
-        <w:t>“see” beyond</w:t>
-      </w:r>
-      <w:r>
-        <w:rPr>
-          <w:highlight w:val="yellow"/>
-        </w:rPr>
-        <w:t xml:space="preserve"> of the barriers of the map.</w:t>
-      </w:r>
-      <w:r>
-        <w:rPr>
-          <w:highlight w:val="yellow"/>
-        </w:rPr>
-        <w:t xml:space="preserve"> This was done by creating the mapping of the room like a graph of paths, similar to a road map. The only “roads” the robot can travel down are those that are given to them.</w:t>
-      </w:r>
-      <w:r>
-        <w:rPr>
-          <w:highlight w:val="yellow"/>
-        </w:rPr>
-        <w:t xml:space="preserve"> This meant that the robots would simply move to where they were told they can go and not have </w:t>
-      </w:r>
-      <w:r>
-        <w:rPr>
-          <w:highlight w:val="yellow"/>
-        </w:rPr>
-        <w:t>to figure out where they cannot.</w:t>
-      </w:r>
-    </w:p>
-    <w:p>
-      <w:pPr>
         <w:pStyle w:val="Heading1"/>
       </w:pPr>
       <w:r>
-        <w:t>Execution Instructions</w:t>
+        <w:t>2. Optimization Techniques</w:t>
       </w:r>
     </w:p>
     <w:p/>
     <w:p>
       <w:pPr>
+        <w:spacing w:line="480" w:lineRule="auto"/>
+        <w:contextualSpacing/>
+      </w:pPr>
+      <w:r>
+        <w:t xml:space="preserve">In order to create an efficient implementation we made two decisions to improve the programs run time. The first major optimization was to build the map with only points that the robot could go to. This means that as the map was build, if a point in the map was an obstacle it would not have a point in the graph. The robot was able to “see” the available paths at each point by its neighbouring points that had an edge to the current node, but was also able to detect an obstacle by seeing that a node did not have an edge to that particular obstacle point. In the case of a graph that has no obstacles this would have no effect, but for the average graph which have a number of obstacles, this technique reduced the search space by eliminating all of the obstacles </w:t>
+      </w:r>
+      <w:r>
+        <w:t>from the graph.</w:t>
+      </w:r>
+    </w:p>
+    <w:p>
+      <w:pPr>
+        <w:spacing w:line="480" w:lineRule="auto"/>
+        <w:contextualSpacing/>
+      </w:pPr>
+      <w:r>
+        <w:t>The second optimization we used was parallelizing our search. The robots in the map work</w:t>
+      </w:r>
+      <w:r>
+        <w:t xml:space="preserve"> independently and each only cares about its own path to the goal state. We utilized this fact to parallelize our </w:t>
+      </w:r>
+      <w:r>
+        <w:t>program. The</w:t>
+      </w:r>
+      <w:r>
+        <w:t xml:space="preserve"> program first builds the map, this is the only piece we run serially because each robot uses the same map. This initial map does not include the robots start states. We run a parallel loop that </w:t>
+      </w:r>
+      <w:r>
+        <w:t xml:space="preserve">creates an instance of the problem, now including the robots initial position, and the </w:t>
+      </w:r>
+      <w:r>
+        <w:lastRenderedPageBreak/>
+        <w:t>goal state. On this instance of the prob</w:t>
+      </w:r>
+      <w:r>
+        <w:t xml:space="preserve">lem we run our A* search to find the path from the robots initial state to the specified goal state. </w:t>
+      </w:r>
+    </w:p>
+    <w:p>
+      <w:pPr>
         <w:pStyle w:val="Heading1"/>
+        <w:spacing w:line="480" w:lineRule="auto"/>
+        <w:contextualSpacing/>
+      </w:pPr>
+      <w:r>
+        <w:t>Execution Instructions</w:t>
+      </w:r>
+    </w:p>
+    <w:p>
+      <w:pPr>
+        <w:spacing w:line="480" w:lineRule="auto"/>
+        <w:contextualSpacing/>
+      </w:pPr>
+    </w:p>
+    <w:p>
+      <w:pPr>
+        <w:pStyle w:val="Heading1"/>
+        <w:spacing w:line="480" w:lineRule="auto"/>
+        <w:contextualSpacing/>
       </w:pPr>
       <w:r>
         <w:t>Test Results</w:t>
       </w:r>
     </w:p>
+    <w:p>
+      <w:r>
+        <w:t>To generate test results we ran 10,000 test runs on each map to determine the average time (in milliseconds) to find a solution. The maps can be seen in Appendix A.</w:t>
+      </w:r>
+    </w:p>
+    <w:tbl>
+      <w:tblPr>
+        <w:tblStyle w:val="TableGrid"/>
+        <w:tblW w:w="0" w:type="auto"/>
+        <w:jc w:val="center"/>
+        <w:tblLook w:val="04A0"/>
+      </w:tblPr>
+      <w:tblGrid>
+        <w:gridCol w:w="2727"/>
+        <w:gridCol w:w="2346"/>
+        <w:gridCol w:w="2381"/>
+        <w:gridCol w:w="2122"/>
+      </w:tblGrid>
+      <w:tr>
+        <w:trPr>
+          <w:jc w:val="center"/>
+        </w:trPr>
+        <w:tc>
+          <w:tcPr>
+            <w:tcW w:w="2727" w:type="dxa"/>
+          </w:tcPr>
+          <w:p>
+            <w:pPr>
+              <w:jc w:val="center"/>
+            </w:pPr>
+            <w:r>
+              <w:t>Map</w:t>
+            </w:r>
+          </w:p>
+        </w:tc>
+        <w:tc>
+          <w:tcPr>
+            <w:tcW w:w="2346" w:type="dxa"/>
+          </w:tcPr>
+          <w:p>
+            <w:pPr>
+              <w:jc w:val="center"/>
+            </w:pPr>
+            <w:r>
+              <w:t># Robots</w:t>
+            </w:r>
+          </w:p>
+        </w:tc>
+        <w:tc>
+          <w:tcPr>
+            <w:tcW w:w="2381" w:type="dxa"/>
+          </w:tcPr>
+          <w:p>
+            <w:pPr>
+              <w:jc w:val="center"/>
+            </w:pPr>
+            <w:r>
+              <w:t>Avg time to find solution (m)</w:t>
+            </w:r>
+          </w:p>
+        </w:tc>
+        <w:tc>
+          <w:tcPr>
+            <w:tcW w:w="2122" w:type="dxa"/>
+          </w:tcPr>
+          <w:p>
+            <w:pPr>
+              <w:jc w:val="center"/>
+            </w:pPr>
+            <w:r>
+              <w:t>Total Run Time</w:t>
+            </w:r>
+          </w:p>
+        </w:tc>
+      </w:tr>
+      <w:tr>
+        <w:trPr>
+          <w:jc w:val="center"/>
+        </w:trPr>
+        <w:tc>
+          <w:tcPr>
+            <w:tcW w:w="2727" w:type="dxa"/>
+          </w:tcPr>
+          <w:p>
+            <w:pPr>
+              <w:jc w:val="center"/>
+            </w:pPr>
+            <w:r>
+              <w:t>OneRobot25x25</w:t>
+            </w:r>
+          </w:p>
+        </w:tc>
+        <w:tc>
+          <w:tcPr>
+            <w:tcW w:w="2346" w:type="dxa"/>
+          </w:tcPr>
+          <w:p>
+            <w:pPr>
+              <w:jc w:val="center"/>
+            </w:pPr>
+            <w:r>
+              <w:t>1</w:t>
+            </w:r>
+          </w:p>
+        </w:tc>
+        <w:tc>
+          <w:tcPr>
+            <w:tcW w:w="2381" w:type="dxa"/>
+          </w:tcPr>
+          <w:p>
+            <w:pPr>
+              <w:jc w:val="center"/>
+            </w:pPr>
+            <w:r>
+              <w:t>4.85</w:t>
+            </w:r>
+          </w:p>
+        </w:tc>
+        <w:tc>
+          <w:tcPr>
+            <w:tcW w:w="2122" w:type="dxa"/>
+          </w:tcPr>
+          <w:p>
+            <w:pPr>
+              <w:jc w:val="center"/>
+            </w:pPr>
+            <w:r>
+              <w:t>48s 84ms</w:t>
+            </w:r>
+          </w:p>
+        </w:tc>
+      </w:tr>
+      <w:tr>
+        <w:trPr>
+          <w:jc w:val="center"/>
+        </w:trPr>
+        <w:tc>
+          <w:tcPr>
+            <w:tcW w:w="2727" w:type="dxa"/>
+          </w:tcPr>
+          <w:p>
+            <w:pPr>
+              <w:jc w:val="center"/>
+            </w:pPr>
+            <w:r>
+              <w:t>TwoRobots 20x20</w:t>
+            </w:r>
+          </w:p>
+        </w:tc>
+        <w:tc>
+          <w:tcPr>
+            <w:tcW w:w="2346" w:type="dxa"/>
+          </w:tcPr>
+          <w:p>
+            <w:pPr>
+              <w:jc w:val="center"/>
+            </w:pPr>
+            <w:r>
+              <w:t>2</w:t>
+            </w:r>
+          </w:p>
+        </w:tc>
+        <w:tc>
+          <w:tcPr>
+            <w:tcW w:w="2381" w:type="dxa"/>
+          </w:tcPr>
+          <w:p>
+            <w:pPr>
+              <w:jc w:val="center"/>
+            </w:pPr>
+            <w:r>
+              <w:t>13.33</w:t>
+            </w:r>
+          </w:p>
+        </w:tc>
+        <w:tc>
+          <w:tcPr>
+            <w:tcW w:w="2122" w:type="dxa"/>
+          </w:tcPr>
+          <w:p>
+            <w:pPr>
+              <w:jc w:val="center"/>
+            </w:pPr>
+            <w:r>
+              <w:t>1m 20s 630ms</w:t>
+            </w:r>
+          </w:p>
+        </w:tc>
+      </w:tr>
+      <w:tr>
+        <w:trPr>
+          <w:jc w:val="center"/>
+        </w:trPr>
+        <w:tc>
+          <w:tcPr>
+            <w:tcW w:w="2727" w:type="dxa"/>
+          </w:tcPr>
+          <w:p>
+            <w:pPr>
+              <w:jc w:val="center"/>
+            </w:pPr>
+            <w:r>
+              <w:t>ThreeRobots30x30</w:t>
+            </w:r>
+          </w:p>
+        </w:tc>
+        <w:tc>
+          <w:tcPr>
+            <w:tcW w:w="2346" w:type="dxa"/>
+          </w:tcPr>
+          <w:p>
+            <w:pPr>
+              <w:jc w:val="center"/>
+            </w:pPr>
+            <w:r>
+              <w:t>3</w:t>
+            </w:r>
+          </w:p>
+        </w:tc>
+        <w:tc>
+          <w:tcPr>
+            <w:tcW w:w="2381" w:type="dxa"/>
+          </w:tcPr>
+          <w:p>
+            <w:pPr>
+              <w:jc w:val="center"/>
+            </w:pPr>
+            <w:r>
+              <w:t>27.99</w:t>
+            </w:r>
+          </w:p>
+        </w:tc>
+        <w:tc>
+          <w:tcPr>
+            <w:tcW w:w="2122" w:type="dxa"/>
+          </w:tcPr>
+          <w:p>
+            <w:pPr>
+              <w:jc w:val="center"/>
+            </w:pPr>
+            <w:r>
+              <w:t>4m 50s 267ms</w:t>
+            </w:r>
+          </w:p>
+        </w:tc>
+      </w:tr>
+      <w:tr>
+        <w:trPr>
+          <w:jc w:val="center"/>
+        </w:trPr>
+        <w:tc>
+          <w:tcPr>
+            <w:tcW w:w="2727" w:type="dxa"/>
+          </w:tcPr>
+          <w:p>
+            <w:pPr>
+              <w:jc w:val="center"/>
+            </w:pPr>
+            <w:r>
+              <w:t>FourRobots28x28</w:t>
+            </w:r>
+          </w:p>
+        </w:tc>
+        <w:tc>
+          <w:tcPr>
+            <w:tcW w:w="2346" w:type="dxa"/>
+          </w:tcPr>
+          <w:p>
+            <w:pPr>
+              <w:jc w:val="center"/>
+            </w:pPr>
+            <w:r>
+              <w:t>4</w:t>
+            </w:r>
+          </w:p>
+        </w:tc>
+        <w:tc>
+          <w:tcPr>
+            <w:tcW w:w="2381" w:type="dxa"/>
+          </w:tcPr>
+          <w:p>
+            <w:pPr>
+              <w:jc w:val="center"/>
+            </w:pPr>
+            <w:r>
+              <w:t>9.00</w:t>
+            </w:r>
+          </w:p>
+        </w:tc>
+        <w:tc>
+          <w:tcPr>
+            <w:tcW w:w="2122" w:type="dxa"/>
+          </w:tcPr>
+          <w:p>
+            <w:pPr>
+              <w:jc w:val="center"/>
+            </w:pPr>
+            <w:r>
+              <w:t>2m 50s 518ms</w:t>
+            </w:r>
+          </w:p>
+        </w:tc>
+      </w:tr>
+      <w:tr>
+        <w:trPr>
+          <w:jc w:val="center"/>
+        </w:trPr>
+        <w:tc>
+          <w:tcPr>
+            <w:tcW w:w="2727" w:type="dxa"/>
+          </w:tcPr>
+          <w:p>
+            <w:pPr>
+              <w:jc w:val="center"/>
+            </w:pPr>
+          </w:p>
+        </w:tc>
+        <w:tc>
+          <w:tcPr>
+            <w:tcW w:w="2346" w:type="dxa"/>
+          </w:tcPr>
+          <w:p>
+            <w:pPr>
+              <w:jc w:val="center"/>
+            </w:pPr>
+          </w:p>
+        </w:tc>
+        <w:tc>
+          <w:tcPr>
+            <w:tcW w:w="2381" w:type="dxa"/>
+          </w:tcPr>
+          <w:p>
+            <w:pPr>
+              <w:jc w:val="center"/>
+            </w:pPr>
+          </w:p>
+        </w:tc>
+        <w:tc>
+          <w:tcPr>
+            <w:tcW w:w="2122" w:type="dxa"/>
+          </w:tcPr>
+          <w:p>
+            <w:pPr>
+              <w:jc w:val="center"/>
+            </w:pPr>
+          </w:p>
+        </w:tc>
+      </w:tr>
+    </w:tbl>
     <w:p/>
     <w:sectPr>
       <w:pgSz w:w="12240" w:h="15840"/>
@@ -1164,6 +1603,110 @@
       <w:contextualSpacing/>
     </w:pPr>
   </w:style>
+  <w:style w:type="paragraph" w:styleId="Subtitle">
+    <w:name w:val="Subtitle"/>
+    <w:basedOn w:val="Normal"/>
+    <w:next w:val="Normal"/>
+    <w:link w:val="SubtitleChar"/>
+    <w:uiPriority w:val="11"/>
+    <w:qFormat/>
+    <w:rsid w:val="004C41CA"/>
+    <w:pPr>
+      <w:numPr>
+        <w:ilvl w:val="1"/>
+      </w:numPr>
+    </w:pPr>
+    <w:rPr>
+      <w:rFonts w:asciiTheme="majorHAnsi" w:eastAsiaTheme="majorEastAsia" w:hAnsiTheme="majorHAnsi" w:cstheme="majorBidi"/>
+      <w:i/>
+      <w:iCs/>
+      <w:color w:val="4F81BD" w:themeColor="accent1"/>
+      <w:spacing w:val="15"/>
+      <w:sz w:val="24"/>
+      <w:szCs w:val="24"/>
+    </w:rPr>
+  </w:style>
+  <w:style w:type="character" w:customStyle="1" w:styleId="SubtitleChar">
+    <w:name w:val="Subtitle Char"/>
+    <w:basedOn w:val="DefaultParagraphFont"/>
+    <w:link w:val="Subtitle"/>
+    <w:uiPriority w:val="11"/>
+    <w:rsid w:val="004C41CA"/>
+    <w:rPr>
+      <w:rFonts w:asciiTheme="majorHAnsi" w:eastAsiaTheme="majorEastAsia" w:hAnsiTheme="majorHAnsi" w:cstheme="majorBidi"/>
+      <w:i/>
+      <w:iCs/>
+      <w:color w:val="4F81BD" w:themeColor="accent1"/>
+      <w:spacing w:val="15"/>
+      <w:sz w:val="24"/>
+      <w:szCs w:val="24"/>
+    </w:rPr>
+  </w:style>
+  <w:style w:type="paragraph" w:styleId="Title">
+    <w:name w:val="Title"/>
+    <w:basedOn w:val="Normal"/>
+    <w:next w:val="Normal"/>
+    <w:link w:val="TitleChar"/>
+    <w:uiPriority w:val="10"/>
+    <w:qFormat/>
+    <w:rsid w:val="00953F8E"/>
+    <w:pPr>
+      <w:pBdr>
+        <w:bottom w:val="single" w:sz="8" w:space="4" w:color="4F81BD" w:themeColor="accent1"/>
+      </w:pBdr>
+      <w:spacing w:after="300" w:line="240" w:lineRule="auto"/>
+      <w:contextualSpacing/>
+    </w:pPr>
+    <w:rPr>
+      <w:rFonts w:asciiTheme="majorHAnsi" w:eastAsiaTheme="majorEastAsia" w:hAnsiTheme="majorHAnsi" w:cstheme="majorBidi"/>
+      <w:color w:val="17365D" w:themeColor="text2" w:themeShade="BF"/>
+      <w:spacing w:val="5"/>
+      <w:kern w:val="28"/>
+      <w:sz w:val="52"/>
+      <w:szCs w:val="52"/>
+    </w:rPr>
+  </w:style>
+  <w:style w:type="character" w:customStyle="1" w:styleId="TitleChar">
+    <w:name w:val="Title Char"/>
+    <w:basedOn w:val="DefaultParagraphFont"/>
+    <w:link w:val="Title"/>
+    <w:uiPriority w:val="10"/>
+    <w:rsid w:val="00953F8E"/>
+    <w:rPr>
+      <w:rFonts w:asciiTheme="majorHAnsi" w:eastAsiaTheme="majorEastAsia" w:hAnsiTheme="majorHAnsi" w:cstheme="majorBidi"/>
+      <w:color w:val="17365D" w:themeColor="text2" w:themeShade="BF"/>
+      <w:spacing w:val="5"/>
+      <w:kern w:val="28"/>
+      <w:sz w:val="52"/>
+      <w:szCs w:val="52"/>
+    </w:rPr>
+  </w:style>
+  <w:style w:type="table" w:styleId="TableGrid">
+    <w:name w:val="Table Grid"/>
+    <w:basedOn w:val="TableNormal"/>
+    <w:uiPriority w:val="59"/>
+    <w:rsid w:val="00EB200D"/>
+    <w:pPr>
+      <w:spacing w:after="0" w:line="240" w:lineRule="auto"/>
+    </w:pPr>
+    <w:tblPr>
+      <w:tblInd w:w="0" w:type="dxa"/>
+      <w:tblBorders>
+        <w:top w:val="single" w:sz="4" w:space="0" w:color="auto"/>
+        <w:left w:val="single" w:sz="4" w:space="0" w:color="auto"/>
+        <w:bottom w:val="single" w:sz="4" w:space="0" w:color="auto"/>
+        <w:right w:val="single" w:sz="4" w:space="0" w:color="auto"/>
+        <w:insideH w:val="single" w:sz="4" w:space="0" w:color="auto"/>
+        <w:insideV w:val="single" w:sz="4" w:space="0" w:color="auto"/>
+      </w:tblBorders>
+      <w:tblCellMar>
+        <w:top w:w="0" w:type="dxa"/>
+        <w:left w:w="108" w:type="dxa"/>
+        <w:bottom w:w="0" w:type="dxa"/>
+        <w:right w:w="108" w:type="dxa"/>
+      </w:tblCellMar>
+    </w:tblPr>
+  </w:style>
 </w:styles>
 </file>
 
@@ -1503,359 +2046,6 @@
     </w:pPr>
   </w:style>
 </w:styles>
-</file>
-
-<file path=word/glossary/document.xml><?xml version="1.0" encoding="utf-8"?>
-<w:glossaryDocument xmlns:ve="http://schemas.openxmlformats.org/markup-compatibility/2006" xmlns:o="urn:schemas-microsoft-com:office:office" xmlns:r="http://schemas.openxmlformats.org/officeDocument/2006/relationships" xmlns:m="http://schemas.openxmlformats.org/officeDocument/2006/math" xmlns:v="urn:schemas-microsoft-com:vml" xmlns:wp="http://schemas.openxmlformats.org/drawingml/2006/wordprocessingDrawing" xmlns:w10="urn:schemas-microsoft-com:office:word" xmlns:w="http://schemas.openxmlformats.org/wordprocessingml/2006/main" xmlns:wne="http://schemas.microsoft.com/office/word/2006/wordml">
-  <w:docParts/>
-</w:glossaryDocument>
-</file>
-
-<file path=word/glossary/fontTable.xml><?xml version="1.0" encoding="utf-8"?>
-<w:fonts xmlns:r="http://schemas.openxmlformats.org/officeDocument/2006/relationships" xmlns:w="http://schemas.openxmlformats.org/wordprocessingml/2006/main">
-  <w:font w:name="Calibri">
-    <w:panose1 w:val="020F0502020204030204"/>
-    <w:charset w:val="00"/>
-    <w:family w:val="swiss"/>
-    <w:pitch w:val="variable"/>
-    <w:sig w:usb0="E10002FF" w:usb1="4000ACFF" w:usb2="00000009" w:usb3="00000000" w:csb0="0000019F" w:csb1="00000000"/>
-  </w:font>
-  <w:font w:name="Times New Roman">
-    <w:panose1 w:val="02020603050405020304"/>
-    <w:charset w:val="00"/>
-    <w:family w:val="roman"/>
-    <w:pitch w:val="variable"/>
-    <w:sig w:usb0="E0002AFF" w:usb1="C0007841" w:usb2="00000009" w:usb3="00000000" w:csb0="000001FF" w:csb1="00000000"/>
-  </w:font>
-  <w:font w:name="Courier New">
-    <w:panose1 w:val="02070309020205020404"/>
-    <w:charset w:val="00"/>
-    <w:family w:val="modern"/>
-    <w:pitch w:val="fixed"/>
-    <w:sig w:usb0="E0002AFF" w:usb1="C0007843" w:usb2="00000009" w:usb3="00000000" w:csb0="000001FF" w:csb1="00000000"/>
-  </w:font>
-  <w:font w:name="Wingdings">
-    <w:panose1 w:val="05000000000000000000"/>
-    <w:charset w:val="02"/>
-    <w:family w:val="auto"/>
-    <w:pitch w:val="variable"/>
-    <w:sig w:usb0="00000000" w:usb1="10000000" w:usb2="00000000" w:usb3="00000000" w:csb0="80000000" w:csb1="00000000"/>
-  </w:font>
-  <w:font w:name="Symbol">
-    <w:panose1 w:val="05050102010706020507"/>
-    <w:charset w:val="02"/>
-    <w:family w:val="roman"/>
-    <w:pitch w:val="variable"/>
-    <w:sig w:usb0="00000000" w:usb1="10000000" w:usb2="00000000" w:usb3="00000000" w:csb0="80000000" w:csb1="00000000"/>
-  </w:font>
-  <w:font w:name="Cambria">
-    <w:panose1 w:val="02040503050406030204"/>
-    <w:charset w:val="00"/>
-    <w:family w:val="roman"/>
-    <w:pitch w:val="variable"/>
-    <w:sig w:usb0="E00002FF" w:usb1="400004FF" w:usb2="00000000" w:usb3="00000000" w:csb0="0000019F" w:csb1="00000000"/>
-  </w:font>
-  <w:font w:name="Tahoma">
-    <w:panose1 w:val="020B0604030504040204"/>
-    <w:charset w:val="00"/>
-    <w:family w:val="swiss"/>
-    <w:notTrueType/>
-    <w:pitch w:val="variable"/>
-    <w:sig w:usb0="00000003" w:usb1="00000000" w:usb2="00000000" w:usb3="00000000" w:csb0="00000001" w:csb1="00000000"/>
-  </w:font>
-</w:fonts>
-</file>
-
-<file path=word/glossary/settings.xml><?xml version="1.0" encoding="utf-8"?>
-<w:settings xmlns:o="urn:schemas-microsoft-com:office:office" xmlns:r="http://schemas.openxmlformats.org/officeDocument/2006/relationships" xmlns:m="http://schemas.openxmlformats.org/officeDocument/2006/math" xmlns:v="urn:schemas-microsoft-com:vml" xmlns:w10="urn:schemas-microsoft-com:office:word" xmlns:w="http://schemas.openxmlformats.org/wordprocessingml/2006/main" xmlns:sl="http://schemas.openxmlformats.org/schemaLibrary/2006/main">
-  <w:view w:val="normal"/>
-  <w:defaultTabStop w:val="720"/>
-  <w:characterSpacingControl w:val="doNotCompress"/>
-  <w:compat>
-    <w:useFELayout/>
-  </w:compat>
-  <w:rsids>
-    <w:rsidRoot w:val="00E30739"/>
-    <w:rsid w:val="0080164F"/>
-    <w:rsid w:val="008D6738"/>
-    <w:rsid w:val="009C0FB6"/>
-    <w:rsid w:val="00C61DF3"/>
-    <w:rsid w:val="00E30739"/>
-    <w:rsid w:val="00FC2FF2"/>
-  </w:rsids>
-  <m:mathPr>
-    <m:mathFont m:val="Cambria Math"/>
-    <m:brkBin m:val="before"/>
-    <m:brkBinSub m:val="--"/>
-    <m:smallFrac m:val="off"/>
-    <m:dispDef/>
-    <m:lMargin m:val="0"/>
-    <m:rMargin m:val="0"/>
-    <m:defJc m:val="centerGroup"/>
-    <m:wrapIndent m:val="1440"/>
-    <m:intLim m:val="subSup"/>
-    <m:naryLim m:val="undOvr"/>
-  </m:mathPr>
-  <w:themeFontLang w:val="en-US"/>
-  <w:clrSchemeMapping w:bg1="light1" w:t1="dark1" w:bg2="light2" w:t2="dark2" w:accent1="accent1" w:accent2="accent2" w:accent3="accent3" w:accent4="accent4" w:accent5="accent5" w:accent6="accent6" w:hyperlink="hyperlink" w:followedHyperlink="followedHyperlink"/>
-  <w:decimalSymbol w:val="."/>
-  <w:listSeparator w:val=","/>
-</w:settings>
-</file>
-
-<file path=word/glossary/styles.xml><?xml version="1.0" encoding="utf-8"?>
-<w:styles xmlns:r="http://schemas.openxmlformats.org/officeDocument/2006/relationships" xmlns:w="http://schemas.openxmlformats.org/wordprocessingml/2006/main">
-  <w:docDefaults>
-    <w:rPrDefault>
-      <w:rPr>
-        <w:rFonts w:asciiTheme="minorHAnsi" w:eastAsiaTheme="minorEastAsia" w:hAnsiTheme="minorHAnsi" w:cstheme="minorBidi"/>
-        <w:sz w:val="22"/>
-        <w:szCs w:val="22"/>
-        <w:lang w:val="en-CA" w:eastAsia="en-CA" w:bidi="ar-SA"/>
-      </w:rPr>
-    </w:rPrDefault>
-    <w:pPrDefault>
-      <w:pPr>
-        <w:spacing w:after="200" w:line="276" w:lineRule="auto"/>
-      </w:pPr>
-    </w:pPrDefault>
-  </w:docDefaults>
-  <w:latentStyles w:defLockedState="0" w:defUIPriority="99" w:defSemiHidden="1" w:defUnhideWhenUsed="1" w:defQFormat="0" w:count="267">
-    <w:lsdException w:name="Normal" w:semiHidden="0" w:uiPriority="0" w:unhideWhenUsed="0" w:qFormat="1"/>
-    <w:lsdException w:name="heading 1" w:semiHidden="0" w:uiPriority="9" w:unhideWhenUsed="0" w:qFormat="1"/>
-    <w:lsdException w:name="heading 2" w:uiPriority="9" w:qFormat="1"/>
-    <w:lsdException w:name="heading 3" w:uiPriority="9" w:qFormat="1"/>
-    <w:lsdException w:name="heading 4" w:uiPriority="9" w:qFormat="1"/>
-    <w:lsdException w:name="heading 5" w:uiPriority="9" w:qFormat="1"/>
-    <w:lsdException w:name="heading 6" w:uiPriority="9" w:qFormat="1"/>
-    <w:lsdException w:name="heading 7" w:uiPriority="9" w:qFormat="1"/>
-    <w:lsdException w:name="heading 8" w:uiPriority="9" w:qFormat="1"/>
-    <w:lsdException w:name="heading 9" w:uiPriority="9" w:qFormat="1"/>
-    <w:lsdException w:name="toc 1" w:uiPriority="39"/>
-    <w:lsdException w:name="toc 2" w:uiPriority="39"/>
-    <w:lsdException w:name="toc 3" w:uiPriority="39"/>
-    <w:lsdException w:name="toc 4" w:uiPriority="39"/>
-    <w:lsdException w:name="toc 5" w:uiPriority="39"/>
-    <w:lsdException w:name="toc 6" w:uiPriority="39"/>
-    <w:lsdException w:name="toc 7" w:uiPriority="39"/>
-    <w:lsdException w:name="toc 8" w:uiPriority="39"/>
-    <w:lsdException w:name="toc 9" w:uiPriority="39"/>
-    <w:lsdException w:name="caption" w:uiPriority="35" w:qFormat="1"/>
-    <w:lsdException w:name="Title" w:semiHidden="0" w:uiPriority="10" w:unhideWhenUsed="0" w:qFormat="1"/>
-    <w:lsdException w:name="Default Paragraph Font" w:uiPriority="1"/>
-    <w:lsdException w:name="Subtitle" w:semiHidden="0" w:uiPriority="11" w:unhideWhenUsed="0" w:qFormat="1"/>
-    <w:lsdException w:name="Strong" w:semiHidden="0" w:uiPriority="22" w:unhideWhenUsed="0" w:qFormat="1"/>
-    <w:lsdException w:name="Emphasis" w:semiHidden="0" w:uiPriority="20" w:unhideWhenUsed="0" w:qFormat="1"/>
-    <w:lsdException w:name="Table Grid" w:semiHidden="0" w:uiPriority="59" w:unhideWhenUsed="0"/>
-    <w:lsdException w:name="Placeholder Text" w:unhideWhenUsed="0"/>
-    <w:lsdException w:name="No Spacing" w:semiHidden="0" w:uiPriority="1" w:unhideWhenUsed="0" w:qFormat="1"/>
-    <w:lsdException w:name="Light Shading" w:semiHidden="0" w:uiPriority="60" w:unhideWhenUsed="0"/>
-    <w:lsdException w:name="Light List" w:semiHidden="0" w:uiPriority="61" w:unhideWhenUsed="0"/>
-    <w:lsdException w:name="Light Grid" w:semiHidden="0" w:uiPriority="62" w:unhideWhenUsed="0"/>
-    <w:lsdException w:name="Medium Shading 1" w:semiHidden="0" w:uiPriority="63" w:unhideWhenUsed="0"/>
-    <w:lsdException w:name="Medium Shading 2" w:semiHidden="0" w:uiPriority="64" w:unhideWhenUsed="0"/>
-    <w:lsdException w:name="Medium List 1" w:semiHidden="0" w:uiPriority="65" w:unhideWhenUsed="0"/>
-    <w:lsdException w:name="Medium List 2" w:semiHidden="0" w:uiPriority="66" w:unhideWhenUsed="0"/>
-    <w:lsdException w:name="Medium Grid 1" w:semiHidden="0" w:uiPriority="67" w:unhideWhenUsed="0"/>
-    <w:lsdException w:name="Medium Grid 2" w:semiHidden="0" w:uiPriority="68" w:unhideWhenUsed="0"/>
-    <w:lsdException w:name="Medium Grid 3" w:semiHidden="0" w:uiPriority="69" w:unhideWhenUsed="0"/>
-    <w:lsdException w:name="Dark List" w:semiHidden="0" w:uiPriority="70" w:unhideWhenUsed="0"/>
-    <w:lsdException w:name="Colorful Shading" w:semiHidden="0" w:uiPriority="71" w:unhideWhenUsed="0"/>
-    <w:lsdException w:name="Colorful List" w:semiHidden="0" w:uiPriority="72" w:unhideWhenUsed="0"/>
-    <w:lsdException w:name="Colorful Grid" w:semiHidden="0" w:uiPriority="73" w:unhideWhenUsed="0"/>
-    <w:lsdException w:name="Light Shading Accent 1" w:semiHidden="0" w:uiPriority="60" w:unhideWhenUsed="0"/>
-    <w:lsdException w:name="Light List Accent 1" w:semiHidden="0" w:uiPriority="61" w:unhideWhenUsed="0"/>
-    <w:lsdException w:name="Light Grid Accent 1" w:semiHidden="0" w:uiPriority="62" w:unhideWhenUsed="0"/>
-    <w:lsdException w:name="Medium Shading 1 Accent 1" w:semiHidden="0" w:uiPriority="63" w:unhideWhenUsed="0"/>
-    <w:lsdException w:name="Medium Shading 2 Accent 1" w:semiHidden="0" w:uiPriority="64" w:unhideWhenUsed="0"/>
-    <w:lsdException w:name="Medium List 1 Accent 1" w:semiHidden="0" w:uiPriority="65" w:unhideWhenUsed="0"/>
-    <w:lsdException w:name="Revision" w:unhideWhenUsed="0"/>
-    <w:lsdException w:name="List Paragraph" w:semiHidden="0" w:uiPriority="34" w:unhideWhenUsed="0" w:qFormat="1"/>
-    <w:lsdException w:name="Quote" w:semiHidden="0" w:uiPriority="29" w:unhideWhenUsed="0" w:qFormat="1"/>
-    <w:lsdException w:name="Intense Quote" w:semiHidden="0" w:uiPriority="30" w:unhideWhenUsed="0" w:qFormat="1"/>
-    <w:lsdException w:name="Medium List 2 Accent 1" w:semiHidden="0" w:uiPriority="66" w:unhideWhenUsed="0"/>
-    <w:lsdException w:name="Medium Grid 1 Accent 1" w:semiHidden="0" w:uiPriority="67" w:unhideWhenUsed="0"/>
-    <w:lsdException w:name="Medium Grid 2 Accent 1" w:semiHidden="0" w:uiPriority="68" w:unhideWhenUsed="0"/>
-    <w:lsdException w:name="Medium Grid 3 Accent 1" w:semiHidden="0" w:uiPriority="69" w:unhideWhenUsed="0"/>
-    <w:lsdException w:name="Dark List Accent 1" w:semiHidden="0" w:uiPriority="70" w:unhideWhenUsed="0"/>
-    <w:lsdException w:name="Colorful Shading Accent 1" w:semiHidden="0" w:uiPriority="71" w:unhideWhenUsed="0"/>
-    <w:lsdException w:name="Colorful List Accent 1" w:semiHidden="0" w:uiPriority="72" w:unhideWhenUsed="0"/>
-    <w:lsdException w:name="Colorful Grid Accent 1" w:semiHidden="0" w:uiPriority="73" w:unhideWhenUsed="0"/>
-    <w:lsdException w:name="Light Shading Accent 2" w:semiHidden="0" w:uiPriority="60" w:unhideWhenUsed="0"/>
-    <w:lsdException w:name="Light List Accent 2" w:semiHidden="0" w:uiPriority="61" w:unhideWhenUsed="0"/>
-    <w:lsdException w:name="Light Grid Accent 2" w:semiHidden="0" w:uiPriority="62" w:unhideWhenUsed="0"/>
-    <w:lsdException w:name="Medium Shading 1 Accent 2" w:semiHidden="0" w:uiPriority="63" w:unhideWhenUsed="0"/>
-    <w:lsdException w:name="Medium Shading 2 Accent 2" w:semiHidden="0" w:uiPriority="64" w:unhideWhenUsed="0"/>
-    <w:lsdException w:name="Medium List 1 Accent 2" w:semiHidden="0" w:uiPriority="65" w:unhideWhenUsed="0"/>
-    <w:lsdException w:name="Medium List 2 Accent 2" w:semiHidden="0" w:uiPriority="66" w:unhideWhenUsed="0"/>
-    <w:lsdException w:name="Medium Grid 1 Accent 2" w:semiHidden="0" w:uiPriority="67" w:unhideWhenUsed="0"/>
-    <w:lsdException w:name="Medium Grid 2 Accent 2" w:semiHidden="0" w:uiPriority="68" w:unhideWhenUsed="0"/>
-    <w:lsdException w:name="Medium Grid 3 Accent 2" w:semiHidden="0" w:uiPriority="69" w:unhideWhenUsed="0"/>
-    <w:lsdException w:name="Dark List Accent 2" w:semiHidden="0" w:uiPriority="70" w:unhideWhenUsed="0"/>
-    <w:lsdException w:name="Colorful Shading Accent 2" w:semiHidden="0" w:uiPriority="71" w:unhideWhenUsed="0"/>
-    <w:lsdException w:name="Colorful List Accent 2" w:semiHidden="0" w:uiPriority="72" w:unhideWhenUsed="0"/>
-    <w:lsdException w:name="Colorful Grid Accent 2" w:semiHidden="0" w:uiPriority="73" w:unhideWhenUsed="0"/>
-    <w:lsdException w:name="Light Shading Accent 3" w:semiHidden="0" w:uiPriority="60" w:unhideWhenUsed="0"/>
-    <w:lsdException w:name="Light List Accent 3" w:semiHidden="0" w:uiPriority="61" w:unhideWhenUsed="0"/>
-    <w:lsdException w:name="Light Grid Accent 3" w:semiHidden="0" w:uiPriority="62" w:unhideWhenUsed="0"/>
-    <w:lsdException w:name="Medium Shading 1 Accent 3" w:semiHidden="0" w:uiPriority="63" w:unhideWhenUsed="0"/>
-    <w:lsdException w:name="Medium Shading 2 Accent 3" w:semiHidden="0" w:uiPriority="64" w:unhideWhenUsed="0"/>
-    <w:lsdException w:name="Medium List 1 Accent 3" w:semiHidden="0" w:uiPriority="65" w:unhideWhenUsed="0"/>
-    <w:lsdException w:name="Medium List 2 Accent 3" w:semiHidden="0" w:uiPriority="66" w:unhideWhenUsed="0"/>
-    <w:lsdException w:name="Medium Grid 1 Accent 3" w:semiHidden="0" w:uiPriority="67" w:unhideWhenUsed="0"/>
-    <w:lsdException w:name="Medium Grid 2 Accent 3" w:semiHidden="0" w:uiPriority="68" w:unhideWhenUsed="0"/>
-    <w:lsdException w:name="Medium Grid 3 Accent 3" w:semiHidden="0" w:uiPriority="69" w:unhideWhenUsed="0"/>
-    <w:lsdException w:name="Dark List Accent 3" w:semiHidden="0" w:uiPriority="70" w:unhideWhenUsed="0"/>
-    <w:lsdException w:name="Colorful Shading Accent 3" w:semiHidden="0" w:uiPriority="71" w:unhideWhenUsed="0"/>
-    <w:lsdException w:name="Colorful List Accent 3" w:semiHidden="0" w:uiPriority="72" w:unhideWhenUsed="0"/>
-    <w:lsdException w:name="Colorful Grid Accent 3" w:semiHidden="0" w:uiPriority="73" w:unhideWhenUsed="0"/>
-    <w:lsdException w:name="Light Shading Accent 4" w:semiHidden="0" w:uiPriority="60" w:unhideWhenUsed="0"/>
-    <w:lsdException w:name="Light List Accent 4" w:semiHidden="0" w:uiPriority="61" w:unhideWhenUsed="0"/>
-    <w:lsdException w:name="Light Grid Accent 4" w:semiHidden="0" w:uiPriority="62" w:unhideWhenUsed="0"/>
-    <w:lsdException w:name="Medium Shading 1 Accent 4" w:semiHidden="0" w:uiPriority="63" w:unhideWhenUsed="0"/>
-    <w:lsdException w:name="Medium Shading 2 Accent 4" w:semiHidden="0" w:uiPriority="64" w:unhideWhenUsed="0"/>
-    <w:lsdException w:name="Medium List 1 Accent 4" w:semiHidden="0" w:uiPriority="65" w:unhideWhenUsed="0"/>
-    <w:lsdException w:name="Medium List 2 Accent 4" w:semiHidden="0" w:uiPriority="66" w:unhideWhenUsed="0"/>
-    <w:lsdException w:name="Medium Grid 1 Accent 4" w:semiHidden="0" w:uiPriority="67" w:unhideWhenUsed="0"/>
-    <w:lsdException w:name="Medium Grid 2 Accent 4" w:semiHidden="0" w:uiPriority="68" w:unhideWhenUsed="0"/>
-    <w:lsdException w:name="Medium Grid 3 Accent 4" w:semiHidden="0" w:uiPriority="69" w:unhideWhenUsed="0"/>
-    <w:lsdException w:name="Dark List Accent 4" w:semiHidden="0" w:uiPriority="70" w:unhideWhenUsed="0"/>
-    <w:lsdException w:name="Colorful Shading Accent 4" w:semiHidden="0" w:uiPriority="71" w:unhideWhenUsed="0"/>
-    <w:lsdException w:name="Colorful List Accent 4" w:semiHidden="0" w:uiPriority="72" w:unhideWhenUsed="0"/>
-    <w:lsdException w:name="Colorful Grid Accent 4" w:semiHidden="0" w:uiPriority="73" w:unhideWhenUsed="0"/>
-    <w:lsdException w:name="Light Shading Accent 5" w:semiHidden="0" w:uiPriority="60" w:unhideWhenUsed="0"/>
-    <w:lsdException w:name="Light List Accent 5" w:semiHidden="0" w:uiPriority="61" w:unhideWhenUsed="0"/>
-    <w:lsdException w:name="Light Grid Accent 5" w:semiHidden="0" w:uiPriority="62" w:unhideWhenUsed="0"/>
-    <w:lsdException w:name="Medium Shading 1 Accent 5" w:semiHidden="0" w:uiPriority="63" w:unhideWhenUsed="0"/>
-    <w:lsdException w:name="Medium Shading 2 Accent 5" w:semiHidden="0" w:uiPriority="64" w:unhideWhenUsed="0"/>
-    <w:lsdException w:name="Medium List 1 Accent 5" w:semiHidden="0" w:uiPriority="65" w:unhideWhenUsed="0"/>
-    <w:lsdException w:name="Medium List 2 Accent 5" w:semiHidden="0" w:uiPriority="66" w:unhideWhenUsed="0"/>
-    <w:lsdException w:name="Medium Grid 1 Accent 5" w:semiHidden="0" w:uiPriority="67" w:unhideWhenUsed="0"/>
-    <w:lsdException w:name="Medium Grid 2 Accent 5" w:semiHidden="0" w:uiPriority="68" w:unhideWhenUsed="0"/>
-    <w:lsdException w:name="Medium Grid 3 Accent 5" w:semiHidden="0" w:uiPriority="69" w:unhideWhenUsed="0"/>
-    <w:lsdException w:name="Dark List Accent 5" w:semiHidden="0" w:uiPriority="70" w:unhideWhenUsed="0"/>
-    <w:lsdException w:name="Colorful Shading Accent 5" w:semiHidden="0" w:uiPriority="71" w:unhideWhenUsed="0"/>
-    <w:lsdException w:name="Colorful List Accent 5" w:semiHidden="0" w:uiPriority="72" w:unhideWhenUsed="0"/>
-    <w:lsdException w:name="Colorful Grid Accent 5" w:semiHidden="0" w:uiPriority="73" w:unhideWhenUsed="0"/>
-    <w:lsdException w:name="Light Shading Accent 6" w:semiHidden="0" w:uiPriority="60" w:unhideWhenUsed="0"/>
-    <w:lsdException w:name="Light List Accent 6" w:semiHidden="0" w:uiPriority="61" w:unhideWhenUsed="0"/>
-    <w:lsdException w:name="Light Grid Accent 6" w:semiHidden="0" w:uiPriority="62" w:unhideWhenUsed="0"/>
-    <w:lsdException w:name="Medium Shading 1 Accent 6" w:semiHidden="0" w:uiPriority="63" w:unhideWhenUsed="0"/>
-    <w:lsdException w:name="Medium Shading 2 Accent 6" w:semiHidden="0" w:uiPriority="64" w:unhideWhenUsed="0"/>
-    <w:lsdException w:name="Medium List 1 Accent 6" w:semiHidden="0" w:uiPriority="65" w:unhideWhenUsed="0"/>
-    <w:lsdException w:name="Medium List 2 Accent 6" w:semiHidden="0" w:uiPriority="66" w:unhideWhenUsed="0"/>
-    <w:lsdException w:name="Medium Grid 1 Accent 6" w:semiHidden="0" w:uiPriority="67" w:unhideWhenUsed="0"/>
-    <w:lsdException w:name="Medium Grid 2 Accent 6" w:semiHidden="0" w:uiPriority="68" w:unhideWhenUsed="0"/>
-    <w:lsdException w:name="Medium Grid 3 Accent 6" w:semiHidden="0" w:uiPriority="69" w:unhideWhenUsed="0"/>
-    <w:lsdException w:name="Dark List Accent 6" w:semiHidden="0" w:uiPriority="70" w:unhideWhenUsed="0"/>
-    <w:lsdException w:name="Colorful Shading Accent 6" w:semiHidden="0" w:uiPriority="71" w:unhideWhenUsed="0"/>
-    <w:lsdException w:name="Colorful List Accent 6" w:semiHidden="0" w:uiPriority="72" w:unhideWhenUsed="0"/>
-    <w:lsdException w:name="Colorful Grid Accent 6" w:semiHidden="0" w:uiPriority="73" w:unhideWhenUsed="0"/>
-    <w:lsdException w:name="Subtle Emphasis" w:semiHidden="0" w:uiPriority="19" w:unhideWhenUsed="0" w:qFormat="1"/>
-    <w:lsdException w:name="Intense Emphasis" w:semiHidden="0" w:uiPriority="21" w:unhideWhenUsed="0" w:qFormat="1"/>
-    <w:lsdException w:name="Subtle Reference" w:semiHidden="0" w:uiPriority="31" w:unhideWhenUsed="0" w:qFormat="1"/>
-    <w:lsdException w:name="Intense Reference" w:semiHidden="0" w:uiPriority="32" w:unhideWhenUsed="0" w:qFormat="1"/>
-    <w:lsdException w:name="Book Title" w:semiHidden="0" w:uiPriority="33" w:unhideWhenUsed="0" w:qFormat="1"/>
-    <w:lsdException w:name="Bibliography" w:uiPriority="37"/>
-    <w:lsdException w:name="TOC Heading" w:uiPriority="39" w:qFormat="1"/>
-  </w:latentStyles>
-  <w:style w:type="paragraph" w:default="1" w:styleId="Normal">
-    <w:name w:val="Normal"/>
-    <w:qFormat/>
-    <w:rsid w:val="008D6738"/>
-  </w:style>
-  <w:style w:type="character" w:default="1" w:styleId="DefaultParagraphFont">
-    <w:name w:val="Default Paragraph Font"/>
-    <w:uiPriority w:val="1"/>
-    <w:semiHidden/>
-    <w:unhideWhenUsed/>
-  </w:style>
-  <w:style w:type="table" w:default="1" w:styleId="TableNormal">
-    <w:name w:val="Normal Table"/>
-    <w:uiPriority w:val="99"/>
-    <w:semiHidden/>
-    <w:unhideWhenUsed/>
-    <w:qFormat/>
-    <w:tblPr>
-      <w:tblInd w:w="0" w:type="dxa"/>
-      <w:tblCellMar>
-        <w:top w:w="0" w:type="dxa"/>
-        <w:left w:w="108" w:type="dxa"/>
-        <w:bottom w:w="0" w:type="dxa"/>
-        <w:right w:w="108" w:type="dxa"/>
-      </w:tblCellMar>
-    </w:tblPr>
-  </w:style>
-  <w:style w:type="numbering" w:default="1" w:styleId="NoList">
-    <w:name w:val="No List"/>
-    <w:uiPriority w:val="99"/>
-    <w:semiHidden/>
-    <w:unhideWhenUsed/>
-  </w:style>
-  <w:style w:type="paragraph" w:customStyle="1" w:styleId="38138D681EE24E21A6055FC4F4DC76ED">
-    <w:name w:val="38138D681EE24E21A6055FC4F4DC76ED"/>
-    <w:rsid w:val="00E30739"/>
-  </w:style>
-  <w:style w:type="paragraph" w:customStyle="1" w:styleId="431DE9DCD0DC492A83871EDBF32BC5D0">
-    <w:name w:val="431DE9DCD0DC492A83871EDBF32BC5D0"/>
-    <w:rsid w:val="00E30739"/>
-  </w:style>
-  <w:style w:type="paragraph" w:customStyle="1" w:styleId="396E6B7C9D7E46E2AC676501C994A305">
-    <w:name w:val="396E6B7C9D7E46E2AC676501C994A305"/>
-    <w:rsid w:val="00E30739"/>
-  </w:style>
-  <w:style w:type="paragraph" w:customStyle="1" w:styleId="BC773A7E071046CFA5BFC64D9A1D524D">
-    <w:name w:val="BC773A7E071046CFA5BFC64D9A1D524D"/>
-    <w:rsid w:val="00E30739"/>
-  </w:style>
-  <w:style w:type="paragraph" w:customStyle="1" w:styleId="3E472510F5764E45A90ED78E843AEDD8">
-    <w:name w:val="3E472510F5764E45A90ED78E843AEDD8"/>
-    <w:rsid w:val="00E30739"/>
-  </w:style>
-  <w:style w:type="paragraph" w:customStyle="1" w:styleId="C5EEC030032F4E97A78789513A22167A">
-    <w:name w:val="C5EEC030032F4E97A78789513A22167A"/>
-    <w:rsid w:val="00E30739"/>
-  </w:style>
-  <w:style w:type="paragraph" w:customStyle="1" w:styleId="E6D106747AE24A98B7449DD38D2579FC">
-    <w:name w:val="E6D106747AE24A98B7449DD38D2579FC"/>
-    <w:rsid w:val="00E30739"/>
-  </w:style>
-  <w:style w:type="paragraph" w:customStyle="1" w:styleId="2F69BC1009AD4514AC1F870F820FE33C">
-    <w:name w:val="2F69BC1009AD4514AC1F870F820FE33C"/>
-    <w:rsid w:val="00E30739"/>
-  </w:style>
-  <w:style w:type="paragraph" w:customStyle="1" w:styleId="827951A5C4F84C988FE596F89039D6AD">
-    <w:name w:val="827951A5C4F84C988FE596F89039D6AD"/>
-    <w:rsid w:val="00E30739"/>
-  </w:style>
-  <w:style w:type="paragraph" w:customStyle="1" w:styleId="44A3DE70B0104C7F8AB5C174D4F71DD8">
-    <w:name w:val="44A3DE70B0104C7F8AB5C174D4F71DD8"/>
-    <w:rsid w:val="00E30739"/>
-  </w:style>
-  <w:style w:type="paragraph" w:customStyle="1" w:styleId="AC3436BF3A4744BAAE4B54C7FC48BAAA">
-    <w:name w:val="AC3436BF3A4744BAAE4B54C7FC48BAAA"/>
-    <w:rsid w:val="00E30739"/>
-  </w:style>
-  <w:style w:type="paragraph" w:customStyle="1" w:styleId="0A45C72267C14F1B9F8F0956E3EF707B">
-    <w:name w:val="0A45C72267C14F1B9F8F0956E3EF707B"/>
-    <w:rsid w:val="00E30739"/>
-  </w:style>
-  <w:style w:type="paragraph" w:customStyle="1" w:styleId="3A50D0D4E1DD4945BE2E3C20E5BD992C">
-    <w:name w:val="3A50D0D4E1DD4945BE2E3C20E5BD992C"/>
-    <w:rsid w:val="00E30739"/>
-  </w:style>
-  <w:style w:type="paragraph" w:customStyle="1" w:styleId="38F49416813543059B87839D9EB22EC1">
-    <w:name w:val="38F49416813543059B87839D9EB22EC1"/>
-    <w:rsid w:val="00E30739"/>
-  </w:style>
-</w:styles>
-</file>
-
-<file path=word/glossary/webSettings.xml><?xml version="1.0" encoding="utf-8"?>
-<w:webSettings xmlns:r="http://schemas.openxmlformats.org/officeDocument/2006/relationships" xmlns:w="http://schemas.openxmlformats.org/wordprocessingml/2006/main">
-  <w:optimizeForBrowser/>
-  <w:allowPNG/>
-</w:webSettings>
 </file>
 
 <file path=word/theme/theme1.xml><?xml version="1.0" encoding="utf-8"?>
@@ -2148,7 +2338,7 @@
 </file>
 
 <file path=customXml/itemProps1.xml><?xml version="1.0" encoding="utf-8"?>
-<ds:datastoreItem xmlns:ds="http://schemas.openxmlformats.org/officeDocument/2006/customXml" ds:itemID="{537296E1-EA5C-42A4-A52B-4D14CB05B179}">
+<ds:datastoreItem xmlns:ds="http://schemas.openxmlformats.org/officeDocument/2006/customXml" ds:itemID="{F9A1813B-90FC-493C-8D39-A7020E066838}">
   <ds:schemaRefs>
     <ds:schemaRef ds:uri="http://schemas.openxmlformats.org/officeDocument/2006/bibliography"/>
   </ds:schemaRefs>

</xml_diff>

<commit_message>
Testing results and compile instructions
</commit_message>
<xml_diff>
--- a/Term Project.docx
+++ b/Term Project.docx
@@ -1,6 +1,6 @@
 
 <file path=word/document.xml><?xml version="1.0" encoding="utf-8"?>
-<w:document xmlns:wpc="http://schemas.microsoft.com/office/word/2010/wordprocessingCanvas" xmlns:mc="http://schemas.openxmlformats.org/markup-compatibility/2006" xmlns:o="urn:schemas-microsoft-com:office:office" xmlns:r="http://schemas.openxmlformats.org/officeDocument/2006/relationships" xmlns:m="http://schemas.openxmlformats.org/officeDocument/2006/math" xmlns:v="urn:schemas-microsoft-com:vml" xmlns:wp14="http://schemas.microsoft.com/office/word/2010/wordprocessingDrawing" xmlns:wp="http://schemas.openxmlformats.org/drawingml/2006/wordprocessingDrawing" xmlns:w10="urn:schemas-microsoft-com:office:word" xmlns:w="http://schemas.openxmlformats.org/wordprocessingml/2006/main" xmlns:w14="http://schemas.microsoft.com/office/word/2010/wordml" xmlns:wpg="http://schemas.microsoft.com/office/word/2010/wordprocessingGroup" xmlns:wpi="http://schemas.microsoft.com/office/word/2010/wordprocessingInk" xmlns:wne="http://schemas.microsoft.com/office/word/2006/wordml" xmlns:wps="http://schemas.microsoft.com/office/word/2010/wordprocessingShape" mc:Ignorable="w14 wp14">
+<w:document xmlns:ve="http://schemas.openxmlformats.org/markup-compatibility/2006" xmlns:o="urn:schemas-microsoft-com:office:office" xmlns:r="http://schemas.openxmlformats.org/officeDocument/2006/relationships" xmlns:m="http://schemas.openxmlformats.org/officeDocument/2006/math" xmlns:v="urn:schemas-microsoft-com:vml" xmlns:wp="http://schemas.openxmlformats.org/drawingml/2006/wordprocessingDrawing" xmlns:w10="urn:schemas-microsoft-com:office:word" xmlns:w="http://schemas.openxmlformats.org/wordprocessingml/2006/main" xmlns:wne="http://schemas.microsoft.com/office/word/2006/wordml">
   <w:body>
     <w:sdt>
       <w:sdtPr>
@@ -26,7 +26,7 @@
           <w:tblPr>
             <w:tblW w:w="5000" w:type="pct"/>
             <w:jc w:val="center"/>
-            <w:tblLook w:val="04A0" w:firstRow="1" w:lastRow="0" w:firstColumn="1" w:lastColumn="0" w:noHBand="0" w:noVBand="1"/>
+            <w:tblLook w:val="04A0"/>
           </w:tblPr>
           <w:tblGrid>
             <w:gridCol w:w="9576"/>
@@ -71,7 +71,6 @@
                 <w:dataBinding w:prefixMappings="xmlns:ns0='http://schemas.openxmlformats.org/package/2006/metadata/core-properties' xmlns:ns1='http://purl.org/dc/elements/1.1/'" w:xpath="/ns0:coreProperties[1]/ns1:title[1]" w:storeItemID="{6C3C8BC8-F283-45AE-878A-BAB7291924A1}"/>
                 <w:text/>
               </w:sdtPr>
-              <w:sdtEndPr/>
               <w:sdtContent>
                 <w:tc>
                   <w:tcPr>
@@ -123,7 +122,6 @@
                 <w:dataBinding w:prefixMappings="xmlns:ns0='http://schemas.openxmlformats.org/package/2006/metadata/core-properties' xmlns:ns1='http://purl.org/dc/elements/1.1/'" w:xpath="/ns0:coreProperties[1]/ns1:subject[1]" w:storeItemID="{6C3C8BC8-F283-45AE-878A-BAB7291924A1}"/>
                 <w:text/>
               </w:sdtPr>
-              <w:sdtEndPr/>
               <w:sdtContent>
                 <w:tc>
                   <w:tcPr>
@@ -210,7 +208,6 @@
                 <w:dataBinding w:prefixMappings="xmlns:ns0='http://schemas.openxmlformats.org/package/2006/metadata/core-properties' xmlns:ns1='http://purl.org/dc/elements/1.1/'" w:xpath="/ns0:coreProperties[1]/ns1:creator[1]" w:storeItemID="{6C3C8BC8-F283-45AE-878A-BAB7291924A1}"/>
                 <w:text/>
               </w:sdtPr>
-              <w:sdtEndPr/>
               <w:sdtContent>
                 <w:tc>
                   <w:tcPr>
@@ -233,17 +230,8 @@
                         <w:b/>
                         <w:bCs/>
                       </w:rPr>
-                      <w:t xml:space="preserve">Jake </w:t>
+                      <w:t>Jake Buller</w:t>
                     </w:r>
-                    <w:proofErr w:type="spellStart"/>
-                    <w:r>
-                      <w:rPr>
-                        <w:b/>
-                        <w:bCs/>
-                      </w:rPr>
-                      <w:t>Buller</w:t>
-                    </w:r>
-                    <w:proofErr w:type="spellEnd"/>
                     <w:r>
                       <w:rPr>
                         <w:b/>
@@ -270,17 +258,8 @@
                         <w:b/>
                         <w:bCs/>
                       </w:rPr>
-                      <w:t xml:space="preserve">Travis </w:t>
+                      <w:t>Travis Miehm</w:t>
                     </w:r>
-                    <w:proofErr w:type="spellStart"/>
-                    <w:r>
-                      <w:rPr>
-                        <w:b/>
-                        <w:bCs/>
-                      </w:rPr>
-                      <w:t>Miehm</w:t>
-                    </w:r>
-                    <w:proofErr w:type="spellEnd"/>
                   </w:p>
                 </w:tc>
               </w:sdtContent>
@@ -319,15 +298,7 @@
             <w:jc w:val="center"/>
           </w:pPr>
           <w:r>
-            <w:t xml:space="preserve">Jake </w:t>
-          </w:r>
-          <w:proofErr w:type="spellStart"/>
-          <w:r>
-            <w:t>Buller</w:t>
-          </w:r>
-          <w:proofErr w:type="spellEnd"/>
-          <w:r>
-            <w:t>: 090376280</w:t>
+            <w:t>Jake Buller: 090376280</w:t>
           </w:r>
         </w:p>
         <w:p>
@@ -352,15 +323,10 @@
             <w:jc w:val="center"/>
           </w:pPr>
           <w:r>
-            <w:t xml:space="preserve">Travis </w:t>
+            <w:t xml:space="preserve">Travis Miehm: </w:t>
           </w:r>
-          <w:proofErr w:type="spellStart"/>
           <w:r>
-            <w:t>Miehm</w:t>
-          </w:r>
-          <w:proofErr w:type="spellEnd"/>
-          <w:r>
-            <w:t>: #########</w:t>
+            <w:t>090338930</w:t>
           </w:r>
         </w:p>
         <w:p>
@@ -381,7 +347,7 @@
           <w:tblPr>
             <w:tblpPr w:leftFromText="187" w:rightFromText="187" w:horzAnchor="margin" w:tblpXSpec="center" w:tblpYSpec="bottom"/>
             <w:tblW w:w="5000" w:type="pct"/>
-            <w:tblLook w:val="04A0" w:firstRow="1" w:lastRow="0" w:firstColumn="1" w:lastColumn="0" w:noHBand="0" w:noVBand="1"/>
+            <w:tblLook w:val="04A0"/>
           </w:tblPr>
           <w:tblGrid>
             <w:gridCol w:w="9576"/>
@@ -497,13 +463,8 @@
         <w:t>because it is a modern language and it is used in the industry for producing release-quality software.</w:t>
       </w:r>
       <w:r>
-        <w:t xml:space="preserve"> Early on it was also decided that we would use </w:t>
-      </w:r>
-      <w:proofErr w:type="spellStart"/>
-      <w:r>
-        <w:t>GitHub</w:t>
-      </w:r>
-      <w:proofErr w:type="spellEnd"/>
+        <w:t xml:space="preserve"> Early on it was also decided that we would use GitHub</w:t>
+      </w:r>
       <w:r>
         <w:t xml:space="preserve"> for version control</w:t>
       </w:r>
@@ -529,15 +490,7 @@
         <w:t>how the various elements of the problem would be represented programmatically.</w:t>
       </w:r>
       <w:r>
-        <w:t xml:space="preserve"> Since A* is designed as a graph/tree search we needed to implement a representation of a graph to perform the search on. A graph is composed of both edges and vertices. We created a point structure to represent the vertices in the graph. The resulting data structure, the class </w:t>
-      </w:r>
-      <w:proofErr w:type="spellStart"/>
-      <w:r>
-        <w:t>ExtendableMap</w:t>
-      </w:r>
-      <w:proofErr w:type="spellEnd"/>
-      <w:r>
-        <w:t xml:space="preserve"> in our program, contains a list of points, and a list of edges (as Strings). In order to do searching a structure is needed for the frontier</w:t>
+        <w:t xml:space="preserve"> Since A* is designed as a graph/tree search we needed to implement a representation of a graph to perform the search on. A graph is composed of both edges and vertices. We created a point structure to represent the vertices in the graph. The resulting data structure, the class ExtendableMap in our program, contains a list of points, and a list of edges (as Strings). In order to do searching a structure is needed for the frontier</w:t>
       </w:r>
       <w:r>
         <w:t xml:space="preserve"> of A*. For this we have used a List of Points</w:t>
@@ -665,6 +618,9 @@
         <w:contextualSpacing/>
       </w:pPr>
       <w:r>
+        <w:t xml:space="preserve">Compiling and </w:t>
+      </w:r>
+      <w:r>
         <w:t>Execution Instructions</w:t>
       </w:r>
     </w:p>
@@ -673,6 +629,149 @@
         <w:spacing w:line="480" w:lineRule="auto"/>
         <w:contextualSpacing/>
       </w:pPr>
+      <w:r>
+        <w:t>Compile and Execution Instructions</w:t>
+      </w:r>
+    </w:p>
+    <w:p>
+      <w:pPr>
+        <w:spacing w:line="480" w:lineRule="auto"/>
+        <w:contextualSpacing/>
+      </w:pPr>
+    </w:p>
+    <w:p>
+      <w:pPr>
+        <w:spacing w:line="480" w:lineRule="auto"/>
+        <w:contextualSpacing/>
+      </w:pPr>
+      <w:r>
+        <w:t xml:space="preserve">Before our code can be compiled </w:t>
+      </w:r>
+      <w:proofErr w:type="gramStart"/>
+      <w:r>
+        <w:t>an</w:t>
+      </w:r>
+      <w:proofErr w:type="gramEnd"/>
+      <w:r>
+        <w:t xml:space="preserve"> run, Microsoft .NET Framework v4 must be installed.  To check if it is already installed, navigate to "C:\Windows\Microsoft.NET\Framework\" and look for the folder "v4.0.30319".  If it is not installed, please first download it from here "http://www.microsoft.com/en-ca/download/details.aspx?id=17851" and install it.  Next, our code can be downloaded from our </w:t>
+      </w:r>
+      <w:proofErr w:type="spellStart"/>
+      <w:r>
+        <w:t>github</w:t>
+      </w:r>
+      <w:proofErr w:type="spellEnd"/>
+      <w:r>
+        <w:t xml:space="preserve"> repository, "https://github.com/jakebuller/PathFindingProject".  If you have a </w:t>
+      </w:r>
+      <w:proofErr w:type="spellStart"/>
+      <w:r>
+        <w:t>github</w:t>
+      </w:r>
+      <w:proofErr w:type="spellEnd"/>
+      <w:r>
+        <w:t xml:space="preserve"> account, you can clone the repository, but downloading it as a zip file may be easiest.  Once that is complete, extract the zip file to some location, which will be called "%EXTRACTION%".  Open a command prompt, and navigate to %EXTRACTION%.  Now run the build.bat file, like so:</w:t>
+      </w:r>
+    </w:p>
+    <w:p>
+      <w:pPr>
+        <w:spacing w:line="480" w:lineRule="auto"/>
+        <w:contextualSpacing/>
+      </w:pPr>
+      <w:r>
+        <w:t>%EXTRACTION% &gt; .\build.bat</w:t>
+      </w:r>
+    </w:p>
+    <w:p>
+      <w:pPr>
+        <w:spacing w:line="480" w:lineRule="auto"/>
+        <w:contextualSpacing/>
+      </w:pPr>
+    </w:p>
+    <w:p>
+      <w:pPr>
+        <w:spacing w:line="480" w:lineRule="auto"/>
+        <w:contextualSpacing/>
+      </w:pPr>
+      <w:r>
+        <w:t>The output of this operation is copied to %EXTRACTION%\</w:t>
+      </w:r>
+      <w:proofErr w:type="spellStart"/>
+      <w:r>
+        <w:t>PathFindingProject</w:t>
+      </w:r>
+      <w:proofErr w:type="spellEnd"/>
+      <w:r>
+        <w:t>\bin\Release\ - navigate there.  You can now run our program as follows:</w:t>
+      </w:r>
+    </w:p>
+    <w:p>
+      <w:pPr>
+        <w:spacing w:line="480" w:lineRule="auto"/>
+        <w:contextualSpacing/>
+      </w:pPr>
+      <w:r>
+        <w:t>%EXTRACTION%\</w:t>
+      </w:r>
+      <w:proofErr w:type="spellStart"/>
+      <w:r>
+        <w:t>PathFindingProject</w:t>
+      </w:r>
+      <w:proofErr w:type="spellEnd"/>
+      <w:r>
+        <w:t>\bin\Release &gt; .\PathFindingProject.exe %FILEPATH%</w:t>
+      </w:r>
+    </w:p>
+    <w:p>
+      <w:pPr>
+        <w:spacing w:line="480" w:lineRule="auto"/>
+        <w:contextualSpacing/>
+      </w:pPr>
+    </w:p>
+    <w:p>
+      <w:pPr>
+        <w:spacing w:line="480" w:lineRule="auto"/>
+        <w:contextualSpacing/>
+      </w:pPr>
+      <w:proofErr w:type="gramStart"/>
+      <w:r>
+        <w:t>where</w:t>
+      </w:r>
+      <w:proofErr w:type="gramEnd"/>
+      <w:r>
+        <w:t xml:space="preserve"> %FILEPATH% is an absolute or relative path to the file you wish to use as the input file.  Some sample files have been provided, located at %EXTRACTION%\</w:t>
+      </w:r>
+      <w:proofErr w:type="spellStart"/>
+      <w:r>
+        <w:t>PathFindingProject</w:t>
+      </w:r>
+      <w:proofErr w:type="spellEnd"/>
+      <w:r>
+        <w:t>\Maps.</w:t>
+      </w:r>
+    </w:p>
+    <w:p>
+      <w:pPr>
+        <w:spacing w:line="480" w:lineRule="auto"/>
+        <w:contextualSpacing/>
+      </w:pPr>
+    </w:p>
+    <w:p>
+      <w:pPr>
+        <w:spacing w:line="480" w:lineRule="auto"/>
+        <w:contextualSpacing/>
+      </w:pPr>
+      <w:r>
+        <w:lastRenderedPageBreak/>
+        <w:t>The output of our program is put into a file, called output.txt. This file is located in the same directory as the executable, namely %EXTRACTION%\</w:t>
+      </w:r>
+      <w:proofErr w:type="spellStart"/>
+      <w:r>
+        <w:t>PathFindingProject</w:t>
+      </w:r>
+      <w:proofErr w:type="spellEnd"/>
+      <w:r>
+        <w:t>\bin\Release\.</w:t>
+      </w:r>
     </w:p>
     <w:p>
       <w:pPr>
@@ -685,40 +784,42 @@
       </w:r>
     </w:p>
     <w:p>
-      <w:r>
-        <w:t>To generate test results we ran 10,000 test runs on each map to determine the average time (in milliseconds) to find a solution. The maps can be seen in Appendix A.</w:t>
+      <w:pPr>
+        <w:spacing w:line="480" w:lineRule="auto"/>
+        <w:contextualSpacing/>
+      </w:pPr>
+      <w:r>
+        <w:t>To test our program’s performance we ran a series of tests to determine how long the program took to solve different instances of the problem. We ran three different maps with 1, 2, 3 and 4 robots positioned in them, each configuration was run 100 times to obtain an average</w:t>
+      </w:r>
+      <w:r>
+        <w:t xml:space="preserve"> time to find the solution to the instance of the problem</w:t>
+      </w:r>
+      <w:r>
+        <w:t xml:space="preserve">. </w:t>
+      </w:r>
+    </w:p>
+    <w:p>
+      <w:r>
+        <w:rPr>
+          <w:b/>
+        </w:rPr>
+        <w:t xml:space="preserve">Map: </w:t>
+      </w:r>
+      <w:r>
+        <w:t>20x20 with obstacles</w:t>
       </w:r>
     </w:p>
     <w:tbl>
       <w:tblPr>
         <w:tblStyle w:val="TableGrid"/>
         <w:tblW w:w="0" w:type="auto"/>
-        <w:jc w:val="center"/>
-        <w:tblLook w:val="04A0" w:firstRow="1" w:lastRow="0" w:firstColumn="1" w:lastColumn="0" w:noHBand="0" w:noVBand="1"/>
+        <w:tblLook w:val="04A0"/>
       </w:tblPr>
       <w:tblGrid>
-        <w:gridCol w:w="2727"/>
         <w:gridCol w:w="2346"/>
         <w:gridCol w:w="2381"/>
-        <w:gridCol w:w="2122"/>
       </w:tblGrid>
       <w:tr>
-        <w:trPr>
-          <w:jc w:val="center"/>
-        </w:trPr>
-        <w:tc>
-          <w:tcPr>
-            <w:tcW w:w="2727" w:type="dxa"/>
-          </w:tcPr>
-          <w:p>
-            <w:pPr>
-              <w:jc w:val="center"/>
-            </w:pPr>
-            <w:r>
-              <w:t>Map</w:t>
-            </w:r>
-          </w:p>
-        </w:tc>
         <w:tc>
           <w:tcPr>
             <w:tcW w:w="2346" w:type="dxa"/>
@@ -740,47 +841,22 @@
             <w:pPr>
               <w:jc w:val="center"/>
             </w:pPr>
-            <w:proofErr w:type="spellStart"/>
-            <w:r>
-              <w:t>Avg</w:t>
-            </w:r>
-            <w:proofErr w:type="spellEnd"/>
-            <w:r>
-              <w:t xml:space="preserve"> time to find solution (m)</w:t>
-            </w:r>
-          </w:p>
-        </w:tc>
-        <w:tc>
-          <w:tcPr>
-            <w:tcW w:w="2122" w:type="dxa"/>
-          </w:tcPr>
-          <w:p>
-            <w:pPr>
-              <w:jc w:val="center"/>
-            </w:pPr>
-            <w:r>
-              <w:t>Total Run Time</w:t>
+            <w:r>
+              <w:t>Av</w:t>
+            </w:r>
+            <w:r>
+              <w:t>era</w:t>
+            </w:r>
+            <w:r>
+              <w:t>g</w:t>
+            </w:r>
+            <w:r>
+              <w:t>e time to find solution</w:t>
             </w:r>
           </w:p>
         </w:tc>
       </w:tr>
       <w:tr>
-        <w:trPr>
-          <w:jc w:val="center"/>
-        </w:trPr>
-        <w:tc>
-          <w:tcPr>
-            <w:tcW w:w="2727" w:type="dxa"/>
-          </w:tcPr>
-          <w:p>
-            <w:pPr>
-              <w:jc w:val="center"/>
-            </w:pPr>
-            <w:r>
-              <w:t>OneRobot25x25</w:t>
-            </w:r>
-          </w:p>
-        </w:tc>
         <w:tc>
           <w:tcPr>
             <w:tcW w:w="2346" w:type="dxa"/>
@@ -803,46 +879,15 @@
               <w:jc w:val="center"/>
             </w:pPr>
             <w:r>
-              <w:t>4.85</w:t>
-            </w:r>
-          </w:p>
-        </w:tc>
-        <w:tc>
-          <w:tcPr>
-            <w:tcW w:w="2122" w:type="dxa"/>
-          </w:tcPr>
-          <w:p>
-            <w:pPr>
-              <w:jc w:val="center"/>
-            </w:pPr>
-            <w:r>
-              <w:t>48s 84ms</w:t>
+              <w:t>6.49</w:t>
+            </w:r>
+            <w:r>
+              <w:t>ms</w:t>
             </w:r>
           </w:p>
         </w:tc>
       </w:tr>
       <w:tr>
-        <w:trPr>
-          <w:jc w:val="center"/>
-        </w:trPr>
-        <w:tc>
-          <w:tcPr>
-            <w:tcW w:w="2727" w:type="dxa"/>
-          </w:tcPr>
-          <w:p>
-            <w:pPr>
-              <w:jc w:val="center"/>
-            </w:pPr>
-            <w:proofErr w:type="spellStart"/>
-            <w:r>
-              <w:t>TwoRobots</w:t>
-            </w:r>
-            <w:proofErr w:type="spellEnd"/>
-            <w:r>
-              <w:t xml:space="preserve"> 20x20</w:t>
-            </w:r>
-          </w:p>
-        </w:tc>
         <w:tc>
           <w:tcPr>
             <w:tcW w:w="2346" w:type="dxa"/>
@@ -865,41 +910,18 @@
               <w:jc w:val="center"/>
             </w:pPr>
             <w:r>
-              <w:t>13.33</w:t>
-            </w:r>
-          </w:p>
-        </w:tc>
-        <w:tc>
-          <w:tcPr>
-            <w:tcW w:w="2122" w:type="dxa"/>
-          </w:tcPr>
-          <w:p>
-            <w:pPr>
-              <w:jc w:val="center"/>
-            </w:pPr>
-            <w:r>
-              <w:t>1m 20s 630ms</w:t>
+              <w:t>13.</w:t>
+            </w:r>
+            <w:r>
+              <w:t>97</w:t>
+            </w:r>
+            <w:r>
+              <w:t>ms</w:t>
             </w:r>
           </w:p>
         </w:tc>
       </w:tr>
       <w:tr>
-        <w:trPr>
-          <w:jc w:val="center"/>
-        </w:trPr>
-        <w:tc>
-          <w:tcPr>
-            <w:tcW w:w="2727" w:type="dxa"/>
-          </w:tcPr>
-          <w:p>
-            <w:pPr>
-              <w:jc w:val="center"/>
-            </w:pPr>
-            <w:r>
-              <w:t>ThreeRobots30x30</w:t>
-            </w:r>
-          </w:p>
-        </w:tc>
         <w:tc>
           <w:tcPr>
             <w:tcW w:w="2346" w:type="dxa"/>
@@ -922,41 +944,15 @@
               <w:jc w:val="center"/>
             </w:pPr>
             <w:r>
-              <w:t>27.99</w:t>
-            </w:r>
-          </w:p>
-        </w:tc>
-        <w:tc>
-          <w:tcPr>
-            <w:tcW w:w="2122" w:type="dxa"/>
-          </w:tcPr>
-          <w:p>
-            <w:pPr>
-              <w:jc w:val="center"/>
-            </w:pPr>
-            <w:r>
-              <w:t>4m 50s 267ms</w:t>
+              <w:t>16.50</w:t>
+            </w:r>
+            <w:r>
+              <w:t>ms</w:t>
             </w:r>
           </w:p>
         </w:tc>
       </w:tr>
       <w:tr>
-        <w:trPr>
-          <w:jc w:val="center"/>
-        </w:trPr>
-        <w:tc>
-          <w:tcPr>
-            <w:tcW w:w="2727" w:type="dxa"/>
-          </w:tcPr>
-          <w:p>
-            <w:pPr>
-              <w:jc w:val="center"/>
-            </w:pPr>
-            <w:r>
-              <w:t>FourRobots28x28</w:t>
-            </w:r>
-          </w:p>
-        </w:tc>
         <w:tc>
           <w:tcPr>
             <w:tcW w:w="2346" w:type="dxa"/>
@@ -979,38 +975,15 @@
               <w:jc w:val="center"/>
             </w:pPr>
             <w:r>
-              <w:t>9.00</w:t>
-            </w:r>
-          </w:p>
-        </w:tc>
-        <w:tc>
-          <w:tcPr>
-            <w:tcW w:w="2122" w:type="dxa"/>
-          </w:tcPr>
-          <w:p>
-            <w:pPr>
-              <w:jc w:val="center"/>
-            </w:pPr>
-            <w:r>
-              <w:t>2m 50s 518ms</w:t>
+              <w:t>20.68</w:t>
+            </w:r>
+            <w:r>
+              <w:t>ms</w:t>
             </w:r>
           </w:p>
         </w:tc>
       </w:tr>
       <w:tr>
-        <w:trPr>
-          <w:jc w:val="center"/>
-        </w:trPr>
-        <w:tc>
-          <w:tcPr>
-            <w:tcW w:w="2727" w:type="dxa"/>
-          </w:tcPr>
-          <w:p>
-            <w:pPr>
-              <w:jc w:val="center"/>
-            </w:pPr>
-          </w:p>
-        </w:tc>
         <w:tc>
           <w:tcPr>
             <w:tcW w:w="2346" w:type="dxa"/>
@@ -1019,6 +992,9 @@
             <w:pPr>
               <w:jc w:val="center"/>
             </w:pPr>
+            <w:r>
+              <w:t>1 No solution</w:t>
+            </w:r>
           </w:p>
         </w:tc>
         <w:tc>
@@ -1029,21 +1005,474 @@
             <w:pPr>
               <w:jc w:val="center"/>
             </w:pPr>
-          </w:p>
-        </w:tc>
-        <w:tc>
-          <w:tcPr>
-            <w:tcW w:w="2122" w:type="dxa"/>
-          </w:tcPr>
-          <w:p>
-            <w:pPr>
-              <w:jc w:val="center"/>
-            </w:pPr>
+            <w:r>
+              <w:t>2.53</w:t>
+            </w:r>
+            <w:r>
+              <w:t>ms</w:t>
+            </w:r>
           </w:p>
         </w:tc>
       </w:tr>
     </w:tbl>
     <w:p/>
+    <w:p>
+      <w:r>
+        <w:rPr>
+          <w:b/>
+        </w:rPr>
+        <w:t xml:space="preserve">Map: </w:t>
+      </w:r>
+      <w:r>
+        <w:t>25x 25 with obstacles</w:t>
+      </w:r>
+    </w:p>
+    <w:tbl>
+      <w:tblPr>
+        <w:tblStyle w:val="TableGrid"/>
+        <w:tblW w:w="0" w:type="auto"/>
+        <w:tblLook w:val="04A0"/>
+      </w:tblPr>
+      <w:tblGrid>
+        <w:gridCol w:w="2346"/>
+        <w:gridCol w:w="2381"/>
+      </w:tblGrid>
+      <w:tr>
+        <w:tc>
+          <w:tcPr>
+            <w:tcW w:w="2346" w:type="dxa"/>
+          </w:tcPr>
+          <w:p>
+            <w:pPr>
+              <w:jc w:val="center"/>
+            </w:pPr>
+            <w:r>
+              <w:t># Robots</w:t>
+            </w:r>
+          </w:p>
+        </w:tc>
+        <w:tc>
+          <w:tcPr>
+            <w:tcW w:w="2381" w:type="dxa"/>
+          </w:tcPr>
+          <w:p>
+            <w:pPr>
+              <w:jc w:val="center"/>
+            </w:pPr>
+            <w:r>
+              <w:t>Average time to find solution</w:t>
+            </w:r>
+          </w:p>
+        </w:tc>
+      </w:tr>
+      <w:tr>
+        <w:tc>
+          <w:tcPr>
+            <w:tcW w:w="2346" w:type="dxa"/>
+          </w:tcPr>
+          <w:p>
+            <w:pPr>
+              <w:jc w:val="center"/>
+            </w:pPr>
+            <w:r>
+              <w:t>1</w:t>
+            </w:r>
+          </w:p>
+        </w:tc>
+        <w:tc>
+          <w:tcPr>
+            <w:tcW w:w="2381" w:type="dxa"/>
+          </w:tcPr>
+          <w:p>
+            <w:pPr>
+              <w:jc w:val="center"/>
+            </w:pPr>
+            <w:r>
+              <w:t>11.15</w:t>
+            </w:r>
+            <w:r>
+              <w:t>ms</w:t>
+            </w:r>
+          </w:p>
+        </w:tc>
+      </w:tr>
+      <w:tr>
+        <w:tc>
+          <w:tcPr>
+            <w:tcW w:w="2346" w:type="dxa"/>
+          </w:tcPr>
+          <w:p>
+            <w:pPr>
+              <w:jc w:val="center"/>
+            </w:pPr>
+            <w:r>
+              <w:t>2</w:t>
+            </w:r>
+          </w:p>
+        </w:tc>
+        <w:tc>
+          <w:tcPr>
+            <w:tcW w:w="2381" w:type="dxa"/>
+          </w:tcPr>
+          <w:p>
+            <w:pPr>
+              <w:jc w:val="center"/>
+            </w:pPr>
+            <w:r>
+              <w:t>13.</w:t>
+            </w:r>
+            <w:r>
+              <w:t>51</w:t>
+            </w:r>
+            <w:r>
+              <w:t>ms</w:t>
+            </w:r>
+          </w:p>
+        </w:tc>
+      </w:tr>
+      <w:tr>
+        <w:tc>
+          <w:tcPr>
+            <w:tcW w:w="2346" w:type="dxa"/>
+          </w:tcPr>
+          <w:p>
+            <w:pPr>
+              <w:jc w:val="center"/>
+            </w:pPr>
+            <w:r>
+              <w:t>3</w:t>
+            </w:r>
+          </w:p>
+        </w:tc>
+        <w:tc>
+          <w:tcPr>
+            <w:tcW w:w="2381" w:type="dxa"/>
+          </w:tcPr>
+          <w:p>
+            <w:pPr>
+              <w:jc w:val="center"/>
+            </w:pPr>
+            <w:r>
+              <w:t>1</w:t>
+            </w:r>
+            <w:r>
+              <w:t>7.49</w:t>
+            </w:r>
+            <w:r>
+              <w:t>ms</w:t>
+            </w:r>
+          </w:p>
+        </w:tc>
+      </w:tr>
+      <w:tr>
+        <w:tc>
+          <w:tcPr>
+            <w:tcW w:w="2346" w:type="dxa"/>
+          </w:tcPr>
+          <w:p>
+            <w:pPr>
+              <w:jc w:val="center"/>
+            </w:pPr>
+            <w:r>
+              <w:t>4</w:t>
+            </w:r>
+          </w:p>
+        </w:tc>
+        <w:tc>
+          <w:tcPr>
+            <w:tcW w:w="2381" w:type="dxa"/>
+          </w:tcPr>
+          <w:p>
+            <w:pPr>
+              <w:jc w:val="center"/>
+            </w:pPr>
+            <w:r>
+              <w:t>21.01</w:t>
+            </w:r>
+            <w:r>
+              <w:t>ms</w:t>
+            </w:r>
+          </w:p>
+        </w:tc>
+      </w:tr>
+      <w:tr>
+        <w:tc>
+          <w:tcPr>
+            <w:tcW w:w="2346" w:type="dxa"/>
+          </w:tcPr>
+          <w:p>
+            <w:pPr>
+              <w:jc w:val="center"/>
+            </w:pPr>
+            <w:r>
+              <w:t>1 No solution</w:t>
+            </w:r>
+          </w:p>
+        </w:tc>
+        <w:tc>
+          <w:tcPr>
+            <w:tcW w:w="2381" w:type="dxa"/>
+          </w:tcPr>
+          <w:p>
+            <w:pPr>
+              <w:jc w:val="center"/>
+            </w:pPr>
+            <w:r>
+              <w:t>7.13</w:t>
+            </w:r>
+            <w:r>
+              <w:t>ms</w:t>
+            </w:r>
+          </w:p>
+        </w:tc>
+      </w:tr>
+    </w:tbl>
+    <w:p/>
+    <w:p>
+      <w:r>
+        <w:rPr>
+          <w:b/>
+        </w:rPr>
+        <w:t xml:space="preserve">Map: </w:t>
+      </w:r>
+      <w:r>
+        <w:t>30x 30 with obstacles</w:t>
+      </w:r>
+    </w:p>
+    <w:tbl>
+      <w:tblPr>
+        <w:tblStyle w:val="TableGrid"/>
+        <w:tblW w:w="0" w:type="auto"/>
+        <w:tblLook w:val="04A0"/>
+      </w:tblPr>
+      <w:tblGrid>
+        <w:gridCol w:w="2346"/>
+        <w:gridCol w:w="2381"/>
+      </w:tblGrid>
+      <w:tr>
+        <w:tc>
+          <w:tcPr>
+            <w:tcW w:w="2346" w:type="dxa"/>
+          </w:tcPr>
+          <w:p>
+            <w:pPr>
+              <w:jc w:val="center"/>
+            </w:pPr>
+            <w:r>
+              <w:t># Robots</w:t>
+            </w:r>
+          </w:p>
+        </w:tc>
+        <w:tc>
+          <w:tcPr>
+            <w:tcW w:w="2381" w:type="dxa"/>
+          </w:tcPr>
+          <w:p>
+            <w:pPr>
+              <w:jc w:val="center"/>
+            </w:pPr>
+            <w:r>
+              <w:t>Average time to find solution</w:t>
+            </w:r>
+          </w:p>
+        </w:tc>
+      </w:tr>
+      <w:tr>
+        <w:tc>
+          <w:tcPr>
+            <w:tcW w:w="2346" w:type="dxa"/>
+          </w:tcPr>
+          <w:p>
+            <w:pPr>
+              <w:jc w:val="center"/>
+            </w:pPr>
+            <w:r>
+              <w:t>1</w:t>
+            </w:r>
+          </w:p>
+        </w:tc>
+        <w:tc>
+          <w:tcPr>
+            <w:tcW w:w="2381" w:type="dxa"/>
+          </w:tcPr>
+          <w:p>
+            <w:pPr>
+              <w:jc w:val="center"/>
+            </w:pPr>
+            <w:r>
+              <w:t>17</w:t>
+            </w:r>
+            <w:r>
+              <w:t>.74</w:t>
+            </w:r>
+            <w:r>
+              <w:t>ms</w:t>
+            </w:r>
+          </w:p>
+        </w:tc>
+      </w:tr>
+      <w:tr>
+        <w:tc>
+          <w:tcPr>
+            <w:tcW w:w="2346" w:type="dxa"/>
+          </w:tcPr>
+          <w:p>
+            <w:pPr>
+              <w:jc w:val="center"/>
+            </w:pPr>
+            <w:r>
+              <w:t>2</w:t>
+            </w:r>
+          </w:p>
+        </w:tc>
+        <w:tc>
+          <w:tcPr>
+            <w:tcW w:w="2381" w:type="dxa"/>
+          </w:tcPr>
+          <w:p>
+            <w:pPr>
+              <w:jc w:val="center"/>
+            </w:pPr>
+            <w:r>
+              <w:t>2</w:t>
+            </w:r>
+            <w:r>
+              <w:t>4</w:t>
+            </w:r>
+            <w:r>
+              <w:t>.</w:t>
+            </w:r>
+            <w:r>
+              <w:t>99</w:t>
+            </w:r>
+            <w:r>
+              <w:t>ms</w:t>
+            </w:r>
+          </w:p>
+        </w:tc>
+      </w:tr>
+      <w:tr>
+        <w:tc>
+          <w:tcPr>
+            <w:tcW w:w="2346" w:type="dxa"/>
+          </w:tcPr>
+          <w:p>
+            <w:pPr>
+              <w:jc w:val="center"/>
+            </w:pPr>
+            <w:r>
+              <w:t>3</w:t>
+            </w:r>
+          </w:p>
+        </w:tc>
+        <w:tc>
+          <w:tcPr>
+            <w:tcW w:w="2381" w:type="dxa"/>
+          </w:tcPr>
+          <w:p>
+            <w:pPr>
+              <w:jc w:val="center"/>
+            </w:pPr>
+            <w:r>
+              <w:t>27</w:t>
+            </w:r>
+            <w:r>
+              <w:t>.05</w:t>
+            </w:r>
+            <w:r>
+              <w:t>ms</w:t>
+            </w:r>
+          </w:p>
+        </w:tc>
+      </w:tr>
+      <w:tr>
+        <w:tc>
+          <w:tcPr>
+            <w:tcW w:w="2346" w:type="dxa"/>
+          </w:tcPr>
+          <w:p>
+            <w:pPr>
+              <w:jc w:val="center"/>
+            </w:pPr>
+            <w:r>
+              <w:t>4</w:t>
+            </w:r>
+          </w:p>
+        </w:tc>
+        <w:tc>
+          <w:tcPr>
+            <w:tcW w:w="2381" w:type="dxa"/>
+          </w:tcPr>
+          <w:p>
+            <w:pPr>
+              <w:jc w:val="center"/>
+            </w:pPr>
+            <w:r>
+              <w:t>32</w:t>
+            </w:r>
+            <w:r>
+              <w:t>.81</w:t>
+            </w:r>
+            <w:r>
+              <w:t>ms</w:t>
+            </w:r>
+          </w:p>
+        </w:tc>
+      </w:tr>
+      <w:tr>
+        <w:tc>
+          <w:tcPr>
+            <w:tcW w:w="2346" w:type="dxa"/>
+          </w:tcPr>
+          <w:p>
+            <w:pPr>
+              <w:jc w:val="center"/>
+            </w:pPr>
+            <w:r>
+              <w:t>1 No solution</w:t>
+            </w:r>
+          </w:p>
+        </w:tc>
+        <w:tc>
+          <w:tcPr>
+            <w:tcW w:w="2381" w:type="dxa"/>
+          </w:tcPr>
+          <w:p>
+            <w:pPr>
+              <w:jc w:val="center"/>
+            </w:pPr>
+            <w:r>
+              <w:t>16.28</w:t>
+            </w:r>
+            <w:r>
+              <w:t>ms</w:t>
+            </w:r>
+          </w:p>
+        </w:tc>
+      </w:tr>
+    </w:tbl>
+    <w:p>
+      <w:r>
+        <w:lastRenderedPageBreak/>
+        <w:t xml:space="preserve">We wanted to do test runs to see what size maps we could solve. First we ran our program on a </w:t>
+      </w:r>
+    </w:p>
+    <w:p>
+      <w:r>
+        <w:t xml:space="preserve">1000 x 1000 map with no obstacles. Our program solved the map in 46 seconds. </w:t>
+      </w:r>
+    </w:p>
+    <w:p>
+      <w:r>
+        <w:t xml:space="preserve">From there we decided to try and go really big, so we ran a 10000 x 10000 map with </w:t>
+      </w:r>
+      <w:r>
+        <w:t xml:space="preserve">no </w:t>
+      </w:r>
+      <w:r>
+        <w:t xml:space="preserve">obstacles. </w:t>
+      </w:r>
+    </w:p>
     <w:sectPr>
       <w:pgSz w:w="12240" w:h="15840"/>
       <w:pgMar w:top="1440" w:right="1440" w:bottom="1440" w:left="1440" w:header="708" w:footer="708" w:gutter="0"/>
@@ -1057,7 +1486,7 @@
 </file>
 
 <file path=word/endnotes.xml><?xml version="1.0" encoding="utf-8"?>
-<w:endnotes xmlns:wpc="http://schemas.microsoft.com/office/word/2010/wordprocessingCanvas" xmlns:mc="http://schemas.openxmlformats.org/markup-compatibility/2006" xmlns:o="urn:schemas-microsoft-com:office:office" xmlns:r="http://schemas.openxmlformats.org/officeDocument/2006/relationships" xmlns:m="http://schemas.openxmlformats.org/officeDocument/2006/math" xmlns:v="urn:schemas-microsoft-com:vml" xmlns:wp14="http://schemas.microsoft.com/office/word/2010/wordprocessingDrawing" xmlns:wp="http://schemas.openxmlformats.org/drawingml/2006/wordprocessingDrawing" xmlns:w10="urn:schemas-microsoft-com:office:word" xmlns:w="http://schemas.openxmlformats.org/wordprocessingml/2006/main" xmlns:w14="http://schemas.microsoft.com/office/word/2010/wordml" xmlns:wpg="http://schemas.microsoft.com/office/word/2010/wordprocessingGroup" xmlns:wpi="http://schemas.microsoft.com/office/word/2010/wordprocessingInk" xmlns:wne="http://schemas.microsoft.com/office/word/2006/wordml" xmlns:wps="http://schemas.microsoft.com/office/word/2010/wordprocessingShape" mc:Ignorable="w14 wp14">
+<w:endnotes xmlns:ve="http://schemas.openxmlformats.org/markup-compatibility/2006" xmlns:o="urn:schemas-microsoft-com:office:office" xmlns:r="http://schemas.openxmlformats.org/officeDocument/2006/relationships" xmlns:m="http://schemas.openxmlformats.org/officeDocument/2006/math" xmlns:v="urn:schemas-microsoft-com:vml" xmlns:wp="http://schemas.openxmlformats.org/drawingml/2006/wordprocessingDrawing" xmlns:w10="urn:schemas-microsoft-com:office:word" xmlns:w="http://schemas.openxmlformats.org/wordprocessingml/2006/main" xmlns:wne="http://schemas.microsoft.com/office/word/2006/wordml">
   <w:endnote w:type="separator" w:id="-1">
     <w:p>
       <w:pPr>
@@ -1082,7 +1511,7 @@
 </file>
 
 <file path=word/footnotes.xml><?xml version="1.0" encoding="utf-8"?>
-<w:footnotes xmlns:wpc="http://schemas.microsoft.com/office/word/2010/wordprocessingCanvas" xmlns:mc="http://schemas.openxmlformats.org/markup-compatibility/2006" xmlns:o="urn:schemas-microsoft-com:office:office" xmlns:r="http://schemas.openxmlformats.org/officeDocument/2006/relationships" xmlns:m="http://schemas.openxmlformats.org/officeDocument/2006/math" xmlns:v="urn:schemas-microsoft-com:vml" xmlns:wp14="http://schemas.microsoft.com/office/word/2010/wordprocessingDrawing" xmlns:wp="http://schemas.openxmlformats.org/drawingml/2006/wordprocessingDrawing" xmlns:w10="urn:schemas-microsoft-com:office:word" xmlns:w="http://schemas.openxmlformats.org/wordprocessingml/2006/main" xmlns:w14="http://schemas.microsoft.com/office/word/2010/wordml" xmlns:wpg="http://schemas.microsoft.com/office/word/2010/wordprocessingGroup" xmlns:wpi="http://schemas.microsoft.com/office/word/2010/wordprocessingInk" xmlns:wne="http://schemas.microsoft.com/office/word/2006/wordml" xmlns:wps="http://schemas.microsoft.com/office/word/2010/wordprocessingShape" mc:Ignorable="w14 wp14">
+<w:footnotes xmlns:ve="http://schemas.openxmlformats.org/markup-compatibility/2006" xmlns:o="urn:schemas-microsoft-com:office:office" xmlns:r="http://schemas.openxmlformats.org/officeDocument/2006/relationships" xmlns:m="http://schemas.openxmlformats.org/officeDocument/2006/math" xmlns:v="urn:schemas-microsoft-com:vml" xmlns:wp="http://schemas.openxmlformats.org/drawingml/2006/wordprocessingDrawing" xmlns:w10="urn:schemas-microsoft-com:office:word" xmlns:w="http://schemas.openxmlformats.org/wordprocessingml/2006/main" xmlns:wne="http://schemas.microsoft.com/office/word/2006/wordml">
   <w:footnote w:type="separator" w:id="-1">
     <w:p>
       <w:pPr>
@@ -1107,7 +1536,7 @@
 </file>
 
 <file path=word/numbering.xml><?xml version="1.0" encoding="utf-8"?>
-<w:numbering xmlns:wpc="http://schemas.microsoft.com/office/word/2010/wordprocessingCanvas" xmlns:mc="http://schemas.openxmlformats.org/markup-compatibility/2006" xmlns:o="urn:schemas-microsoft-com:office:office" xmlns:r="http://schemas.openxmlformats.org/officeDocument/2006/relationships" xmlns:m="http://schemas.openxmlformats.org/officeDocument/2006/math" xmlns:v="urn:schemas-microsoft-com:vml" xmlns:wp14="http://schemas.microsoft.com/office/word/2010/wordprocessingDrawing" xmlns:wp="http://schemas.openxmlformats.org/drawingml/2006/wordprocessingDrawing" xmlns:w10="urn:schemas-microsoft-com:office:word" xmlns:w="http://schemas.openxmlformats.org/wordprocessingml/2006/main" xmlns:w14="http://schemas.microsoft.com/office/word/2010/wordml" xmlns:wpg="http://schemas.microsoft.com/office/word/2010/wordprocessingGroup" xmlns:wpi="http://schemas.microsoft.com/office/word/2010/wordprocessingInk" xmlns:wne="http://schemas.microsoft.com/office/word/2006/wordml" xmlns:wps="http://schemas.microsoft.com/office/word/2010/wordprocessingShape" mc:Ignorable="w14 wp14">
+<w:numbering xmlns:ve="http://schemas.openxmlformats.org/markup-compatibility/2006" xmlns:o="urn:schemas-microsoft-com:office:office" xmlns:r="http://schemas.openxmlformats.org/officeDocument/2006/relationships" xmlns:m="http://schemas.openxmlformats.org/officeDocument/2006/math" xmlns:v="urn:schemas-microsoft-com:vml" xmlns:wp="http://schemas.openxmlformats.org/drawingml/2006/wordprocessingDrawing" xmlns:w10="urn:schemas-microsoft-com:office:word" xmlns:w="http://schemas.openxmlformats.org/wordprocessingml/2006/main" xmlns:wne="http://schemas.microsoft.com/office/word/2006/wordml">
   <w:abstractNum w:abstractNumId="0">
     <w:nsid w:val="04C76B8B"/>
     <w:multiLevelType w:val="hybridMultilevel"/>
@@ -1342,7 +1771,7 @@
 </file>
 
 <file path=word/styles.xml><?xml version="1.0" encoding="utf-8"?>
-<w:styles xmlns:mc="http://schemas.openxmlformats.org/markup-compatibility/2006" xmlns:r="http://schemas.openxmlformats.org/officeDocument/2006/relationships" xmlns:w="http://schemas.openxmlformats.org/wordprocessingml/2006/main" xmlns:w14="http://schemas.microsoft.com/office/word/2010/wordml" mc:Ignorable="w14">
+<w:styles xmlns:r="http://schemas.openxmlformats.org/officeDocument/2006/relationships" xmlns:w="http://schemas.openxmlformats.org/wordprocessingml/2006/main">
   <w:docDefaults>
     <w:rPrDefault>
       <w:rPr>
@@ -1536,6 +1965,7 @@
     <w:uiPriority w:val="99"/>
     <w:semiHidden/>
     <w:unhideWhenUsed/>
+    <w:qFormat/>
     <w:tblPr>
       <w:tblInd w:w="0" w:type="dxa"/>
       <w:tblCellMar>
@@ -2412,7 +2842,7 @@
 </file>
 
 <file path=customXml/itemProps1.xml><?xml version="1.0" encoding="utf-8"?>
-<ds:datastoreItem xmlns:ds="http://schemas.openxmlformats.org/officeDocument/2006/customXml" ds:itemID="{D0198529-4347-4B4D-9109-73C369EE5A16}">
+<ds:datastoreItem xmlns:ds="http://schemas.openxmlformats.org/officeDocument/2006/customXml" ds:itemID="{15F64241-1BA8-435B-936C-A8D5C22CC916}">
   <ds:schemaRefs>
     <ds:schemaRef ds:uri="http://schemas.openxmlformats.org/officeDocument/2006/bibliography"/>
   </ds:schemaRefs>

</xml_diff>

<commit_message>
More minor document changes + PDF
</commit_message>
<xml_diff>
--- a/Term Project.docx
+++ b/Term Project.docx
@@ -450,7 +450,13 @@
         <w:t>.</w:t>
       </w:r>
       <w:r>
-        <w:t xml:space="preserve"> This list is sorted by the weight of each Point in the frontier where a nodes weight it is the sum of the heuristic function at that point, and the actual path cost from the current Point to the Point in the frontier. </w:t>
+        <w:t xml:space="preserve"> This list is sorted by the weight of each Point in the </w:t>
+      </w:r>
+      <w:r>
+        <w:t>frontier where a nodes weight</w:t>
+      </w:r>
+      <w:r>
+        <w:t xml:space="preserve"> is the sum of the heuristic function at that point, and the actual path cost from the current Point to the Point in the frontier. </w:t>
       </w:r>
       <w:r>
         <w:t xml:space="preserve"> </w:t>
@@ -503,63 +509,6 @@
       </w:r>
       <w:r>
         <w:t xml:space="preserve"> on our run time.</w:t>
-      </w:r>
-    </w:p>
-    <w:p>
-      <w:pPr>
-        <w:pStyle w:val="Heading1"/>
-      </w:pPr>
-      <w:r>
-        <w:t>2. Optimization Techniques</w:t>
-      </w:r>
-    </w:p>
-    <w:p/>
-    <w:p>
-      <w:pPr>
-        <w:spacing w:line="480" w:lineRule="auto"/>
-        <w:contextualSpacing/>
-      </w:pPr>
-      <w:r>
-        <w:t xml:space="preserve">In order to create an efficient implementation we made two decisions to improve the programs run time. The first major optimization was to build the map with only points that the robot could go to. This means that as the map was build, if a point in the map was an obstacle it would not have a point in the graph. The robot was able to “see” the available paths at each point by its neighbouring points that had an edge to the current node, but was also able to detect an obstacle by seeing that a node did not have an edge to that particular obstacle point. In the case of a graph that has no obstacles this would have no effect, but for the average graph which have a number of obstacles, this technique reduced the search space by eliminating all of the obstacles </w:t>
-      </w:r>
-      <w:r>
-        <w:t>from the graph.</w:t>
-      </w:r>
-    </w:p>
-    <w:p>
-      <w:pPr>
-        <w:spacing w:line="480" w:lineRule="auto"/>
-        <w:contextualSpacing/>
-      </w:pPr>
-      <w:r>
-        <w:t>The second optimization we used was parallelizing our search. The robots in the map work</w:t>
-      </w:r>
-      <w:r>
-        <w:t xml:space="preserve"> independently and each only cares about its own path to the goal state. We utilized this fact to parallelize our </w:t>
-      </w:r>
-      <w:r>
-        <w:t>program. The</w:t>
-      </w:r>
-      <w:r>
-        <w:t xml:space="preserve"> program first builds the </w:t>
-      </w:r>
-      <w:proofErr w:type="gramStart"/>
-      <w:r>
-        <w:t>map,</w:t>
-      </w:r>
-      <w:proofErr w:type="gramEnd"/>
-      <w:r>
-        <w:t xml:space="preserve"> this is the only piece we run serially because each robot uses the same map. This initial map does not include the robots start states. We run a parallel loop that </w:t>
-      </w:r>
-      <w:r>
-        <w:t xml:space="preserve">creates an instance of the problem, now including the robots initial position, and the </w:t>
-      </w:r>
-      <w:r>
-        <w:lastRenderedPageBreak/>
-        <w:t>goal state. On this instance of the prob</w:t>
-      </w:r>
-      <w:r>
-        <w:t xml:space="preserve">lem we run our A* search to find the path from the robots initial state to the specified goal state. </w:t>
       </w:r>
     </w:p>
     <w:p>
@@ -569,44 +518,40 @@
         <w:contextualSpacing/>
       </w:pPr>
       <w:r>
-        <w:t xml:space="preserve">Compiling and </w:t>
-      </w:r>
-      <w:r>
-        <w:t>Execution Instructions</w:t>
-      </w:r>
-    </w:p>
-    <w:p/>
+        <w:t xml:space="preserve">2. </w:t>
+      </w:r>
+      <w:r>
+        <w:t>Optimization Techniques</w:t>
+      </w:r>
+    </w:p>
     <w:p>
       <w:pPr>
         <w:spacing w:line="480" w:lineRule="auto"/>
         <w:contextualSpacing/>
       </w:pPr>
       <w:r>
-        <w:t xml:space="preserve">Before our code can be compiled </w:t>
-      </w:r>
-      <w:proofErr w:type="gramStart"/>
-      <w:r>
-        <w:t>an</w:t>
-      </w:r>
-      <w:proofErr w:type="gramEnd"/>
-      <w:r>
-        <w:t xml:space="preserve"> run, Microsoft .NET Framework v4 must be installed.  To check if it is already installed, navigate to "C:\Windows\Microsoft.NET\Framework\" and look for the folder "v4.0.30319".  If it is not installed, please first download it from here "http://www.microsoft.com/en-ca/download/details.aspx?id=17851" and install it.  Next, our code can be downloaded from our </w:t>
-      </w:r>
-      <w:proofErr w:type="spellStart"/>
-      <w:r>
-        <w:t>github</w:t>
-      </w:r>
-      <w:proofErr w:type="spellEnd"/>
-      <w:r>
-        <w:t xml:space="preserve"> repository, "https://github.com/jakebuller/PathFindingProject".  If you have a </w:t>
-      </w:r>
-      <w:proofErr w:type="spellStart"/>
-      <w:r>
-        <w:t>github</w:t>
-      </w:r>
-      <w:proofErr w:type="spellEnd"/>
-      <w:r>
-        <w:t xml:space="preserve"> account, you can clone the repository, but downloading it as a zip file may be easiest.  Once that is complete, extract the zip file to some location, which will be called "%EXTRACTION%".  Open a command prompt, and navigate to %EXTRACTION%.  Now run the build.bat file, like so:</w:t>
+        <w:t>In order to create an efficient implementation we made two decisions to improve the programs run time. The first major optimization was to build the map with only points that the robot could go to. This</w:t>
+      </w:r>
+      <w:r>
+        <w:t xml:space="preserve"> means that as the map was built</w:t>
+      </w:r>
+      <w:r>
+        <w:t>, if a point in the map was an obstacle it would not have a point in the graph. The robot was able to “see” the available paths at each point by its neighbouring points that had an edge to the current node, but was also able to detect an obstacle by seeing that a node did not have an edge to that particular obstacle point. In the case of a graph that has no obst</w:t>
+      </w:r>
+      <w:r>
+        <w:t>acles this would have no effect</w:t>
+      </w:r>
+      <w:r>
+        <w:t xml:space="preserve"> but for the average graph which</w:t>
+      </w:r>
+      <w:r>
+        <w:t xml:space="preserve"> have a number of obstacles</w:t>
+      </w:r>
+      <w:r>
+        <w:t xml:space="preserve"> this technique reduced the search space by eliminating all of the obstacles </w:t>
+      </w:r>
+      <w:r>
+        <w:t>from the graph.</w:t>
       </w:r>
     </w:p>
     <w:p>
@@ -615,98 +560,32 @@
         <w:contextualSpacing/>
       </w:pPr>
       <w:r>
-        <w:t>%EXTRACTION% &gt; .\build.bat</w:t>
-      </w:r>
-    </w:p>
-    <w:p>
-      <w:pPr>
-        <w:spacing w:line="480" w:lineRule="auto"/>
-        <w:contextualSpacing/>
-      </w:pPr>
-    </w:p>
-    <w:p>
-      <w:pPr>
-        <w:spacing w:line="480" w:lineRule="auto"/>
-        <w:contextualSpacing/>
-      </w:pPr>
-      <w:r>
-        <w:t>The output of this operation is copied to %EXTRACTION%\</w:t>
-      </w:r>
-      <w:proofErr w:type="spellStart"/>
-      <w:r>
-        <w:t>PathFindingProject</w:t>
-      </w:r>
-      <w:proofErr w:type="spellEnd"/>
-      <w:r>
-        <w:t>\bin\Release\ - navigate there.  You can now run our program as follows:</w:t>
-      </w:r>
-    </w:p>
-    <w:p>
-      <w:pPr>
-        <w:spacing w:line="480" w:lineRule="auto"/>
-        <w:contextualSpacing/>
-      </w:pPr>
-      <w:r>
-        <w:t>%EXTRACTION%\</w:t>
-      </w:r>
-      <w:proofErr w:type="spellStart"/>
-      <w:r>
-        <w:t>PathFindingProject</w:t>
-      </w:r>
-      <w:proofErr w:type="spellEnd"/>
-      <w:r>
-        <w:t>\bin\Release &gt; .\PathFindingProject.exe %FILEPATH%</w:t>
-      </w:r>
-    </w:p>
-    <w:p>
-      <w:pPr>
-        <w:spacing w:line="480" w:lineRule="auto"/>
-        <w:contextualSpacing/>
-      </w:pPr>
-    </w:p>
-    <w:p>
-      <w:pPr>
-        <w:spacing w:line="480" w:lineRule="auto"/>
-        <w:contextualSpacing/>
-      </w:pPr>
-      <w:proofErr w:type="gramStart"/>
-      <w:r>
-        <w:t>where</w:t>
-      </w:r>
-      <w:proofErr w:type="gramEnd"/>
-      <w:r>
-        <w:t xml:space="preserve"> %FILEPATH% is an absolute or relative path to the file you wish to use as the input file.  Some sample files have been provided, located at %EXTRACTION%\</w:t>
-      </w:r>
-      <w:proofErr w:type="spellStart"/>
-      <w:r>
-        <w:t>PathFindingProject</w:t>
-      </w:r>
-      <w:proofErr w:type="spellEnd"/>
-      <w:r>
-        <w:t>\Maps.</w:t>
-      </w:r>
-    </w:p>
-    <w:p>
-      <w:pPr>
-        <w:spacing w:line="480" w:lineRule="auto"/>
-        <w:contextualSpacing/>
-      </w:pPr>
-    </w:p>
-    <w:p>
-      <w:pPr>
-        <w:spacing w:line="480" w:lineRule="auto"/>
-        <w:contextualSpacing/>
-      </w:pPr>
-      <w:r>
-        <w:t>The output of our program is put into a file, called output.txt. This file is located in the same directory as the executable, namely %EXTRACTION%\</w:t>
-      </w:r>
-      <w:proofErr w:type="spellStart"/>
-      <w:r>
-        <w:t>PathFindingProject</w:t>
-      </w:r>
-      <w:proofErr w:type="spellEnd"/>
-      <w:r>
-        <w:t>\bin\Release\.</w:t>
+        <w:t>The second optimization we used was parallelizing our search. The robots in the map work</w:t>
+      </w:r>
+      <w:r>
+        <w:t xml:space="preserve"> independently and each only cares about its own path to the goal state. We utilized this fact to parallelize our </w:t>
+      </w:r>
+      <w:r>
+        <w:t>program. The</w:t>
+      </w:r>
+      <w:r>
+        <w:t xml:space="preserve"> program first builds the </w:t>
+      </w:r>
+      <w:r>
+        <w:t>map;</w:t>
+      </w:r>
+      <w:r>
+        <w:t xml:space="preserve"> this is the only piece we run serially because each robot uses the same map. This initial map does not include the robots start states. We run a parallel loop that </w:t>
+      </w:r>
+      <w:r>
+        <w:t xml:space="preserve">creates an instance of the problem, now including the robots initial position, and the </w:t>
+      </w:r>
+      <w:r>
+        <w:lastRenderedPageBreak/>
+        <w:t>goal state. On this instance of the prob</w:t>
+      </w:r>
+      <w:r>
+        <w:t xml:space="preserve">lem we run our A* search to find the path from the robots initial state to the specified goal state. </w:t>
       </w:r>
     </w:p>
     <w:p>
@@ -716,7 +595,104 @@
         <w:contextualSpacing/>
       </w:pPr>
       <w:r>
+        <w:t xml:space="preserve">3. </w:t>
+      </w:r>
+      <w:r>
+        <w:t xml:space="preserve">Compiling and </w:t>
+      </w:r>
+      <w:r>
+        <w:t>Execution Instructions</w:t>
+      </w:r>
+    </w:p>
+    <w:p>
+      <w:pPr>
+        <w:spacing w:line="480" w:lineRule="auto"/>
+        <w:contextualSpacing/>
+      </w:pPr>
+      <w:r>
+        <w:t>Before our code can be compiled an</w:t>
+      </w:r>
+      <w:r>
+        <w:t>d</w:t>
+      </w:r>
+      <w:r>
+        <w:t xml:space="preserve"> run, Microsoft .NET Framework v4 must be installed.  To check if it is already installed, navigate to "C:\Windows\Microsoft.NET\Framework\" and look for the folder "v4.0.30319".  If it is not installed, please first download it from here "http://www.microsoft.com/en-ca/download/details.aspx?id=17851" and install it.  Next, our code can be downloaded from our github repository, "https://github.com/jakebuller/PathFindingProject".  If you have a github account, you can clone the repository, but downloading it as a zip file may be easiest.  Once that is complete, extract the zip file to some location, which will be called "%EXTRACTION%".  Open a command prompt, and navigate to %EXTRACTION%.  Now run the build.bat file, like so:</w:t>
+      </w:r>
+    </w:p>
+    <w:p>
+      <w:pPr>
+        <w:spacing w:line="480" w:lineRule="auto"/>
+        <w:contextualSpacing/>
+      </w:pPr>
+      <w:r>
+        <w:t>%EXTRACTION% &gt; .\build.bat</w:t>
+      </w:r>
+    </w:p>
+    <w:p>
+      <w:pPr>
+        <w:spacing w:line="480" w:lineRule="auto"/>
+        <w:contextualSpacing/>
+      </w:pPr>
+    </w:p>
+    <w:p>
+      <w:pPr>
+        <w:spacing w:line="480" w:lineRule="auto"/>
+        <w:contextualSpacing/>
+      </w:pPr>
+      <w:r>
+        <w:t>The output of this operation is copied to %EXTRACTION%\PathFindingProject\bin\Release\ - navigate there.  You can now run our program as follows:</w:t>
+      </w:r>
+    </w:p>
+    <w:p>
+      <w:pPr>
+        <w:spacing w:line="480" w:lineRule="auto"/>
+        <w:contextualSpacing/>
+      </w:pPr>
+      <w:r>
+        <w:t>%EXTRACTION%\PathFindingProject\bin\Release &gt; .\PathFindingProject.exe %FILEPATH%</w:t>
+      </w:r>
+    </w:p>
+    <w:p>
+      <w:pPr>
+        <w:spacing w:line="480" w:lineRule="auto"/>
+        <w:contextualSpacing/>
+      </w:pPr>
+    </w:p>
+    <w:p>
+      <w:pPr>
+        <w:spacing w:line="480" w:lineRule="auto"/>
+        <w:contextualSpacing/>
+      </w:pPr>
+      <w:r>
+        <w:t>where %FILEPATH% is an absolute or relative path to the file you wish to use as the input file.  Some sample files have been provided, located at %EXTRACTION%\PathFindingProject\Maps.</w:t>
+      </w:r>
+    </w:p>
+    <w:p>
+      <w:pPr>
+        <w:spacing w:line="480" w:lineRule="auto"/>
+        <w:contextualSpacing/>
+      </w:pPr>
+    </w:p>
+    <w:p>
+      <w:pPr>
+        <w:spacing w:line="480" w:lineRule="auto"/>
+        <w:contextualSpacing/>
+      </w:pPr>
+      <w:r>
+        <w:t>The output of our program is put into a file, called output.txt. This file is located in the same directory as the executable, namely %EXTRACTION%\PathFindingProject\bin\Release\.</w:t>
+      </w:r>
+    </w:p>
+    <w:p>
+      <w:pPr>
+        <w:pStyle w:val="Heading1"/>
+        <w:spacing w:line="480" w:lineRule="auto"/>
+        <w:contextualSpacing/>
+      </w:pPr>
+      <w:r>
         <w:lastRenderedPageBreak/>
+        <w:t xml:space="preserve">4. </w:t>
+      </w:r>
+      <w:r>
         <w:t>Test Results</w:t>
       </w:r>
     </w:p>
@@ -2765,7 +2741,7 @@
 </file>
 
 <file path=customXml/itemProps1.xml><?xml version="1.0" encoding="utf-8"?>
-<ds:datastoreItem xmlns:ds="http://schemas.openxmlformats.org/officeDocument/2006/customXml" ds:itemID="{DB80CCF0-A283-4F0C-8B7A-A73F9A19FA0D}">
+<ds:datastoreItem xmlns:ds="http://schemas.openxmlformats.org/officeDocument/2006/customXml" ds:itemID="{7F2FD356-D83C-435F-BD58-89F2961F03EE}">
   <ds:schemaRefs>
     <ds:schemaRef ds:uri="http://schemas.openxmlformats.org/officeDocument/2006/bibliography"/>
   </ds:schemaRefs>

</xml_diff>

<commit_message>
Added Maps and results
</commit_message>
<xml_diff>
--- a/Term Project.docx
+++ b/Term Project.docx
@@ -342,7 +342,7 @@
     <w:p>
       <w:pPr>
         <w:pStyle w:val="Heading1"/>
-        <w:spacing w:line="480" w:lineRule="auto"/>
+        <w:spacing w:line="240" w:lineRule="auto"/>
         <w:contextualSpacing/>
       </w:pPr>
       <w:r>
@@ -353,18 +353,22 @@
         <w:t>Project Description</w:t>
       </w:r>
     </w:p>
-    <w:p>
-      <w:pPr>
-        <w:spacing w:line="480" w:lineRule="auto"/>
-        <w:contextualSpacing/>
-      </w:pPr>
+    <w:p/>
+    <w:p>
+      <w:pPr>
+        <w:spacing w:line="240" w:lineRule="auto"/>
+        <w:contextualSpacing/>
+      </w:pPr>
+      <w:r>
+        <w:tab/>
+      </w:r>
       <w:r>
         <w:t>Consider a Museum room that is patrolled by N robots at night. At a pre-determined time, the robots are supposed to rendezvous at a given point R in the room. The robots move inside the room, and the room contains obstacles, such as chairs and benches for the visitors, paintings, sculptures etc. The robots are supposed to know the location of the obstacles in the room.</w:t>
       </w:r>
     </w:p>
     <w:p>
       <w:pPr>
-        <w:spacing w:line="480" w:lineRule="auto"/>
+        <w:spacing w:line="240" w:lineRule="auto"/>
         <w:contextualSpacing/>
       </w:pPr>
       <w:r>
@@ -374,7 +378,7 @@
     <w:p>
       <w:pPr>
         <w:pStyle w:val="Heading1"/>
-        <w:spacing w:line="480" w:lineRule="auto"/>
+        <w:spacing w:line="240" w:lineRule="auto"/>
         <w:contextualSpacing/>
       </w:pPr>
       <w:r>
@@ -384,11 +388,15 @@
         <w:t>Design Decisions</w:t>
       </w:r>
     </w:p>
-    <w:p>
-      <w:pPr>
-        <w:spacing w:line="480" w:lineRule="auto"/>
-        <w:contextualSpacing/>
-      </w:pPr>
+    <w:p/>
+    <w:p>
+      <w:pPr>
+        <w:spacing w:line="240" w:lineRule="auto"/>
+        <w:contextualSpacing/>
+      </w:pPr>
+      <w:r>
+        <w:tab/>
+      </w:r>
       <w:r>
         <w:t>In order to</w:t>
       </w:r>
@@ -425,15 +433,18 @@
     </w:p>
     <w:p>
       <w:pPr>
-        <w:spacing w:line="480" w:lineRule="auto"/>
-        <w:contextualSpacing/>
-      </w:pPr>
-    </w:p>
-    <w:p>
-      <w:pPr>
-        <w:spacing w:line="480" w:lineRule="auto"/>
-        <w:contextualSpacing/>
-      </w:pPr>
+        <w:spacing w:line="240" w:lineRule="auto"/>
+        <w:contextualSpacing/>
+      </w:pPr>
+    </w:p>
+    <w:p>
+      <w:pPr>
+        <w:spacing w:line="240" w:lineRule="auto"/>
+        <w:contextualSpacing/>
+      </w:pPr>
+      <w:r>
+        <w:tab/>
+      </w:r>
       <w:r>
         <w:t xml:space="preserve">Next we needed to decide </w:t>
       </w:r>
@@ -464,263 +475,1297 @@
     </w:p>
     <w:p>
       <w:pPr>
-        <w:spacing w:line="480" w:lineRule="auto"/>
-        <w:contextualSpacing/>
-      </w:pPr>
+        <w:spacing w:line="240" w:lineRule="auto"/>
+        <w:contextualSpacing/>
+      </w:pPr>
+      <w:r>
+        <w:t>A* is a heuristic based algorithm so choosing a heuristic functio</w:t>
+      </w:r>
+      <w:r>
+        <w:t>n for our implementation was the</w:t>
+      </w:r>
+      <w:r>
+        <w:t xml:space="preserve"> </w:t>
+      </w:r>
+      <w:r>
+        <w:t>next major design consideration</w:t>
+      </w:r>
+      <w:r>
+        <w:t>. We chose to use a</w:t>
+      </w:r>
+      <w:r>
+        <w:t xml:space="preserve"> direct path heuristic. This heuristic is a good choice for two main</w:t>
+      </w:r>
+      <w:r>
+        <w:t xml:space="preserve"> reasons. First of all, the direct path heuristic is admissible. For any Point in the graph, in order to get from that point to another, the absolute best case is a straight line path, in which case the heuristic will be equal to the actual path cost. In the case where the path is not a straight line the heuristic will always underestimate the cost to get from the current node to the goal node. Since the heuristic never over estimates the actual cost, it is admissible</w:t>
+      </w:r>
+      <w:r>
+        <w:t xml:space="preserve">. </w:t>
+      </w:r>
+      <w:r>
+        <w:t>The second reason that this heuristic is a good choice is because of its computational simplicity. We can compute the heuristic in linear time</w:t>
+      </w:r>
+      <w:r>
+        <w:t xml:space="preserve"> </w:t>
+      </w:r>
+      <w:r>
+        <w:t xml:space="preserve">(a few small operations) so this will not have a </w:t>
+      </w:r>
+      <w:r>
+        <w:t xml:space="preserve">negative </w:t>
+      </w:r>
+      <w:r>
+        <w:t>effect</w:t>
+      </w:r>
+      <w:r>
+        <w:t xml:space="preserve"> on our run time.</w:t>
+      </w:r>
+    </w:p>
+    <w:p>
+      <w:pPr>
+        <w:pStyle w:val="Heading1"/>
+        <w:spacing w:line="240" w:lineRule="auto"/>
+        <w:contextualSpacing/>
+      </w:pPr>
+      <w:r>
+        <w:t xml:space="preserve">2. </w:t>
+      </w:r>
+      <w:r>
+        <w:t>Optimization Techniques</w:t>
+      </w:r>
+    </w:p>
+    <w:p>
+      <w:r>
+        <w:tab/>
+      </w:r>
+    </w:p>
+    <w:p>
+      <w:pPr>
+        <w:spacing w:line="240" w:lineRule="auto"/>
+        <w:contextualSpacing/>
+      </w:pPr>
+      <w:r>
+        <w:tab/>
+      </w:r>
+      <w:r>
+        <w:t>In order to create an efficient implementation we made two decisions to improve the programs run time. The first major optimization was to build the map with only points that the robot could go to. This</w:t>
+      </w:r>
+      <w:r>
+        <w:t xml:space="preserve"> means that as the map was built</w:t>
+      </w:r>
+      <w:r>
+        <w:t xml:space="preserve">, if a point in the map was an obstacle it would not have a point in the graph. The robot was able to “see” the available paths at each point by its neighbouring points that </w:t>
+      </w:r>
       <w:r>
         <w:lastRenderedPageBreak/>
-        <w:t>A* is a heuristic based algorithm so choosing a heuristic functio</w:t>
-      </w:r>
-      <w:r>
-        <w:t>n for our implementation was the</w:t>
-      </w:r>
-      <w:r>
-        <w:t xml:space="preserve"> </w:t>
-      </w:r>
-      <w:r>
-        <w:t>next major design consideration</w:t>
-      </w:r>
-      <w:r>
-        <w:t>. We chose to use a</w:t>
-      </w:r>
-      <w:r>
-        <w:t xml:space="preserve"> direct path heuristic. This heuristic is a good choice for two main</w:t>
-      </w:r>
-      <w:r>
-        <w:t xml:space="preserve"> reasons. First of all, the direct path heuristic is admissible. For any Point in the graph, in order to get from that point to another, the absolute best case is a straight line path, in which case the heuristic will be equal to the actual path cost. In the case where the path is not a straight line the heuristic will always underestimate the cost to get from the current node to the goal node. Since the heuristic never over estimates the actual cost, it is admissible</w:t>
+        <w:t>had an edge to the current node, but was also able to detect an obstacle by seeing that a node did not have an edge to that particular obstacle point. In the case of a graph that has no obst</w:t>
+      </w:r>
+      <w:r>
+        <w:t>acles this would have no effect</w:t>
+      </w:r>
+      <w:r>
+        <w:t xml:space="preserve"> but for the average graph which</w:t>
+      </w:r>
+      <w:r>
+        <w:t xml:space="preserve"> have a number of obstacles</w:t>
+      </w:r>
+      <w:r>
+        <w:t xml:space="preserve"> this technique reduced the search space by eliminating all of the obstacles </w:t>
+      </w:r>
+      <w:r>
+        <w:t>from the graph.</w:t>
+      </w:r>
+    </w:p>
+    <w:p>
+      <w:pPr>
+        <w:spacing w:line="240" w:lineRule="auto"/>
+        <w:contextualSpacing/>
+      </w:pPr>
+      <w:r>
+        <w:t>The second optimization we used was parallelizing our search. The robots in the map work</w:t>
+      </w:r>
+      <w:r>
+        <w:t xml:space="preserve"> independently and each only cares about its own path to the goal state. We utilized this fact to parallelize our </w:t>
+      </w:r>
+      <w:r>
+        <w:t>program. The</w:t>
+      </w:r>
+      <w:r>
+        <w:t xml:space="preserve"> program first builds the </w:t>
+      </w:r>
+      <w:r>
+        <w:t>map;</w:t>
+      </w:r>
+      <w:r>
+        <w:t xml:space="preserve"> this is the only piece we run serially because each robot uses the same map. This initial map does not include the robots start states. We run a parallel loop that </w:t>
+      </w:r>
+      <w:r>
+        <w:t>creates an instance of the problem, now including the robots initial position, and the goal state. On this instance of the prob</w:t>
+      </w:r>
+      <w:r>
+        <w:t xml:space="preserve">lem we run our A* search to find the path from the robots initial state to the specified goal state. </w:t>
+      </w:r>
+    </w:p>
+    <w:p>
+      <w:pPr>
+        <w:pStyle w:val="Heading1"/>
+        <w:spacing w:line="240" w:lineRule="auto"/>
+        <w:contextualSpacing/>
+      </w:pPr>
+      <w:r>
+        <w:t xml:space="preserve">3. </w:t>
+      </w:r>
+      <w:r>
+        <w:t xml:space="preserve">Compiling and </w:t>
+      </w:r>
+      <w:r>
+        <w:t>Execution Instructions</w:t>
+      </w:r>
+    </w:p>
+    <w:p/>
+    <w:p>
+      <w:pPr>
+        <w:spacing w:line="240" w:lineRule="auto"/>
+        <w:contextualSpacing/>
+      </w:pPr>
+      <w:r>
+        <w:tab/>
+      </w:r>
+      <w:r>
+        <w:t>Before our code can be compiled an</w:t>
+      </w:r>
+      <w:r>
+        <w:t>d</w:t>
+      </w:r>
+      <w:r>
+        <w:t xml:space="preserve"> run, Microsoft .NET Framework v4 must be installed.  To check if it is already installed, navigate to "C:\Windows\Microsoft.NET\Framework\" and look for the folder "v4.0.30319".  If it is not installed, please first download it from here "http://www.microsoft.com/en-ca/download/details.aspx?id=17851" and install it.  Next, our code can be downloaded from our </w:t>
+      </w:r>
+      <w:proofErr w:type="spellStart"/>
+      <w:r>
+        <w:t>github</w:t>
+      </w:r>
+      <w:proofErr w:type="spellEnd"/>
+      <w:r>
+        <w:t xml:space="preserve"> repository, "https://github.com/jakebuller/PathFindingProject".  If you have a </w:t>
+      </w:r>
+      <w:proofErr w:type="spellStart"/>
+      <w:r>
+        <w:t>github</w:t>
+      </w:r>
+      <w:proofErr w:type="spellEnd"/>
+      <w:r>
+        <w:t xml:space="preserve"> account, you can clone the repository, but downloading it as a zip file may be easiest.  Once that is complete, extract the zip file to some location, which will be called "%EXTRACTION%".  Open a command prompt, and navigate to %EXTRACTION%.  Now run the build.bat file, like so:</w:t>
+      </w:r>
+    </w:p>
+    <w:p>
+      <w:pPr>
+        <w:spacing w:line="240" w:lineRule="auto"/>
+        <w:contextualSpacing/>
+      </w:pPr>
+      <w:r>
+        <w:t>%EXTRACTION% &gt; .\build.bat</w:t>
+      </w:r>
+    </w:p>
+    <w:p>
+      <w:pPr>
+        <w:spacing w:line="240" w:lineRule="auto"/>
+        <w:contextualSpacing/>
+      </w:pPr>
+    </w:p>
+    <w:p>
+      <w:pPr>
+        <w:spacing w:line="240" w:lineRule="auto"/>
+        <w:contextualSpacing/>
+      </w:pPr>
+      <w:r>
+        <w:t>The output of this operation is copied to %EXTRACTION%\</w:t>
+      </w:r>
+      <w:proofErr w:type="spellStart"/>
+      <w:r>
+        <w:t>PathFindingProject</w:t>
+      </w:r>
+      <w:proofErr w:type="spellEnd"/>
+      <w:r>
+        <w:t>\bin\Release\ - navigate there.  You can now run our program as follows:</w:t>
+      </w:r>
+    </w:p>
+    <w:p>
+      <w:pPr>
+        <w:spacing w:line="240" w:lineRule="auto"/>
+        <w:contextualSpacing/>
+      </w:pPr>
+      <w:r>
+        <w:t>%EXTRACTION%\</w:t>
+      </w:r>
+      <w:proofErr w:type="spellStart"/>
+      <w:r>
+        <w:t>PathFindingProject</w:t>
+      </w:r>
+      <w:proofErr w:type="spellEnd"/>
+      <w:r>
+        <w:t>\bin\Release &gt; .\PathFindingProject.exe %FILEPATH%</w:t>
+      </w:r>
+    </w:p>
+    <w:p>
+      <w:pPr>
+        <w:spacing w:line="240" w:lineRule="auto"/>
+        <w:contextualSpacing/>
+      </w:pPr>
+    </w:p>
+    <w:p>
+      <w:pPr>
+        <w:spacing w:line="240" w:lineRule="auto"/>
+        <w:contextualSpacing/>
+      </w:pPr>
+      <w:proofErr w:type="gramStart"/>
+      <w:r>
+        <w:t>where</w:t>
+      </w:r>
+      <w:proofErr w:type="gramEnd"/>
+      <w:r>
+        <w:t xml:space="preserve"> %FILEPATH% is an absolute or relative path to the file you wish to use as the input file.  Some sample files have been provided, located at %EXTRACTION%\</w:t>
+      </w:r>
+      <w:proofErr w:type="spellStart"/>
+      <w:r>
+        <w:t>PathFindingProject</w:t>
+      </w:r>
+      <w:proofErr w:type="spellEnd"/>
+      <w:r>
+        <w:t>\Maps.</w:t>
+      </w:r>
+    </w:p>
+    <w:p>
+      <w:pPr>
+        <w:spacing w:line="240" w:lineRule="auto"/>
+        <w:contextualSpacing/>
+      </w:pPr>
+    </w:p>
+    <w:p>
+      <w:pPr>
+        <w:spacing w:line="240" w:lineRule="auto"/>
+        <w:contextualSpacing/>
+      </w:pPr>
+      <w:r>
+        <w:t>The output of our program is put into a file, called output.txt. This file is located in the same directory as the executable, namely %EXTRACTION%\</w:t>
+      </w:r>
+      <w:proofErr w:type="spellStart"/>
+      <w:r>
+        <w:t>PathFindingProject</w:t>
+      </w:r>
+      <w:proofErr w:type="spellEnd"/>
+      <w:r>
+        <w:t>\bin\Release\.</w:t>
+      </w:r>
+    </w:p>
+    <w:p>
+      <w:pPr>
+        <w:pStyle w:val="Heading1"/>
+        <w:spacing w:line="240" w:lineRule="auto"/>
+        <w:contextualSpacing/>
+      </w:pPr>
+    </w:p>
+    <w:p>
+      <w:pPr>
+        <w:pStyle w:val="Heading1"/>
+        <w:spacing w:line="240" w:lineRule="auto"/>
+        <w:contextualSpacing/>
+      </w:pPr>
+      <w:r>
+        <w:t xml:space="preserve">4. </w:t>
+      </w:r>
+      <w:r>
+        <w:t>Test Results</w:t>
+      </w:r>
+    </w:p>
+    <w:p>
+      <w:pPr>
+        <w:spacing w:line="240" w:lineRule="auto"/>
+        <w:contextualSpacing/>
+      </w:pPr>
+      <w:r>
+        <w:tab/>
+      </w:r>
+      <w:r>
+        <w:t>To test our program’s performance we ran a series of tests to determine how long the program took to solve different instances of the problem. We ran three different maps with 1, 2, 3 and 4 robots positioned in them, each configuration was run 100 times to obtain an average</w:t>
+      </w:r>
+      <w:r>
+        <w:t xml:space="preserve"> time to find the solution to the instance of the problem</w:t>
       </w:r>
       <w:r>
         <w:t xml:space="preserve">. </w:t>
       </w:r>
-      <w:r>
-        <w:t>The second reason that this heuristic is a good choice is because of its computational simplicity. We can compute the heuristic in linear time</w:t>
-      </w:r>
-      <w:r>
-        <w:t xml:space="preserve"> </w:t>
-      </w:r>
-      <w:r>
-        <w:t xml:space="preserve">(a few small operations) so this will not have a </w:t>
-      </w:r>
-      <w:r>
-        <w:t xml:space="preserve">negative </w:t>
-      </w:r>
-      <w:r>
-        <w:t>effect</w:t>
-      </w:r>
-      <w:r>
-        <w:t xml:space="preserve"> on our run time.</w:t>
-      </w:r>
-    </w:p>
-    <w:p>
-      <w:pPr>
-        <w:pStyle w:val="Heading1"/>
-        <w:spacing w:line="480" w:lineRule="auto"/>
-        <w:contextualSpacing/>
-      </w:pPr>
-      <w:r>
-        <w:t xml:space="preserve">2. </w:t>
-      </w:r>
-      <w:r>
-        <w:t>Optimization Techniques</w:t>
-      </w:r>
-    </w:p>
-    <w:p>
-      <w:pPr>
-        <w:spacing w:line="480" w:lineRule="auto"/>
-        <w:contextualSpacing/>
-      </w:pPr>
-      <w:r>
-        <w:t>In order to create an efficient implementation we made two decisions to improve the programs run time. The first major optimization was to build the map with only points that the robot could go to. This</w:t>
-      </w:r>
-      <w:r>
-        <w:t xml:space="preserve"> means that as the map was built</w:t>
-      </w:r>
-      <w:r>
-        <w:t>, if a point in the map was an obstacle it would not have a point in the graph. The robot was able to “see” the available paths at each point by its neighbouring points that had an edge to the current node, but was also able to detect an obstacle by seeing that a node did not have an edge to that particular obstacle point. In the case of a graph that has no obst</w:t>
-      </w:r>
-      <w:r>
-        <w:t>acles this would have no effect</w:t>
-      </w:r>
-      <w:r>
-        <w:t xml:space="preserve"> but for the average graph which</w:t>
-      </w:r>
-      <w:r>
-        <w:t xml:space="preserve"> have a number of obstacles</w:t>
-      </w:r>
-      <w:r>
-        <w:t xml:space="preserve"> this technique reduced the search space by eliminating all of the obstacles </w:t>
-      </w:r>
-      <w:r>
-        <w:t>from the graph.</w:t>
-      </w:r>
-    </w:p>
-    <w:p>
-      <w:pPr>
-        <w:spacing w:line="480" w:lineRule="auto"/>
-        <w:contextualSpacing/>
-      </w:pPr>
-      <w:r>
-        <w:t>The second optimization we used was parallelizing our search. The robots in the map work</w:t>
-      </w:r>
-      <w:r>
-        <w:t xml:space="preserve"> independently and each only cares about its own path to the goal state. We utilized this fact to parallelize our </w:t>
-      </w:r>
-      <w:r>
-        <w:t>program. The</w:t>
-      </w:r>
-      <w:r>
-        <w:t xml:space="preserve"> program first builds the </w:t>
-      </w:r>
-      <w:r>
-        <w:t>map;</w:t>
-      </w:r>
-      <w:r>
-        <w:t xml:space="preserve"> this is the only piece we run serially because each robot uses the same map. This initial map does not include the robots start states. We run a parallel loop that </w:t>
-      </w:r>
-      <w:r>
-        <w:t xml:space="preserve">creates an instance of the problem, now including the robots initial position, and the </w:t>
-      </w:r>
-      <w:r>
+    </w:p>
+    <w:p>
+      <w:pPr>
+        <w:spacing w:line="240" w:lineRule="auto"/>
+        <w:contextualSpacing/>
+      </w:pPr>
+    </w:p>
+    <w:p>
+      <w:pPr>
+        <w:spacing w:line="240" w:lineRule="auto"/>
+        <w:contextualSpacing/>
+      </w:pPr>
+    </w:p>
+    <w:p>
+      <w:pPr>
+        <w:spacing w:line="240" w:lineRule="auto"/>
+        <w:contextualSpacing/>
+      </w:pPr>
+    </w:p>
+    <w:p>
+      <w:pPr>
+        <w:spacing w:line="240" w:lineRule="auto"/>
+        <w:contextualSpacing/>
+      </w:pPr>
+    </w:p>
+    <w:p>
+      <w:pPr>
+        <w:spacing w:line="240" w:lineRule="auto"/>
+        <w:contextualSpacing/>
+      </w:pPr>
+    </w:p>
+    <w:p>
+      <w:r>
+        <w:rPr>
+          <w:b/>
+        </w:rPr>
         <w:lastRenderedPageBreak/>
-        <w:t>goal state. On this instance of the prob</w:t>
-      </w:r>
-      <w:r>
-        <w:t xml:space="preserve">lem we run our A* search to find the path from the robots initial state to the specified goal state. </w:t>
-      </w:r>
-    </w:p>
-    <w:p>
-      <w:pPr>
-        <w:pStyle w:val="Heading1"/>
-        <w:spacing w:line="480" w:lineRule="auto"/>
-        <w:contextualSpacing/>
-      </w:pPr>
-      <w:r>
-        <w:t xml:space="preserve">3. </w:t>
-      </w:r>
-      <w:r>
-        <w:t xml:space="preserve">Compiling and </w:t>
-      </w:r>
-      <w:r>
-        <w:t>Execution Instructions</w:t>
-      </w:r>
-    </w:p>
-    <w:p>
-      <w:pPr>
-        <w:spacing w:line="480" w:lineRule="auto"/>
-        <w:contextualSpacing/>
-      </w:pPr>
-      <w:r>
-        <w:t>Before our code can be compiled an</w:t>
-      </w:r>
-      <w:r>
-        <w:t>d</w:t>
-      </w:r>
-      <w:r>
-        <w:t xml:space="preserve"> run, Microsoft .NET Framework v4 must be installed.  To check if it is already installed, navigate to "C:\Windows\Microsoft.NET\Framework\" and look for the folder "v4.0.30319".  If it is not installed, please first download it from here "http://www.microsoft.com/en-ca/download/details.aspx?id=17851" and install it.  Next, our code can be downloaded from our github repository, "https://github.com/jakebuller/PathFindingProject".  If you have a github account, you can clone the repository, but downloading it as a zip file may be easiest.  Once that is complete, extract the zip file to some location, which will be called "%EXTRACTION%".  Open a command prompt, and navigate to %EXTRACTION%.  Now run the build.bat file, like so:</w:t>
-      </w:r>
-    </w:p>
-    <w:p>
-      <w:pPr>
-        <w:spacing w:line="480" w:lineRule="auto"/>
-        <w:contextualSpacing/>
-      </w:pPr>
-      <w:r>
-        <w:t>%EXTRACTION% &gt; .\build.bat</w:t>
-      </w:r>
-    </w:p>
-    <w:p>
-      <w:pPr>
-        <w:spacing w:line="480" w:lineRule="auto"/>
-        <w:contextualSpacing/>
-      </w:pPr>
-    </w:p>
-    <w:p>
-      <w:pPr>
-        <w:spacing w:line="480" w:lineRule="auto"/>
-        <w:contextualSpacing/>
-      </w:pPr>
-      <w:r>
-        <w:t>The output of this operation is copied to %EXTRACTION%\PathFindingProject\bin\Release\ - navigate there.  You can now run our program as follows:</w:t>
-      </w:r>
-    </w:p>
-    <w:p>
-      <w:pPr>
-        <w:spacing w:line="480" w:lineRule="auto"/>
-        <w:contextualSpacing/>
-      </w:pPr>
-      <w:r>
-        <w:t>%EXTRACTION%\PathFindingProject\bin\Release &gt; .\PathFindingProject.exe %FILEPATH%</w:t>
-      </w:r>
-    </w:p>
-    <w:p>
-      <w:pPr>
-        <w:spacing w:line="480" w:lineRule="auto"/>
-        <w:contextualSpacing/>
-      </w:pPr>
-    </w:p>
-    <w:p>
-      <w:pPr>
-        <w:spacing w:line="480" w:lineRule="auto"/>
-        <w:contextualSpacing/>
-      </w:pPr>
-      <w:r>
-        <w:t>where %FILEPATH% is an absolute or relative path to the file you wish to use as the input file.  Some sample files have been provided, located at %EXTRACTION%\PathFindingProject\Maps.</w:t>
-      </w:r>
-    </w:p>
-    <w:p>
-      <w:pPr>
-        <w:spacing w:line="480" w:lineRule="auto"/>
-        <w:contextualSpacing/>
-      </w:pPr>
-    </w:p>
-    <w:p>
-      <w:pPr>
-        <w:spacing w:line="480" w:lineRule="auto"/>
-        <w:contextualSpacing/>
-      </w:pPr>
-      <w:r>
-        <w:t>The output of our program is put into a file, called output.txt. This file is located in the same directory as the executable, namely %EXTRACTION%\PathFindingProject\bin\Release\.</w:t>
-      </w:r>
-    </w:p>
-    <w:p>
-      <w:pPr>
-        <w:pStyle w:val="Heading1"/>
-        <w:spacing w:line="480" w:lineRule="auto"/>
-        <w:contextualSpacing/>
-      </w:pPr>
-      <w:r>
+        <w:t xml:space="preserve">Map: </w:t>
+      </w:r>
+      <w:r>
+        <w:t>20x20 with obstacles</w:t>
+      </w:r>
+      <w:r>
+        <w:t>, setup with 4 robots</w:t>
+      </w:r>
+    </w:p>
+    <w:p>
+      <w:pPr>
+        <w:spacing w:after="0" w:line="240" w:lineRule="auto"/>
+        <w:contextualSpacing/>
+        <w:rPr>
+          <w:lang w:val="en-US"/>
+        </w:rPr>
+      </w:pPr>
+      <w:r>
+        <w:rPr>
+          <w:lang w:val="en-US"/>
+        </w:rPr>
+        <w:t xml:space="preserve">20 </w:t>
+      </w:r>
+      <w:proofErr w:type="spellStart"/>
+      <w:r>
+        <w:rPr>
+          <w:lang w:val="en-US"/>
+        </w:rPr>
+        <w:t>20</w:t>
+      </w:r>
+      <w:proofErr w:type="spellEnd"/>
+    </w:p>
+    <w:p>
+      <w:pPr>
+        <w:spacing w:after="0" w:line="240" w:lineRule="auto"/>
+        <w:contextualSpacing/>
+        <w:rPr>
+          <w:lang w:val="en-US"/>
+        </w:rPr>
+      </w:pPr>
+      <w:r>
+        <w:rPr>
+          <w:lang w:val="en-US"/>
+        </w:rPr>
+        <w:t>4</w:t>
+      </w:r>
+    </w:p>
+    <w:p>
+      <w:pPr>
+        <w:spacing w:after="0" w:line="240" w:lineRule="auto"/>
+        <w:contextualSpacing/>
+        <w:rPr>
+          <w:lang w:val="en-US"/>
+        </w:rPr>
+      </w:pPr>
+      <w:r>
+        <w:rPr>
+          <w:lang w:val="en-US"/>
+        </w:rPr>
+        <w:t xml:space="preserve">1 </w:t>
+      </w:r>
+      <w:proofErr w:type="spellStart"/>
+      <w:r>
+        <w:rPr>
+          <w:lang w:val="en-US"/>
+        </w:rPr>
+        <w:t>1</w:t>
+      </w:r>
+      <w:proofErr w:type="spellEnd"/>
+    </w:p>
+    <w:p>
+      <w:pPr>
+        <w:spacing w:after="0" w:line="240" w:lineRule="auto"/>
+        <w:contextualSpacing/>
+        <w:rPr>
+          <w:lang w:val="en-US"/>
+        </w:rPr>
+      </w:pPr>
+      <w:r>
+        <w:rPr>
+          <w:lang w:val="en-US"/>
+        </w:rPr>
+        <w:t xml:space="preserve">10 </w:t>
+      </w:r>
+      <w:proofErr w:type="spellStart"/>
+      <w:r>
+        <w:rPr>
+          <w:lang w:val="en-US"/>
+        </w:rPr>
+        <w:t>10</w:t>
+      </w:r>
+      <w:proofErr w:type="spellEnd"/>
+    </w:p>
+    <w:p>
+      <w:pPr>
+        <w:spacing w:after="0" w:line="240" w:lineRule="auto"/>
+        <w:contextualSpacing/>
+        <w:rPr>
+          <w:lang w:val="en-US"/>
+        </w:rPr>
+      </w:pPr>
+      <w:r>
+        <w:rPr>
+          <w:lang w:val="en-US"/>
+        </w:rPr>
+        <w:t>19 10</w:t>
+      </w:r>
+    </w:p>
+    <w:p>
+      <w:pPr>
+        <w:spacing w:after="0" w:line="240" w:lineRule="auto"/>
+        <w:contextualSpacing/>
+        <w:rPr>
+          <w:lang w:val="en-US"/>
+        </w:rPr>
+      </w:pPr>
+      <w:r>
+        <w:rPr>
+          <w:lang w:val="en-US"/>
+        </w:rPr>
+        <w:t>10 1</w:t>
+      </w:r>
+    </w:p>
+    <w:p>
+      <w:pPr>
+        <w:spacing w:after="0" w:line="240" w:lineRule="auto"/>
+        <w:contextualSpacing/>
+        <w:rPr>
+          <w:lang w:val="en-US"/>
+        </w:rPr>
+      </w:pPr>
+      <w:r>
+        <w:rPr>
+          <w:lang w:val="en-US"/>
+        </w:rPr>
+        <w:t xml:space="preserve">19 </w:t>
+      </w:r>
+      <w:proofErr w:type="spellStart"/>
+      <w:r>
+        <w:rPr>
+          <w:lang w:val="en-US"/>
+        </w:rPr>
+        <w:t>19</w:t>
+      </w:r>
+      <w:proofErr w:type="spellEnd"/>
+    </w:p>
+    <w:p>
+      <w:pPr>
+        <w:spacing w:after="0" w:line="240" w:lineRule="auto"/>
+        <w:contextualSpacing/>
+        <w:rPr>
+          <w:lang w:val="en-US"/>
+        </w:rPr>
+      </w:pPr>
+      <w:r>
+        <w:rPr>
+          <w:lang w:val="en-US"/>
+        </w:rPr>
+        <w:t>00000000000000000000</w:t>
+      </w:r>
+    </w:p>
+    <w:p>
+      <w:pPr>
+        <w:spacing w:after="0" w:line="240" w:lineRule="auto"/>
+        <w:contextualSpacing/>
+        <w:rPr>
+          <w:lang w:val="en-US"/>
+        </w:rPr>
+      </w:pPr>
+      <w:r>
+        <w:rPr>
+          <w:lang w:val="en-US"/>
+        </w:rPr>
+        <w:t>10000000000000111000</w:t>
+      </w:r>
+    </w:p>
+    <w:p>
+      <w:pPr>
+        <w:spacing w:after="0" w:line="240" w:lineRule="auto"/>
+        <w:contextualSpacing/>
+        <w:rPr>
+          <w:lang w:val="en-US"/>
+        </w:rPr>
+      </w:pPr>
+      <w:r>
+        <w:rPr>
+          <w:lang w:val="en-US"/>
+        </w:rPr>
+        <w:t>00000000000000000000</w:t>
+      </w:r>
+    </w:p>
+    <w:p>
+      <w:pPr>
+        <w:spacing w:after="0" w:line="240" w:lineRule="auto"/>
+        <w:contextualSpacing/>
+        <w:rPr>
+          <w:lang w:val="en-US"/>
+        </w:rPr>
+      </w:pPr>
+      <w:r>
+        <w:rPr>
+          <w:lang w:val="en-US"/>
+        </w:rPr>
+        <w:t>10000000011000000001</w:t>
+      </w:r>
+    </w:p>
+    <w:p>
+      <w:pPr>
+        <w:spacing w:after="0" w:line="240" w:lineRule="auto"/>
+        <w:contextualSpacing/>
+        <w:rPr>
+          <w:lang w:val="en-US"/>
+        </w:rPr>
+      </w:pPr>
+      <w:r>
+        <w:rPr>
+          <w:lang w:val="en-US"/>
+        </w:rPr>
+        <w:t>10000000011000000001</w:t>
+      </w:r>
+    </w:p>
+    <w:p>
+      <w:pPr>
+        <w:spacing w:after="0" w:line="240" w:lineRule="auto"/>
+        <w:contextualSpacing/>
+        <w:rPr>
+          <w:lang w:val="en-US"/>
+        </w:rPr>
+      </w:pPr>
+      <w:r>
+        <w:rPr>
+          <w:lang w:val="en-US"/>
+        </w:rPr>
+        <w:t>11111111111000000000</w:t>
+      </w:r>
+    </w:p>
+    <w:p>
+      <w:pPr>
+        <w:spacing w:after="0" w:line="240" w:lineRule="auto"/>
+        <w:contextualSpacing/>
+        <w:rPr>
+          <w:lang w:val="en-US"/>
+        </w:rPr>
+      </w:pPr>
+      <w:r>
+        <w:rPr>
+          <w:lang w:val="en-US"/>
+        </w:rPr>
+        <w:t>10000000011000000001</w:t>
+      </w:r>
+    </w:p>
+    <w:p>
+      <w:pPr>
+        <w:spacing w:after="0" w:line="240" w:lineRule="auto"/>
+        <w:contextualSpacing/>
+        <w:rPr>
+          <w:lang w:val="en-US"/>
+        </w:rPr>
+      </w:pPr>
+      <w:r>
+        <w:rPr>
+          <w:lang w:val="en-US"/>
+        </w:rPr>
+        <w:t>10000000011000000001</w:t>
+      </w:r>
+    </w:p>
+    <w:p>
+      <w:pPr>
+        <w:spacing w:after="0" w:line="240" w:lineRule="auto"/>
+        <w:contextualSpacing/>
+        <w:rPr>
+          <w:lang w:val="en-US"/>
+        </w:rPr>
+      </w:pPr>
+      <w:r>
+        <w:rPr>
+          <w:lang w:val="en-US"/>
+        </w:rPr>
+        <w:t>10000000011000000001</w:t>
+      </w:r>
+    </w:p>
+    <w:p>
+      <w:pPr>
+        <w:spacing w:after="0" w:line="240" w:lineRule="auto"/>
+        <w:contextualSpacing/>
+        <w:rPr>
+          <w:lang w:val="en-US"/>
+        </w:rPr>
+      </w:pPr>
+      <w:r>
+        <w:rPr>
+          <w:lang w:val="en-US"/>
+        </w:rPr>
+        <w:t>11110000000000000000</w:t>
+      </w:r>
+    </w:p>
+    <w:p>
+      <w:pPr>
+        <w:spacing w:after="0" w:line="240" w:lineRule="auto"/>
+        <w:contextualSpacing/>
+        <w:rPr>
+          <w:lang w:val="en-US"/>
+        </w:rPr>
+      </w:pPr>
+      <w:r>
+        <w:rPr>
+          <w:lang w:val="en-US"/>
+        </w:rPr>
+        <w:t>10011100011000000001</w:t>
+      </w:r>
+    </w:p>
+    <w:p>
+      <w:pPr>
+        <w:spacing w:after="0" w:line="240" w:lineRule="auto"/>
+        <w:contextualSpacing/>
+        <w:rPr>
+          <w:lang w:val="en-US"/>
+        </w:rPr>
+      </w:pPr>
+      <w:r>
+        <w:rPr>
+          <w:lang w:val="en-US"/>
+        </w:rPr>
+        <w:t>10000000010100000000</w:t>
+      </w:r>
+    </w:p>
+    <w:p>
+      <w:pPr>
+        <w:spacing w:after="0" w:line="240" w:lineRule="auto"/>
+        <w:contextualSpacing/>
+        <w:rPr>
+          <w:lang w:val="en-US"/>
+        </w:rPr>
+      </w:pPr>
+      <w:r>
+        <w:rPr>
+          <w:lang w:val="en-US"/>
+        </w:rPr>
+        <w:t>11110000000000000000</w:t>
+      </w:r>
+    </w:p>
+    <w:p>
+      <w:pPr>
+        <w:spacing w:after="0" w:line="240" w:lineRule="auto"/>
+        <w:contextualSpacing/>
+        <w:rPr>
+          <w:lang w:val="en-US"/>
+        </w:rPr>
+      </w:pPr>
+      <w:r>
+        <w:rPr>
+          <w:lang w:val="en-US"/>
+        </w:rPr>
+        <w:t>00000000000001111111</w:t>
+      </w:r>
+    </w:p>
+    <w:p>
+      <w:pPr>
+        <w:spacing w:after="0" w:line="240" w:lineRule="auto"/>
+        <w:contextualSpacing/>
+        <w:rPr>
+          <w:lang w:val="en-US"/>
+        </w:rPr>
+      </w:pPr>
+      <w:r>
+        <w:rPr>
+          <w:lang w:val="en-US"/>
+        </w:rPr>
+        <w:t>11110000000000000000</w:t>
+      </w:r>
+    </w:p>
+    <w:p>
+      <w:pPr>
+        <w:spacing w:after="0" w:line="240" w:lineRule="auto"/>
+        <w:contextualSpacing/>
+        <w:rPr>
+          <w:lang w:val="en-US"/>
+        </w:rPr>
+      </w:pPr>
+      <w:r>
+        <w:rPr>
+          <w:lang w:val="en-US"/>
+        </w:rPr>
+        <w:t>10011100011000000001</w:t>
+      </w:r>
+    </w:p>
+    <w:p>
+      <w:pPr>
+        <w:spacing w:after="0" w:line="240" w:lineRule="auto"/>
+        <w:contextualSpacing/>
+        <w:rPr>
+          <w:lang w:val="en-US"/>
+        </w:rPr>
+      </w:pPr>
+      <w:r>
+        <w:rPr>
+          <w:lang w:val="en-US"/>
+        </w:rPr>
+        <w:t>11110000000000000000</w:t>
+      </w:r>
+    </w:p>
+    <w:p>
+      <w:pPr>
+        <w:spacing w:after="0" w:line="240" w:lineRule="auto"/>
+        <w:contextualSpacing/>
+        <w:rPr>
+          <w:lang w:val="en-US"/>
+        </w:rPr>
+      </w:pPr>
+      <w:r>
+        <w:rPr>
+          <w:lang w:val="en-US"/>
+        </w:rPr>
+        <w:t>10011100011000000001</w:t>
+      </w:r>
+    </w:p>
+    <w:p>
+      <w:pPr>
+        <w:spacing w:after="0" w:line="240" w:lineRule="auto"/>
+        <w:contextualSpacing/>
+        <w:rPr>
+          <w:lang w:val="en-US"/>
+        </w:rPr>
+      </w:pPr>
+      <w:r>
+        <w:rPr>
+          <w:lang w:val="en-US"/>
+        </w:rPr>
+        <w:t>10110000000000000000</w:t>
+      </w:r>
+    </w:p>
+    <w:p>
+      <w:pPr>
+        <w:spacing w:after="0" w:line="240" w:lineRule="auto"/>
+        <w:contextualSpacing/>
+        <w:rPr>
+          <w:lang w:val="en-US"/>
+        </w:rPr>
+      </w:pPr>
+      <w:r>
+        <w:rPr>
+          <w:lang w:val="en-US"/>
+        </w:rPr>
+        <w:t>00000000000000000000</w:t>
+      </w:r>
+    </w:p>
+    <w:p>
+      <w:pPr>
+        <w:spacing w:after="0" w:line="240" w:lineRule="auto"/>
+        <w:contextualSpacing/>
+        <w:rPr>
+          <w:lang w:val="en-US"/>
+        </w:rPr>
+      </w:pPr>
+    </w:p>
+    <w:p>
+      <w:pPr>
+        <w:spacing w:after="0" w:line="240" w:lineRule="auto"/>
+        <w:contextualSpacing/>
+        <w:rPr>
+          <w:lang w:val="en-US"/>
+        </w:rPr>
+      </w:pPr>
+    </w:p>
+    <w:p>
+      <w:pPr>
+        <w:spacing w:after="0" w:line="240" w:lineRule="auto"/>
+        <w:contextualSpacing/>
+        <w:rPr>
+          <w:b/>
+          <w:lang w:val="en-US"/>
+        </w:rPr>
+      </w:pPr>
+      <w:r>
+        <w:rPr>
+          <w:b/>
+          <w:lang w:val="en-US"/>
+        </w:rPr>
+        <w:t>Results:</w:t>
+      </w:r>
+    </w:p>
+    <w:p>
+      <w:pPr>
+        <w:spacing w:after="0" w:line="240" w:lineRule="auto"/>
+        <w:contextualSpacing/>
+        <w:rPr>
+          <w:lang w:val="en-US"/>
+        </w:rPr>
+      </w:pPr>
+      <w:r>
+        <w:rPr>
+          <w:lang w:val="en-US"/>
+        </w:rPr>
+        <w:t xml:space="preserve">Robot starting at x: 1 and y: </w:t>
+      </w:r>
+      <w:proofErr w:type="gramStart"/>
+      <w:r>
+        <w:rPr>
+          <w:lang w:val="en-US"/>
+        </w:rPr>
+        <w:t>1 ...</w:t>
+      </w:r>
+      <w:proofErr w:type="gramEnd"/>
+    </w:p>
+    <w:p>
+      <w:pPr>
+        <w:spacing w:after="0" w:line="240" w:lineRule="auto"/>
+        <w:contextualSpacing/>
+        <w:rPr>
+          <w:lang w:val="en-US"/>
+        </w:rPr>
+      </w:pPr>
+      <w:r>
+        <w:rPr>
+          <w:lang w:val="en-US"/>
+        </w:rPr>
+        <w:t>Solution path for robot starting at (1</w:t>
+      </w:r>
+      <w:proofErr w:type="gramStart"/>
+      <w:r>
+        <w:rPr>
+          <w:lang w:val="en-US"/>
+        </w:rPr>
+        <w:t>,1</w:t>
+      </w:r>
+      <w:proofErr w:type="gramEnd"/>
+      <w:r>
+        <w:rPr>
+          <w:lang w:val="en-US"/>
+        </w:rPr>
+        <w:t>):</w:t>
+      </w:r>
+    </w:p>
+    <w:p>
+      <w:pPr>
+        <w:spacing w:after="0" w:line="240" w:lineRule="auto"/>
+        <w:contextualSpacing/>
+        <w:rPr>
+          <w:lang w:val="en-US"/>
+        </w:rPr>
+      </w:pPr>
+      <w:r>
+        <w:rPr>
+          <w:lang w:val="en-US"/>
+        </w:rPr>
+        <w:t>(1,1) -&gt; (1,0) -&gt; (2,0) -&gt; (3,0) -&gt; (4,0) -&gt; (4,1) -&gt; (5,1) -&gt; (6,1) -&gt; (6,2) -&gt; (6,3) -&gt; (6,4) -&gt; (6,5) -&gt; (6,6) -&gt; (6,7) -&gt; (6,8) -&gt; (6,9) -&gt; (6,10) -&gt; (7,10) -&gt; (8,10) -&gt; (9,10) -&gt; (10,10) -&gt; (11,10) -&gt; (11,11) -&gt; (11,12) -&gt; (11,13) -&gt; (11,14) -&gt; (11,15) -&gt; (11,16) -&gt; (11,17) -&gt; (11,18) -&gt; (11,19) -&gt; (12,19) -&gt; (13,19) -&gt; (14,19) -&gt; (15,19) -&gt; (16,19) -&gt; (17,19) -&gt; (18,19) -&gt; (19,19)</w:t>
+      </w:r>
+    </w:p>
+    <w:p>
+      <w:pPr>
+        <w:spacing w:after="0" w:line="240" w:lineRule="auto"/>
+        <w:contextualSpacing/>
+        <w:rPr>
+          <w:lang w:val="en-US"/>
+        </w:rPr>
+      </w:pPr>
+      <w:proofErr w:type="spellStart"/>
+      <w:r>
+        <w:rPr>
+          <w:lang w:val="en-US"/>
+        </w:rPr>
+        <w:t>RunTime</w:t>
+      </w:r>
+      <w:proofErr w:type="spellEnd"/>
+      <w:r>
+        <w:rPr>
+          <w:lang w:val="en-US"/>
+        </w:rPr>
+        <w:t>: 00:00:00.10</w:t>
+      </w:r>
+    </w:p>
+    <w:p>
+      <w:pPr>
+        <w:spacing w:after="0" w:line="240" w:lineRule="auto"/>
+        <w:contextualSpacing/>
+        <w:rPr>
+          <w:lang w:val="en-US"/>
+        </w:rPr>
+      </w:pPr>
+    </w:p>
+    <w:p>
+      <w:pPr>
+        <w:spacing w:after="0" w:line="240" w:lineRule="auto"/>
+        <w:contextualSpacing/>
+        <w:rPr>
+          <w:lang w:val="en-US"/>
+        </w:rPr>
+      </w:pPr>
+      <w:r>
+        <w:rPr>
+          <w:lang w:val="en-US"/>
+        </w:rPr>
+        <w:t xml:space="preserve">Robot starting at x: 19 and y: </w:t>
+      </w:r>
+      <w:proofErr w:type="gramStart"/>
+      <w:r>
+        <w:rPr>
+          <w:lang w:val="en-US"/>
+        </w:rPr>
+        <w:t>10 ...</w:t>
+      </w:r>
+      <w:proofErr w:type="gramEnd"/>
+    </w:p>
+    <w:p>
+      <w:pPr>
+        <w:spacing w:after="0" w:line="240" w:lineRule="auto"/>
+        <w:contextualSpacing/>
+        <w:rPr>
+          <w:lang w:val="en-US"/>
+        </w:rPr>
+      </w:pPr>
+      <w:r>
+        <w:rPr>
+          <w:lang w:val="en-US"/>
+        </w:rPr>
+        <w:t>Solution path for robot starting at (19</w:t>
+      </w:r>
+      <w:proofErr w:type="gramStart"/>
+      <w:r>
+        <w:rPr>
+          <w:lang w:val="en-US"/>
+        </w:rPr>
+        <w:t>,10</w:t>
+      </w:r>
+      <w:proofErr w:type="gramEnd"/>
+      <w:r>
+        <w:rPr>
+          <w:lang w:val="en-US"/>
+        </w:rPr>
+        <w:t>):</w:t>
+      </w:r>
+    </w:p>
+    <w:p>
+      <w:pPr>
+        <w:spacing w:after="0" w:line="240" w:lineRule="auto"/>
+        <w:contextualSpacing/>
+        <w:rPr>
+          <w:lang w:val="en-US"/>
+        </w:rPr>
+      </w:pPr>
+      <w:r>
+        <w:rPr>
+          <w:lang w:val="en-US"/>
+        </w:rPr>
+        <w:t>(19,10) -&gt; (18,10) -&gt; (18,11) -&gt; (18,12) -&gt; (18,13) -&gt; (18,14) -&gt; (18,15) -&gt; (18,16) -&gt; (18,17) -&gt; (18,18) -&gt; (18,19) -&gt; (19,19)</w:t>
+      </w:r>
+    </w:p>
+    <w:p>
+      <w:pPr>
+        <w:spacing w:after="0" w:line="240" w:lineRule="auto"/>
+        <w:contextualSpacing/>
+        <w:rPr>
+          <w:lang w:val="en-US"/>
+        </w:rPr>
+      </w:pPr>
+      <w:proofErr w:type="spellStart"/>
+      <w:r>
+        <w:rPr>
+          <w:lang w:val="en-US"/>
+        </w:rPr>
+        <w:t>RunTime</w:t>
+      </w:r>
+      <w:proofErr w:type="spellEnd"/>
+      <w:r>
+        <w:rPr>
+          <w:lang w:val="en-US"/>
+        </w:rPr>
+        <w:t>: 00:00:00.10</w:t>
+      </w:r>
+    </w:p>
+    <w:p>
+      <w:pPr>
+        <w:spacing w:after="0" w:line="240" w:lineRule="auto"/>
+        <w:contextualSpacing/>
+        <w:rPr>
+          <w:lang w:val="en-US"/>
+        </w:rPr>
+      </w:pPr>
+    </w:p>
+    <w:p>
+      <w:pPr>
+        <w:spacing w:after="0" w:line="240" w:lineRule="auto"/>
+        <w:contextualSpacing/>
+        <w:rPr>
+          <w:lang w:val="en-US"/>
+        </w:rPr>
+      </w:pPr>
+      <w:r>
+        <w:rPr>
+          <w:lang w:val="en-US"/>
+        </w:rPr>
+        <w:t xml:space="preserve">Robot starting at x: 10 and y: </w:t>
+      </w:r>
+      <w:proofErr w:type="gramStart"/>
+      <w:r>
+        <w:rPr>
+          <w:lang w:val="en-US"/>
+        </w:rPr>
+        <w:t>1 ...</w:t>
+      </w:r>
+      <w:proofErr w:type="gramEnd"/>
+    </w:p>
+    <w:p>
+      <w:pPr>
+        <w:spacing w:after="0" w:line="240" w:lineRule="auto"/>
+        <w:contextualSpacing/>
+        <w:rPr>
+          <w:lang w:val="en-US"/>
+        </w:rPr>
+      </w:pPr>
+      <w:r>
+        <w:rPr>
+          <w:lang w:val="en-US"/>
+        </w:rPr>
+        <w:t>Solution path for robot starting at (10</w:t>
+      </w:r>
+      <w:proofErr w:type="gramStart"/>
+      <w:r>
+        <w:rPr>
+          <w:lang w:val="en-US"/>
+        </w:rPr>
+        <w:t>,1</w:t>
+      </w:r>
+      <w:proofErr w:type="gramEnd"/>
+      <w:r>
+        <w:rPr>
+          <w:lang w:val="en-US"/>
+        </w:rPr>
+        <w:t>):</w:t>
+      </w:r>
+    </w:p>
+    <w:p>
+      <w:pPr>
+        <w:spacing w:after="0" w:line="240" w:lineRule="auto"/>
+        <w:contextualSpacing/>
+        <w:rPr>
+          <w:lang w:val="en-US"/>
+        </w:rPr>
+      </w:pPr>
+      <w:r>
+        <w:rPr>
+          <w:lang w:val="en-US"/>
+        </w:rPr>
         <w:lastRenderedPageBreak/>
-        <w:t xml:space="preserve">4. </w:t>
-      </w:r>
-      <w:r>
-        <w:t>Test Results</w:t>
-      </w:r>
-    </w:p>
-    <w:p>
-      <w:pPr>
-        <w:spacing w:line="480" w:lineRule="auto"/>
-        <w:contextualSpacing/>
-      </w:pPr>
-      <w:r>
-        <w:t>To test our program’s performance we ran a series of tests to determine how long the program took to solve different instances of the problem. We ran three different maps with 1, 2, 3 and 4 robots positioned in them, each configuration was run 100 times to obtain an average</w:t>
-      </w:r>
-      <w:r>
-        <w:t xml:space="preserve"> time to find the solution to the instance of the problem</w:t>
-      </w:r>
-      <w:r>
-        <w:t xml:space="preserve">. </w:t>
-      </w:r>
-    </w:p>
-    <w:p>
-      <w:r>
-        <w:rPr>
-          <w:b/>
-        </w:rPr>
-        <w:t xml:space="preserve">Map: </w:t>
-      </w:r>
-      <w:r>
-        <w:t>20x20 with obstacles</w:t>
-      </w:r>
+        <w:t>(10,1) -&gt; (11,1) -&gt; (11,2) -&gt; (11,3) -&gt; (11,4) -&gt; (11,5) -&gt; (11,6) -&gt; (11,7) -&gt; (12,7) -&gt; (12,8) -&gt; (12,9) -&gt; (12,10) -&gt; (12,11) -&gt; (12,12) -&gt; (12,13) -&gt; (12,14) -&gt; (12,15) -&gt; (12,16) -&gt; (12,17) -&gt; (12,18) -&gt; (12,19) -&gt; (13,19) -&gt; (14,19) -&gt; (15,19) -&gt; (16,19) -&gt; (17,19) -&gt; (18,19) -&gt; (19,19)</w:t>
+      </w:r>
+    </w:p>
+    <w:p>
+      <w:pPr>
+        <w:spacing w:after="0" w:line="240" w:lineRule="auto"/>
+        <w:contextualSpacing/>
+        <w:rPr>
+          <w:lang w:val="en-US"/>
+        </w:rPr>
+      </w:pPr>
+      <w:proofErr w:type="spellStart"/>
+      <w:r>
+        <w:rPr>
+          <w:lang w:val="en-US"/>
+        </w:rPr>
+        <w:t>RunTime</w:t>
+      </w:r>
+      <w:proofErr w:type="spellEnd"/>
+      <w:r>
+        <w:rPr>
+          <w:lang w:val="en-US"/>
+        </w:rPr>
+        <w:t>: 00:00:00.10</w:t>
+      </w:r>
+    </w:p>
+    <w:p>
+      <w:pPr>
+        <w:spacing w:after="0" w:line="240" w:lineRule="auto"/>
+        <w:contextualSpacing/>
+        <w:rPr>
+          <w:lang w:val="en-US"/>
+        </w:rPr>
+      </w:pPr>
+    </w:p>
+    <w:p>
+      <w:pPr>
+        <w:spacing w:after="0" w:line="240" w:lineRule="auto"/>
+        <w:contextualSpacing/>
+        <w:rPr>
+          <w:lang w:val="en-US"/>
+        </w:rPr>
+      </w:pPr>
+      <w:r>
+        <w:rPr>
+          <w:lang w:val="en-US"/>
+        </w:rPr>
+        <w:t xml:space="preserve">Robot starting at x: 10 and y: </w:t>
+      </w:r>
+      <w:proofErr w:type="gramStart"/>
+      <w:r>
+        <w:rPr>
+          <w:lang w:val="en-US"/>
+        </w:rPr>
+        <w:t>10 ...</w:t>
+      </w:r>
+      <w:proofErr w:type="gramEnd"/>
+    </w:p>
+    <w:p>
+      <w:pPr>
+        <w:spacing w:after="0" w:line="240" w:lineRule="auto"/>
+        <w:contextualSpacing/>
+        <w:rPr>
+          <w:lang w:val="en-US"/>
+        </w:rPr>
+      </w:pPr>
+      <w:r>
+        <w:rPr>
+          <w:lang w:val="en-US"/>
+        </w:rPr>
+        <w:t>Solution path for robot starting at (10</w:t>
+      </w:r>
+      <w:proofErr w:type="gramStart"/>
+      <w:r>
+        <w:rPr>
+          <w:lang w:val="en-US"/>
+        </w:rPr>
+        <w:t>,10</w:t>
+      </w:r>
+      <w:proofErr w:type="gramEnd"/>
+      <w:r>
+        <w:rPr>
+          <w:lang w:val="en-US"/>
+        </w:rPr>
+        <w:t>):</w:t>
+      </w:r>
+    </w:p>
+    <w:p>
+      <w:pPr>
+        <w:spacing w:after="0" w:line="240" w:lineRule="auto"/>
+        <w:contextualSpacing/>
+        <w:rPr>
+          <w:lang w:val="en-US"/>
+        </w:rPr>
+      </w:pPr>
+      <w:r>
+        <w:rPr>
+          <w:lang w:val="en-US"/>
+        </w:rPr>
+        <w:t>(10,10) -&gt; (11,10) -&gt; (11,11) -&gt; (11,12) -&gt; (11,13) -&gt; (11,14) -&gt; (11,15) -&gt; (11,16) -&gt; (11,17) -&gt; (11,18) -&gt; (11,19) -&gt; (12,19) -&gt; (13,19) -&gt; (14,19) -&gt; (15,19) -&gt; (16,19) -&gt; (17,19) -&gt; (18,19) -&gt; (19,19)</w:t>
+      </w:r>
+    </w:p>
+    <w:p>
+      <w:pPr>
+        <w:spacing w:after="0" w:line="240" w:lineRule="auto"/>
+        <w:contextualSpacing/>
+        <w:rPr>
+          <w:lang w:val="en-US"/>
+        </w:rPr>
+      </w:pPr>
+      <w:proofErr w:type="spellStart"/>
+      <w:r>
+        <w:rPr>
+          <w:lang w:val="en-US"/>
+        </w:rPr>
+        <w:t>RunTime</w:t>
+      </w:r>
+      <w:proofErr w:type="spellEnd"/>
+      <w:r>
+        <w:rPr>
+          <w:lang w:val="en-US"/>
+        </w:rPr>
+        <w:t>: 00:00:00.25</w:t>
+      </w:r>
+    </w:p>
+    <w:p>
+      <w:pPr>
+        <w:spacing w:after="0" w:line="240" w:lineRule="auto"/>
+        <w:contextualSpacing/>
+      </w:pPr>
+    </w:p>
+    <w:p>
+      <w:pPr>
+        <w:contextualSpacing/>
+        <w:rPr>
+          <w:lang w:val="en-US"/>
+        </w:rPr>
+      </w:pPr>
+      <w:r>
+        <w:rPr>
+          <w:lang w:val="en-US"/>
+        </w:rPr>
+        <w:t xml:space="preserve">To obtain no solution the </w:t>
+      </w:r>
+      <w:r>
+        <w:rPr>
+          <w:lang w:val="en-US"/>
+        </w:rPr>
+        <w:t>rendezvous</w:t>
+      </w:r>
+      <w:r>
+        <w:rPr>
+          <w:lang w:val="en-US"/>
+        </w:rPr>
+        <w:t xml:space="preserve"> point 20 </w:t>
+      </w:r>
+      <w:proofErr w:type="spellStart"/>
+      <w:r>
+        <w:rPr>
+          <w:lang w:val="en-US"/>
+        </w:rPr>
+        <w:t>20</w:t>
+      </w:r>
+      <w:proofErr w:type="spellEnd"/>
+      <w:r>
+        <w:rPr>
+          <w:lang w:val="en-US"/>
+        </w:rPr>
+        <w:t xml:space="preserve"> was used since it lies outside the bounds of the map</w:t>
+      </w:r>
+    </w:p>
+    <w:p>
+      <w:pPr>
+        <w:spacing w:after="0" w:line="240" w:lineRule="auto"/>
+        <w:contextualSpacing/>
+      </w:pPr>
+    </w:p>
+    <w:p>
+      <w:pPr>
+        <w:spacing w:after="0" w:line="240" w:lineRule="auto"/>
+        <w:contextualSpacing/>
+      </w:pPr>
+      <w:r>
+        <w:t xml:space="preserve">Running this map 100 times with 1, 2, 3 and 4 robots yielded the following results: </w:t>
+      </w:r>
+    </w:p>
+    <w:p>
+      <w:pPr>
+        <w:spacing w:after="0" w:line="240" w:lineRule="auto"/>
+        <w:contextualSpacing/>
+      </w:pPr>
     </w:p>
     <w:tbl>
       <w:tblPr>
@@ -919,17 +1964,867 @@
         </w:tc>
       </w:tr>
     </w:tbl>
-    <w:p/>
-    <w:p>
-      <w:r>
+    <w:p>
+      <w:pPr>
         <w:rPr>
           <w:b/>
         </w:rPr>
+      </w:pPr>
+    </w:p>
+    <w:p>
+      <w:r>
+        <w:rPr>
+          <w:b/>
+        </w:rPr>
         <w:t xml:space="preserve">Map: </w:t>
       </w:r>
       <w:r>
         <w:t>25x 25 with obstacles</w:t>
       </w:r>
+      <w:r>
+        <w:t>, setup with 4 robots</w:t>
+      </w:r>
+    </w:p>
+    <w:p>
+      <w:pPr>
+        <w:spacing w:after="0"/>
+        <w:contextualSpacing/>
+        <w:rPr>
+          <w:lang w:val="en-US"/>
+        </w:rPr>
+      </w:pPr>
+      <w:r>
+        <w:rPr>
+          <w:lang w:val="en-US"/>
+        </w:rPr>
+        <w:t xml:space="preserve">25 </w:t>
+      </w:r>
+      <w:proofErr w:type="spellStart"/>
+      <w:r>
+        <w:rPr>
+          <w:lang w:val="en-US"/>
+        </w:rPr>
+        <w:t>25</w:t>
+      </w:r>
+      <w:proofErr w:type="spellEnd"/>
+    </w:p>
+    <w:p>
+      <w:pPr>
+        <w:spacing w:after="0"/>
+        <w:contextualSpacing/>
+        <w:rPr>
+          <w:lang w:val="en-US"/>
+        </w:rPr>
+      </w:pPr>
+      <w:r>
+        <w:rPr>
+          <w:lang w:val="en-US"/>
+        </w:rPr>
+        <w:t>4</w:t>
+      </w:r>
+    </w:p>
+    <w:p>
+      <w:pPr>
+        <w:spacing w:after="0"/>
+        <w:contextualSpacing/>
+        <w:rPr>
+          <w:lang w:val="en-US"/>
+        </w:rPr>
+      </w:pPr>
+      <w:r>
+        <w:rPr>
+          <w:lang w:val="en-US"/>
+        </w:rPr>
+        <w:t xml:space="preserve">1 </w:t>
+      </w:r>
+      <w:proofErr w:type="spellStart"/>
+      <w:r>
+        <w:rPr>
+          <w:lang w:val="en-US"/>
+        </w:rPr>
+        <w:t>1</w:t>
+      </w:r>
+      <w:proofErr w:type="spellEnd"/>
+    </w:p>
+    <w:p>
+      <w:pPr>
+        <w:spacing w:after="0"/>
+        <w:contextualSpacing/>
+        <w:rPr>
+          <w:lang w:val="en-US"/>
+        </w:rPr>
+      </w:pPr>
+      <w:r>
+        <w:rPr>
+          <w:lang w:val="en-US"/>
+        </w:rPr>
+        <w:t xml:space="preserve">10 </w:t>
+      </w:r>
+      <w:proofErr w:type="spellStart"/>
+      <w:r>
+        <w:rPr>
+          <w:lang w:val="en-US"/>
+        </w:rPr>
+        <w:t>10</w:t>
+      </w:r>
+      <w:proofErr w:type="spellEnd"/>
+    </w:p>
+    <w:p>
+      <w:pPr>
+        <w:spacing w:after="0"/>
+        <w:contextualSpacing/>
+        <w:rPr>
+          <w:lang w:val="en-US"/>
+        </w:rPr>
+      </w:pPr>
+      <w:r>
+        <w:rPr>
+          <w:lang w:val="en-US"/>
+        </w:rPr>
+        <w:t>19 10</w:t>
+      </w:r>
+    </w:p>
+    <w:p>
+      <w:pPr>
+        <w:spacing w:after="0"/>
+        <w:contextualSpacing/>
+        <w:rPr>
+          <w:lang w:val="en-US"/>
+        </w:rPr>
+      </w:pPr>
+      <w:r>
+        <w:rPr>
+          <w:lang w:val="en-US"/>
+        </w:rPr>
+        <w:t>10 1</w:t>
+      </w:r>
+    </w:p>
+    <w:p>
+      <w:pPr>
+        <w:spacing w:after="0"/>
+        <w:contextualSpacing/>
+        <w:rPr>
+          <w:lang w:val="en-US"/>
+        </w:rPr>
+      </w:pPr>
+      <w:r>
+        <w:rPr>
+          <w:lang w:val="en-US"/>
+        </w:rPr>
+        <w:t xml:space="preserve">24 </w:t>
+      </w:r>
+      <w:proofErr w:type="spellStart"/>
+      <w:r>
+        <w:rPr>
+          <w:lang w:val="en-US"/>
+        </w:rPr>
+        <w:t>24</w:t>
+      </w:r>
+      <w:proofErr w:type="spellEnd"/>
+    </w:p>
+    <w:p>
+      <w:pPr>
+        <w:spacing w:after="0"/>
+        <w:contextualSpacing/>
+        <w:rPr>
+          <w:lang w:val="en-US"/>
+        </w:rPr>
+      </w:pPr>
+      <w:r>
+        <w:rPr>
+          <w:lang w:val="en-US"/>
+        </w:rPr>
+        <w:t>0000000000000000000000000</w:t>
+      </w:r>
+    </w:p>
+    <w:p>
+      <w:pPr>
+        <w:spacing w:after="0"/>
+        <w:contextualSpacing/>
+        <w:rPr>
+          <w:lang w:val="en-US"/>
+        </w:rPr>
+      </w:pPr>
+      <w:r>
+        <w:rPr>
+          <w:lang w:val="en-US"/>
+        </w:rPr>
+        <w:t>1000000000000011100000000</w:t>
+      </w:r>
+    </w:p>
+    <w:p>
+      <w:pPr>
+        <w:spacing w:after="0"/>
+        <w:contextualSpacing/>
+        <w:rPr>
+          <w:lang w:val="en-US"/>
+        </w:rPr>
+      </w:pPr>
+      <w:r>
+        <w:rPr>
+          <w:lang w:val="en-US"/>
+        </w:rPr>
+        <w:t>0000000000000000000000000</w:t>
+      </w:r>
+    </w:p>
+    <w:p>
+      <w:pPr>
+        <w:spacing w:after="0"/>
+        <w:contextualSpacing/>
+        <w:rPr>
+          <w:lang w:val="en-US"/>
+        </w:rPr>
+      </w:pPr>
+      <w:r>
+        <w:rPr>
+          <w:lang w:val="en-US"/>
+        </w:rPr>
+        <w:t>1000000001100000000100000</w:t>
+      </w:r>
+    </w:p>
+    <w:p>
+      <w:pPr>
+        <w:spacing w:after="0"/>
+        <w:contextualSpacing/>
+        <w:rPr>
+          <w:lang w:val="en-US"/>
+        </w:rPr>
+      </w:pPr>
+      <w:r>
+        <w:rPr>
+          <w:lang w:val="en-US"/>
+        </w:rPr>
+        <w:t>1000000001100000000100000</w:t>
+      </w:r>
+    </w:p>
+    <w:p>
+      <w:pPr>
+        <w:spacing w:after="0"/>
+        <w:contextualSpacing/>
+        <w:rPr>
+          <w:lang w:val="en-US"/>
+        </w:rPr>
+      </w:pPr>
+      <w:r>
+        <w:rPr>
+          <w:lang w:val="en-US"/>
+        </w:rPr>
+        <w:t>1111111111000000000000000</w:t>
+      </w:r>
+    </w:p>
+    <w:p>
+      <w:pPr>
+        <w:spacing w:after="0"/>
+        <w:contextualSpacing/>
+        <w:rPr>
+          <w:lang w:val="en-US"/>
+        </w:rPr>
+      </w:pPr>
+      <w:r>
+        <w:rPr>
+          <w:lang w:val="en-US"/>
+        </w:rPr>
+        <w:t>1000000001100000000100000</w:t>
+      </w:r>
+    </w:p>
+    <w:p>
+      <w:pPr>
+        <w:spacing w:after="0"/>
+        <w:contextualSpacing/>
+        <w:rPr>
+          <w:lang w:val="en-US"/>
+        </w:rPr>
+      </w:pPr>
+      <w:r>
+        <w:rPr>
+          <w:lang w:val="en-US"/>
+        </w:rPr>
+        <w:t>1000000001100000000100000</w:t>
+      </w:r>
+    </w:p>
+    <w:p>
+      <w:pPr>
+        <w:spacing w:after="0"/>
+        <w:contextualSpacing/>
+        <w:rPr>
+          <w:lang w:val="en-US"/>
+        </w:rPr>
+      </w:pPr>
+      <w:r>
+        <w:rPr>
+          <w:lang w:val="en-US"/>
+        </w:rPr>
+        <w:t>1000000001100000000100000</w:t>
+      </w:r>
+    </w:p>
+    <w:p>
+      <w:pPr>
+        <w:spacing w:after="0"/>
+        <w:contextualSpacing/>
+        <w:rPr>
+          <w:lang w:val="en-US"/>
+        </w:rPr>
+      </w:pPr>
+      <w:r>
+        <w:rPr>
+          <w:lang w:val="en-US"/>
+        </w:rPr>
+        <w:t>1111000000000000000000000</w:t>
+      </w:r>
+    </w:p>
+    <w:p>
+      <w:pPr>
+        <w:spacing w:after="0"/>
+        <w:contextualSpacing/>
+        <w:rPr>
+          <w:lang w:val="en-US"/>
+        </w:rPr>
+      </w:pPr>
+      <w:r>
+        <w:rPr>
+          <w:lang w:val="en-US"/>
+        </w:rPr>
+        <w:t>1001110001100000000100000</w:t>
+      </w:r>
+    </w:p>
+    <w:p>
+      <w:pPr>
+        <w:spacing w:after="0"/>
+        <w:contextualSpacing/>
+        <w:rPr>
+          <w:lang w:val="en-US"/>
+        </w:rPr>
+      </w:pPr>
+      <w:r>
+        <w:rPr>
+          <w:lang w:val="en-US"/>
+        </w:rPr>
+        <w:t>1000000001010000000000000</w:t>
+      </w:r>
+    </w:p>
+    <w:p>
+      <w:pPr>
+        <w:spacing w:after="0"/>
+        <w:contextualSpacing/>
+        <w:rPr>
+          <w:lang w:val="en-US"/>
+        </w:rPr>
+      </w:pPr>
+      <w:r>
+        <w:rPr>
+          <w:lang w:val="en-US"/>
+        </w:rPr>
+        <w:lastRenderedPageBreak/>
+        <w:t>1111000000000000000000000</w:t>
+      </w:r>
+    </w:p>
+    <w:p>
+      <w:pPr>
+        <w:spacing w:after="0"/>
+        <w:contextualSpacing/>
+        <w:rPr>
+          <w:lang w:val="en-US"/>
+        </w:rPr>
+      </w:pPr>
+      <w:r>
+        <w:rPr>
+          <w:lang w:val="en-US"/>
+        </w:rPr>
+        <w:t>0000000000000111111100000</w:t>
+      </w:r>
+    </w:p>
+    <w:p>
+      <w:pPr>
+        <w:spacing w:after="0"/>
+        <w:contextualSpacing/>
+        <w:rPr>
+          <w:lang w:val="en-US"/>
+        </w:rPr>
+      </w:pPr>
+      <w:r>
+        <w:rPr>
+          <w:lang w:val="en-US"/>
+        </w:rPr>
+        <w:t>1111000000000000000000000</w:t>
+      </w:r>
+    </w:p>
+    <w:p>
+      <w:pPr>
+        <w:spacing w:after="0"/>
+        <w:contextualSpacing/>
+        <w:rPr>
+          <w:lang w:val="en-US"/>
+        </w:rPr>
+      </w:pPr>
+      <w:r>
+        <w:rPr>
+          <w:lang w:val="en-US"/>
+        </w:rPr>
+        <w:t>1001110001100000000100000</w:t>
+      </w:r>
+    </w:p>
+    <w:p>
+      <w:pPr>
+        <w:spacing w:after="0"/>
+        <w:contextualSpacing/>
+        <w:rPr>
+          <w:lang w:val="en-US"/>
+        </w:rPr>
+      </w:pPr>
+      <w:r>
+        <w:rPr>
+          <w:lang w:val="en-US"/>
+        </w:rPr>
+        <w:t>1111000000000000000000000</w:t>
+      </w:r>
+    </w:p>
+    <w:p>
+      <w:pPr>
+        <w:spacing w:after="0"/>
+        <w:contextualSpacing/>
+        <w:rPr>
+          <w:lang w:val="en-US"/>
+        </w:rPr>
+      </w:pPr>
+      <w:r>
+        <w:rPr>
+          <w:lang w:val="en-US"/>
+        </w:rPr>
+        <w:t>1001110001100000000100011</w:t>
+      </w:r>
+    </w:p>
+    <w:p>
+      <w:pPr>
+        <w:spacing w:after="0"/>
+        <w:contextualSpacing/>
+        <w:rPr>
+          <w:lang w:val="en-US"/>
+        </w:rPr>
+      </w:pPr>
+      <w:r>
+        <w:rPr>
+          <w:lang w:val="en-US"/>
+        </w:rPr>
+        <w:t>1011000000000000000000011</w:t>
+      </w:r>
+    </w:p>
+    <w:p>
+      <w:pPr>
+        <w:spacing w:after="0"/>
+        <w:contextualSpacing/>
+        <w:rPr>
+          <w:lang w:val="en-US"/>
+        </w:rPr>
+      </w:pPr>
+      <w:r>
+        <w:rPr>
+          <w:lang w:val="en-US"/>
+        </w:rPr>
+        <w:t>0000000000000000000000011</w:t>
+      </w:r>
+    </w:p>
+    <w:p>
+      <w:pPr>
+        <w:spacing w:after="0"/>
+        <w:contextualSpacing/>
+        <w:rPr>
+          <w:lang w:val="en-US"/>
+        </w:rPr>
+      </w:pPr>
+      <w:r>
+        <w:rPr>
+          <w:lang w:val="en-US"/>
+        </w:rPr>
+        <w:t>1111000000000000000000000</w:t>
+      </w:r>
+    </w:p>
+    <w:p>
+      <w:pPr>
+        <w:spacing w:after="0"/>
+        <w:contextualSpacing/>
+        <w:rPr>
+          <w:lang w:val="en-US"/>
+        </w:rPr>
+      </w:pPr>
+      <w:r>
+        <w:rPr>
+          <w:lang w:val="en-US"/>
+        </w:rPr>
+        <w:t>1001110001100000000100000</w:t>
+      </w:r>
+    </w:p>
+    <w:p>
+      <w:pPr>
+        <w:spacing w:after="0"/>
+        <w:contextualSpacing/>
+        <w:rPr>
+          <w:lang w:val="en-US"/>
+        </w:rPr>
+      </w:pPr>
+      <w:r>
+        <w:rPr>
+          <w:lang w:val="en-US"/>
+        </w:rPr>
+        <w:t>1000000001010000000000000</w:t>
+      </w:r>
+    </w:p>
+    <w:p>
+      <w:pPr>
+        <w:spacing w:after="0"/>
+        <w:contextualSpacing/>
+        <w:rPr>
+          <w:lang w:val="en-US"/>
+        </w:rPr>
+      </w:pPr>
+      <w:r>
+        <w:rPr>
+          <w:lang w:val="en-US"/>
+        </w:rPr>
+        <w:t>1011000000000000000000000</w:t>
+      </w:r>
+    </w:p>
+    <w:p>
+      <w:pPr>
+        <w:spacing w:after="0"/>
+        <w:contextualSpacing/>
+        <w:rPr>
+          <w:lang w:val="en-US"/>
+        </w:rPr>
+      </w:pPr>
+      <w:r>
+        <w:rPr>
+          <w:lang w:val="en-US"/>
+        </w:rPr>
+        <w:t>0000000000000111111100000</w:t>
+      </w:r>
+    </w:p>
+    <w:p>
+      <w:pPr>
+        <w:spacing w:after="0"/>
+        <w:contextualSpacing/>
+        <w:rPr>
+          <w:lang w:val="en-US"/>
+        </w:rPr>
+      </w:pPr>
+    </w:p>
+    <w:p>
+      <w:pPr>
+        <w:spacing w:after="0"/>
+        <w:contextualSpacing/>
+        <w:rPr>
+          <w:b/>
+        </w:rPr>
+      </w:pPr>
+      <w:r>
+        <w:rPr>
+          <w:b/>
+        </w:rPr>
+        <w:t>Results:</w:t>
+      </w:r>
+    </w:p>
+    <w:p>
+      <w:pPr>
+        <w:spacing w:after="0"/>
+        <w:contextualSpacing/>
+      </w:pPr>
+      <w:r>
+        <w:t xml:space="preserve">Robot starting at x: 10 and y: </w:t>
+      </w:r>
+      <w:proofErr w:type="gramStart"/>
+      <w:r>
+        <w:t>1 ...</w:t>
+      </w:r>
+      <w:proofErr w:type="gramEnd"/>
+    </w:p>
+    <w:p>
+      <w:pPr>
+        <w:spacing w:after="0"/>
+        <w:contextualSpacing/>
+      </w:pPr>
+      <w:r>
+        <w:t>Solution path for robot starting at (10</w:t>
+      </w:r>
+      <w:proofErr w:type="gramStart"/>
+      <w:r>
+        <w:t>,1</w:t>
+      </w:r>
+      <w:proofErr w:type="gramEnd"/>
+      <w:r>
+        <w:t>):</w:t>
+      </w:r>
+    </w:p>
+    <w:p>
+      <w:pPr>
+        <w:spacing w:after="0"/>
+        <w:contextualSpacing/>
+      </w:pPr>
+      <w:r>
+        <w:t>(10,1) -&gt; (11,1) -&gt; (12,1) -&gt; (12,2) -&gt; (12,3) -&gt; (12,4) -&gt; (12,5) -&gt; (12,6) -&gt; (12,7) -&gt; (12,8) -&gt; (12,9) -&gt; (12,10) -&gt; (12,11) -&gt; (12,12) -&gt; (12,13) -&gt; (12,14) -&gt; (12,15) -&gt; (12,16) -&gt; (12,17) -&gt; (12,18) -&gt; (12,19) -&gt; (12,20) -&gt; (12,21) -&gt; (12,22) -&gt; (12,23) -&gt; (12,24) -&gt; (13,24) -&gt; (14,24) -&gt; (15,24) -&gt; (16,24) -&gt; (17,24) -&gt; (18,24) -&gt; (19,24) -&gt; (20,24) -&gt; (21,24) -&gt; (22,24) -&gt; (23,24) -&gt; (24,24)</w:t>
+      </w:r>
+    </w:p>
+    <w:p>
+      <w:pPr>
+        <w:spacing w:after="0"/>
+        <w:contextualSpacing/>
+      </w:pPr>
+      <w:proofErr w:type="spellStart"/>
+      <w:r>
+        <w:t>RunTime</w:t>
+      </w:r>
+      <w:proofErr w:type="spellEnd"/>
+      <w:r>
+        <w:t>: 00:00:00.02</w:t>
+      </w:r>
+    </w:p>
+    <w:p>
+      <w:pPr>
+        <w:spacing w:after="0"/>
+        <w:contextualSpacing/>
+      </w:pPr>
+    </w:p>
+    <w:p>
+      <w:pPr>
+        <w:spacing w:after="0"/>
+        <w:contextualSpacing/>
+      </w:pPr>
+      <w:r>
+        <w:t xml:space="preserve">Robot starting at x: 1 and y: </w:t>
+      </w:r>
+      <w:proofErr w:type="gramStart"/>
+      <w:r>
+        <w:t>1 ...</w:t>
+      </w:r>
+      <w:proofErr w:type="gramEnd"/>
+    </w:p>
+    <w:p>
+      <w:pPr>
+        <w:spacing w:after="0"/>
+        <w:contextualSpacing/>
+      </w:pPr>
+      <w:r>
+        <w:t>Solution path for robot starting at (1</w:t>
+      </w:r>
+      <w:proofErr w:type="gramStart"/>
+      <w:r>
+        <w:t>,1</w:t>
+      </w:r>
+      <w:proofErr w:type="gramEnd"/>
+      <w:r>
+        <w:t>):</w:t>
+      </w:r>
+    </w:p>
+    <w:p>
+      <w:pPr>
+        <w:spacing w:after="0"/>
+        <w:contextualSpacing/>
+      </w:pPr>
+      <w:r>
+        <w:t>(1,1) -&gt; (1,2) -&gt; (2,2) -&gt; (3,2) -&gt; (4,2) -&gt; (5,2) -&gt; (6,2) -&gt; (6,3) -&gt; (6,4) -&gt; (6,5) -&gt; (6,6) -&gt; (6,7) -&gt; (6,8) -&gt; (6,9) -&gt; (6,10) -&gt; (6,11) -&gt; (6,12) -&gt; (6,13) -&gt; (6,14) -&gt; (6,15) -&gt; (7,15) -&gt; (8,15) -&gt; (9,15) -&gt; (10,15) -&gt; (11,15) -&gt; (11,16) -&gt; (11,17) -&gt; (11,18) -&gt; (11,19) -&gt; (11,20) -&gt; (11,21) -&gt; (11,22) -&gt; (11,23) -&gt; (11,24) -&gt; (12,24) -&gt; (13,24) -&gt; (14,24) -&gt; (15,24) -&gt; (16,24) -&gt; (17,24) -&gt; (18,24) -&gt; (19,24) -&gt; (20,24) -&gt; (21,24) -&gt; (22,24) -&gt; (23,24) -&gt; (24,24)</w:t>
+      </w:r>
+    </w:p>
+    <w:p>
+      <w:pPr>
+        <w:spacing w:after="0"/>
+        <w:contextualSpacing/>
+      </w:pPr>
+      <w:proofErr w:type="spellStart"/>
+      <w:r>
+        <w:t>RunTime</w:t>
+      </w:r>
+      <w:proofErr w:type="spellEnd"/>
+      <w:r>
+        <w:t>: 00:00:00.35</w:t>
+      </w:r>
+    </w:p>
+    <w:p>
+      <w:pPr>
+        <w:spacing w:after="0"/>
+        <w:contextualSpacing/>
+      </w:pPr>
+    </w:p>
+    <w:p>
+      <w:pPr>
+        <w:spacing w:after="0"/>
+        <w:contextualSpacing/>
+      </w:pPr>
+      <w:r>
+        <w:t xml:space="preserve">Robot starting at x: 19 and y: </w:t>
+      </w:r>
+      <w:proofErr w:type="gramStart"/>
+      <w:r>
+        <w:t>10 ...</w:t>
+      </w:r>
+      <w:proofErr w:type="gramEnd"/>
+    </w:p>
+    <w:p>
+      <w:pPr>
+        <w:spacing w:after="0"/>
+        <w:contextualSpacing/>
+      </w:pPr>
+      <w:r>
+        <w:t>Solution path for robot starting at (19</w:t>
+      </w:r>
+      <w:proofErr w:type="gramStart"/>
+      <w:r>
+        <w:t>,10</w:t>
+      </w:r>
+      <w:proofErr w:type="gramEnd"/>
+      <w:r>
+        <w:t>):</w:t>
+      </w:r>
+    </w:p>
+    <w:p>
+      <w:pPr>
+        <w:spacing w:after="0"/>
+        <w:contextualSpacing/>
+      </w:pPr>
+      <w:r>
+        <w:t>(19,10) -&gt; (20,10) -&gt; (20,11) -&gt; (20,12) -&gt; (20,13) -&gt; (20,14) -&gt; (20,15) -&gt; (20,16) -&gt; (20,17) -&gt; (20,18) -&gt; (20,19) -&gt; (20,20) -&gt; (20,21) -&gt; (20,22) -&gt; (20,23) -&gt; (20,24) -&gt; (21,24) -&gt; (22,24) -&gt; (23,24) -&gt; (24,24)</w:t>
+      </w:r>
+    </w:p>
+    <w:p>
+      <w:pPr>
+        <w:spacing w:after="0"/>
+        <w:contextualSpacing/>
+      </w:pPr>
+      <w:proofErr w:type="spellStart"/>
+      <w:r>
+        <w:t>RunTime</w:t>
+      </w:r>
+      <w:proofErr w:type="spellEnd"/>
+      <w:r>
+        <w:t>: 00:00:00.02</w:t>
+      </w:r>
+    </w:p>
+    <w:p>
+      <w:pPr>
+        <w:spacing w:after="0"/>
+        <w:contextualSpacing/>
+      </w:pPr>
+    </w:p>
+    <w:p>
+      <w:pPr>
+        <w:spacing w:after="0"/>
+        <w:contextualSpacing/>
+      </w:pPr>
+      <w:r>
+        <w:t xml:space="preserve">Robot starting at x: 10 and y: </w:t>
+      </w:r>
+      <w:proofErr w:type="gramStart"/>
+      <w:r>
+        <w:t>10 ...</w:t>
+      </w:r>
+      <w:proofErr w:type="gramEnd"/>
+    </w:p>
+    <w:p>
+      <w:pPr>
+        <w:spacing w:after="0"/>
+        <w:contextualSpacing/>
+      </w:pPr>
+      <w:r>
+        <w:t>Solution path for robot starting at (10</w:t>
+      </w:r>
+      <w:proofErr w:type="gramStart"/>
+      <w:r>
+        <w:t>,10</w:t>
+      </w:r>
+      <w:proofErr w:type="gramEnd"/>
+      <w:r>
+        <w:t>):</w:t>
+      </w:r>
+    </w:p>
+    <w:p>
+      <w:pPr>
+        <w:spacing w:after="0"/>
+        <w:contextualSpacing/>
+      </w:pPr>
+      <w:r>
+        <w:lastRenderedPageBreak/>
+        <w:t>(10,10) -&gt; (10,11) -&gt; (10,12) -&gt; (11,12) -&gt; (12,12) -&gt; (12,13) -&gt; (12,14) -&gt; (12,15) -&gt; (12,16) -&gt; (12,17) -&gt; (12,18) -&gt; (12,19) -&gt; (12,20) -&gt; (12,21) -&gt; (12,22) -&gt; (12,23) -&gt; (12,24) -&gt; (13,24) -&gt; (14,24) -&gt; (15,24) -&gt; (16,24) -&gt; (17,24) -&gt; (18,24) -&gt; (19,24) -&gt; (20,24) -&gt; (21,24) -&gt; (22,24) -&gt; (23,24) -&gt; (24,24)</w:t>
+      </w:r>
+    </w:p>
+    <w:p>
+      <w:pPr>
+        <w:spacing w:after="0"/>
+        <w:contextualSpacing/>
+      </w:pPr>
+      <w:proofErr w:type="spellStart"/>
+      <w:r>
+        <w:t>RunTime</w:t>
+      </w:r>
+      <w:proofErr w:type="spellEnd"/>
+      <w:r>
+        <w:t>: 00:00:00.02</w:t>
+      </w:r>
+    </w:p>
+    <w:p>
+      <w:pPr>
+        <w:contextualSpacing/>
+        <w:rPr>
+          <w:lang w:val="en-US"/>
+        </w:rPr>
+      </w:pPr>
+    </w:p>
+    <w:p>
+      <w:pPr>
+        <w:contextualSpacing/>
+        <w:rPr>
+          <w:lang w:val="en-US"/>
+        </w:rPr>
+      </w:pPr>
+      <w:r>
+        <w:rPr>
+          <w:lang w:val="en-US"/>
+        </w:rPr>
+        <w:t xml:space="preserve">To obtain no solution the </w:t>
+      </w:r>
+      <w:r>
+        <w:rPr>
+          <w:lang w:val="en-US"/>
+        </w:rPr>
+        <w:t>rendezvous</w:t>
+      </w:r>
+      <w:r>
+        <w:rPr>
+          <w:lang w:val="en-US"/>
+        </w:rPr>
+        <w:t xml:space="preserve"> point 25 </w:t>
+      </w:r>
+      <w:proofErr w:type="spellStart"/>
+      <w:r>
+        <w:rPr>
+          <w:lang w:val="en-US"/>
+        </w:rPr>
+        <w:t>25</w:t>
+      </w:r>
+      <w:proofErr w:type="spellEnd"/>
+      <w:r>
+        <w:rPr>
+          <w:lang w:val="en-US"/>
+        </w:rPr>
+        <w:t xml:space="preserve"> was used since it lies outside the bounds of the map</w:t>
+      </w:r>
+    </w:p>
+    <w:p>
+      <w:pPr>
+        <w:spacing w:after="0"/>
+        <w:contextualSpacing/>
+      </w:pPr>
+    </w:p>
+    <w:p>
+      <w:pPr>
+        <w:spacing w:after="0" w:line="240" w:lineRule="auto"/>
+        <w:contextualSpacing/>
+      </w:pPr>
+      <w:r>
+        <w:t xml:space="preserve">Running this map 100 times with 1, 2, 3 and 4 robots yielded the following results: </w:t>
+      </w:r>
+    </w:p>
+    <w:p>
+      <w:pPr>
+        <w:spacing w:after="0"/>
+        <w:contextualSpacing/>
+      </w:pPr>
     </w:p>
     <w:tbl>
       <w:tblPr>
@@ -1139,6 +3034,1011 @@
       <w:r>
         <w:t>30x 30 with obstacles</w:t>
       </w:r>
+      <w:r>
+        <w:t>, setup with 4 robots</w:t>
+      </w:r>
+    </w:p>
+    <w:p>
+      <w:pPr>
+        <w:contextualSpacing/>
+        <w:rPr>
+          <w:lang w:val="en-US"/>
+        </w:rPr>
+      </w:pPr>
+      <w:r>
+        <w:rPr>
+          <w:lang w:val="en-US"/>
+        </w:rPr>
+        <w:t xml:space="preserve">30 </w:t>
+      </w:r>
+      <w:proofErr w:type="spellStart"/>
+      <w:r>
+        <w:rPr>
+          <w:lang w:val="en-US"/>
+        </w:rPr>
+        <w:t>30</w:t>
+      </w:r>
+      <w:proofErr w:type="spellEnd"/>
+    </w:p>
+    <w:p>
+      <w:pPr>
+        <w:contextualSpacing/>
+        <w:rPr>
+          <w:lang w:val="en-US"/>
+        </w:rPr>
+      </w:pPr>
+      <w:r>
+        <w:rPr>
+          <w:lang w:val="en-US"/>
+        </w:rPr>
+        <w:t>4</w:t>
+      </w:r>
+    </w:p>
+    <w:p>
+      <w:pPr>
+        <w:contextualSpacing/>
+        <w:rPr>
+          <w:lang w:val="en-US"/>
+        </w:rPr>
+      </w:pPr>
+      <w:r>
+        <w:rPr>
+          <w:lang w:val="en-US"/>
+        </w:rPr>
+        <w:t>7 1</w:t>
+      </w:r>
+    </w:p>
+    <w:p>
+      <w:pPr>
+        <w:contextualSpacing/>
+        <w:rPr>
+          <w:lang w:val="en-US"/>
+        </w:rPr>
+      </w:pPr>
+      <w:r>
+        <w:rPr>
+          <w:lang w:val="en-US"/>
+        </w:rPr>
+        <w:t xml:space="preserve">10 </w:t>
+      </w:r>
+      <w:proofErr w:type="spellStart"/>
+      <w:r>
+        <w:rPr>
+          <w:lang w:val="en-US"/>
+        </w:rPr>
+        <w:t>10</w:t>
+      </w:r>
+      <w:proofErr w:type="spellEnd"/>
+    </w:p>
+    <w:p>
+      <w:pPr>
+        <w:contextualSpacing/>
+        <w:rPr>
+          <w:lang w:val="en-US"/>
+        </w:rPr>
+      </w:pPr>
+      <w:r>
+        <w:rPr>
+          <w:lang w:val="en-US"/>
+        </w:rPr>
+        <w:t>19 10</w:t>
+      </w:r>
+    </w:p>
+    <w:p>
+      <w:pPr>
+        <w:contextualSpacing/>
+        <w:rPr>
+          <w:lang w:val="en-US"/>
+        </w:rPr>
+      </w:pPr>
+      <w:r>
+        <w:rPr>
+          <w:lang w:val="en-US"/>
+        </w:rPr>
+        <w:t>10 1</w:t>
+      </w:r>
+    </w:p>
+    <w:p>
+      <w:pPr>
+        <w:contextualSpacing/>
+        <w:rPr>
+          <w:lang w:val="en-US"/>
+        </w:rPr>
+      </w:pPr>
+      <w:r>
+        <w:rPr>
+          <w:lang w:val="en-US"/>
+        </w:rPr>
+        <w:t xml:space="preserve">29 </w:t>
+      </w:r>
+      <w:proofErr w:type="spellStart"/>
+      <w:r>
+        <w:rPr>
+          <w:lang w:val="en-US"/>
+        </w:rPr>
+        <w:t>29</w:t>
+      </w:r>
+      <w:proofErr w:type="spellEnd"/>
+    </w:p>
+    <w:p>
+      <w:pPr>
+        <w:contextualSpacing/>
+        <w:rPr>
+          <w:lang w:val="en-US"/>
+        </w:rPr>
+      </w:pPr>
+      <w:r>
+        <w:rPr>
+          <w:lang w:val="en-US"/>
+        </w:rPr>
+        <w:t>000000000000000000000000011010</w:t>
+      </w:r>
+    </w:p>
+    <w:p>
+      <w:pPr>
+        <w:contextualSpacing/>
+        <w:rPr>
+          <w:lang w:val="en-US"/>
+        </w:rPr>
+      </w:pPr>
+      <w:r>
+        <w:rPr>
+          <w:lang w:val="en-US"/>
+        </w:rPr>
+        <w:t>100000000000001110000000011010</w:t>
+      </w:r>
+    </w:p>
+    <w:p>
+      <w:pPr>
+        <w:contextualSpacing/>
+        <w:rPr>
+          <w:lang w:val="en-US"/>
+        </w:rPr>
+      </w:pPr>
+      <w:r>
+        <w:rPr>
+          <w:lang w:val="en-US"/>
+        </w:rPr>
+        <w:t>000000000000000000000000011010</w:t>
+      </w:r>
+    </w:p>
+    <w:p>
+      <w:pPr>
+        <w:contextualSpacing/>
+        <w:rPr>
+          <w:lang w:val="en-US"/>
+        </w:rPr>
+      </w:pPr>
+      <w:r>
+        <w:rPr>
+          <w:lang w:val="en-US"/>
+        </w:rPr>
+        <w:t>100000000110000000010000000000</w:t>
+      </w:r>
+    </w:p>
+    <w:p>
+      <w:pPr>
+        <w:contextualSpacing/>
+        <w:rPr>
+          <w:lang w:val="en-US"/>
+        </w:rPr>
+      </w:pPr>
+      <w:r>
+        <w:rPr>
+          <w:lang w:val="en-US"/>
+        </w:rPr>
+        <w:t>100000000110000000010000011010</w:t>
+      </w:r>
+    </w:p>
+    <w:p>
+      <w:pPr>
+        <w:contextualSpacing/>
+        <w:rPr>
+          <w:lang w:val="en-US"/>
+        </w:rPr>
+      </w:pPr>
+      <w:r>
+        <w:rPr>
+          <w:lang w:val="en-US"/>
+        </w:rPr>
+        <w:t>000000000000000000000000011010</w:t>
+      </w:r>
+    </w:p>
+    <w:p>
+      <w:pPr>
+        <w:contextualSpacing/>
+        <w:rPr>
+          <w:lang w:val="en-US"/>
+        </w:rPr>
+      </w:pPr>
+      <w:r>
+        <w:rPr>
+          <w:lang w:val="en-US"/>
+        </w:rPr>
+        <w:t>100000000000001110000000011010</w:t>
+      </w:r>
+    </w:p>
+    <w:p>
+      <w:pPr>
+        <w:contextualSpacing/>
+        <w:rPr>
+          <w:lang w:val="en-US"/>
+        </w:rPr>
+      </w:pPr>
+      <w:r>
+        <w:rPr>
+          <w:lang w:val="en-US"/>
+        </w:rPr>
+        <w:t>000000000000000000000000011010</w:t>
+      </w:r>
+    </w:p>
+    <w:p>
+      <w:pPr>
+        <w:contextualSpacing/>
+        <w:rPr>
+          <w:lang w:val="en-US"/>
+        </w:rPr>
+      </w:pPr>
+      <w:r>
+        <w:rPr>
+          <w:lang w:val="en-US"/>
+        </w:rPr>
+        <w:t>100000000110000000010000000000</w:t>
+      </w:r>
+    </w:p>
+    <w:p>
+      <w:pPr>
+        <w:contextualSpacing/>
+        <w:rPr>
+          <w:lang w:val="en-US"/>
+        </w:rPr>
+      </w:pPr>
+      <w:r>
+        <w:rPr>
+          <w:lang w:val="en-US"/>
+        </w:rPr>
+        <w:t>100000000110000000010000011010</w:t>
+      </w:r>
+    </w:p>
+    <w:p>
+      <w:pPr>
+        <w:contextualSpacing/>
+        <w:rPr>
+          <w:lang w:val="en-US"/>
+        </w:rPr>
+      </w:pPr>
+      <w:r>
+        <w:rPr>
+          <w:lang w:val="en-US"/>
+        </w:rPr>
+        <w:t>111111111100000000000000000000</w:t>
+      </w:r>
+    </w:p>
+    <w:p>
+      <w:pPr>
+        <w:contextualSpacing/>
+        <w:rPr>
+          <w:lang w:val="en-US"/>
+        </w:rPr>
+      </w:pPr>
+      <w:r>
+        <w:rPr>
+          <w:lang w:val="en-US"/>
+        </w:rPr>
+        <w:t>100000000110000000010000011010</w:t>
+      </w:r>
+    </w:p>
+    <w:p>
+      <w:pPr>
+        <w:contextualSpacing/>
+        <w:rPr>
+          <w:lang w:val="en-US"/>
+        </w:rPr>
+      </w:pPr>
+      <w:r>
+        <w:rPr>
+          <w:lang w:val="en-US"/>
+        </w:rPr>
+        <w:t>100000000110000000010000000000</w:t>
+      </w:r>
+    </w:p>
+    <w:p>
+      <w:pPr>
+        <w:contextualSpacing/>
+        <w:rPr>
+          <w:lang w:val="en-US"/>
+        </w:rPr>
+      </w:pPr>
+      <w:r>
+        <w:rPr>
+          <w:lang w:val="en-US"/>
+        </w:rPr>
+        <w:t>100000000110000000010000000000</w:t>
+      </w:r>
+    </w:p>
+    <w:p>
+      <w:pPr>
+        <w:contextualSpacing/>
+        <w:rPr>
+          <w:lang w:val="en-US"/>
+        </w:rPr>
+      </w:pPr>
+      <w:r>
+        <w:rPr>
+          <w:lang w:val="en-US"/>
+        </w:rPr>
+        <w:t>111100000000000000000000000000</w:t>
+      </w:r>
+    </w:p>
+    <w:p>
+      <w:pPr>
+        <w:contextualSpacing/>
+        <w:rPr>
+          <w:lang w:val="en-US"/>
+        </w:rPr>
+      </w:pPr>
+      <w:r>
+        <w:rPr>
+          <w:lang w:val="en-US"/>
+        </w:rPr>
+        <w:t>100111000110000000010000011010</w:t>
+      </w:r>
+    </w:p>
+    <w:p>
+      <w:pPr>
+        <w:contextualSpacing/>
+        <w:rPr>
+          <w:lang w:val="en-US"/>
+        </w:rPr>
+      </w:pPr>
+      <w:r>
+        <w:rPr>
+          <w:lang w:val="en-US"/>
+        </w:rPr>
+        <w:lastRenderedPageBreak/>
+        <w:t>100000000101000000000000000000</w:t>
+      </w:r>
+    </w:p>
+    <w:p>
+      <w:pPr>
+        <w:contextualSpacing/>
+        <w:rPr>
+          <w:lang w:val="en-US"/>
+        </w:rPr>
+      </w:pPr>
+      <w:r>
+        <w:rPr>
+          <w:lang w:val="en-US"/>
+        </w:rPr>
+        <w:t>111100000000000000000000000000</w:t>
+      </w:r>
+    </w:p>
+    <w:p>
+      <w:pPr>
+        <w:contextualSpacing/>
+        <w:rPr>
+          <w:lang w:val="en-US"/>
+        </w:rPr>
+      </w:pPr>
+      <w:r>
+        <w:rPr>
+          <w:lang w:val="en-US"/>
+        </w:rPr>
+        <w:t>000000000000011111110000000000</w:t>
+      </w:r>
+    </w:p>
+    <w:p>
+      <w:pPr>
+        <w:contextualSpacing/>
+        <w:rPr>
+          <w:lang w:val="en-US"/>
+        </w:rPr>
+      </w:pPr>
+      <w:r>
+        <w:rPr>
+          <w:lang w:val="en-US"/>
+        </w:rPr>
+        <w:t>111100000000000000000000011010</w:t>
+      </w:r>
+    </w:p>
+    <w:p>
+      <w:pPr>
+        <w:contextualSpacing/>
+        <w:rPr>
+          <w:lang w:val="en-US"/>
+        </w:rPr>
+      </w:pPr>
+      <w:r>
+        <w:rPr>
+          <w:lang w:val="en-US"/>
+        </w:rPr>
+        <w:t>100111000110000000010000000000</w:t>
+      </w:r>
+    </w:p>
+    <w:p>
+      <w:pPr>
+        <w:contextualSpacing/>
+        <w:rPr>
+          <w:lang w:val="en-US"/>
+        </w:rPr>
+      </w:pPr>
+      <w:r>
+        <w:rPr>
+          <w:lang w:val="en-US"/>
+        </w:rPr>
+        <w:t>111100000000000000000000000000</w:t>
+      </w:r>
+    </w:p>
+    <w:p>
+      <w:pPr>
+        <w:contextualSpacing/>
+        <w:rPr>
+          <w:lang w:val="en-US"/>
+        </w:rPr>
+      </w:pPr>
+      <w:r>
+        <w:rPr>
+          <w:lang w:val="en-US"/>
+        </w:rPr>
+        <w:t>100111000110000000010001100011</w:t>
+      </w:r>
+    </w:p>
+    <w:p>
+      <w:pPr>
+        <w:contextualSpacing/>
+        <w:rPr>
+          <w:lang w:val="en-US"/>
+        </w:rPr>
+      </w:pPr>
+      <w:r>
+        <w:rPr>
+          <w:lang w:val="en-US"/>
+        </w:rPr>
+        <w:t>101100000000000000000001100011</w:t>
+      </w:r>
+    </w:p>
+    <w:p>
+      <w:pPr>
+        <w:contextualSpacing/>
+        <w:rPr>
+          <w:lang w:val="en-US"/>
+        </w:rPr>
+      </w:pPr>
+      <w:r>
+        <w:rPr>
+          <w:lang w:val="en-US"/>
+        </w:rPr>
+        <w:t>000000000000000000000001100011</w:t>
+      </w:r>
+    </w:p>
+    <w:p>
+      <w:pPr>
+        <w:contextualSpacing/>
+        <w:rPr>
+          <w:lang w:val="en-US"/>
+        </w:rPr>
+      </w:pPr>
+      <w:r>
+        <w:rPr>
+          <w:lang w:val="en-US"/>
+        </w:rPr>
+        <w:t>111100000000000000000000000011</w:t>
+      </w:r>
+    </w:p>
+    <w:p>
+      <w:pPr>
+        <w:contextualSpacing/>
+        <w:rPr>
+          <w:lang w:val="en-US"/>
+        </w:rPr>
+      </w:pPr>
+      <w:r>
+        <w:rPr>
+          <w:lang w:val="en-US"/>
+        </w:rPr>
+        <w:t>100111000110000000010000000011</w:t>
+      </w:r>
+    </w:p>
+    <w:p>
+      <w:pPr>
+        <w:contextualSpacing/>
+        <w:rPr>
+          <w:lang w:val="en-US"/>
+        </w:rPr>
+      </w:pPr>
+      <w:r>
+        <w:rPr>
+          <w:lang w:val="en-US"/>
+        </w:rPr>
+        <w:t>100000000101000000000000000011</w:t>
+      </w:r>
+    </w:p>
+    <w:p>
+      <w:pPr>
+        <w:contextualSpacing/>
+        <w:rPr>
+          <w:lang w:val="en-US"/>
+        </w:rPr>
+      </w:pPr>
+      <w:r>
+        <w:rPr>
+          <w:lang w:val="en-US"/>
+        </w:rPr>
+        <w:t>101100000000000000000000000011</w:t>
+      </w:r>
+    </w:p>
+    <w:p>
+      <w:pPr>
+        <w:contextualSpacing/>
+        <w:rPr>
+          <w:lang w:val="en-US"/>
+        </w:rPr>
+      </w:pPr>
+      <w:r>
+        <w:rPr>
+          <w:lang w:val="en-US"/>
+        </w:rPr>
+        <w:t>000000000000011111110000000000</w:t>
+      </w:r>
+    </w:p>
+    <w:p>
+      <w:pPr>
+        <w:contextualSpacing/>
+        <w:rPr>
+          <w:lang w:val="en-US"/>
+        </w:rPr>
+      </w:pPr>
+    </w:p>
+    <w:p>
+      <w:pPr>
+        <w:contextualSpacing/>
+        <w:rPr>
+          <w:b/>
+          <w:lang w:val="en-US"/>
+        </w:rPr>
+      </w:pPr>
+      <w:r>
+        <w:rPr>
+          <w:b/>
+          <w:lang w:val="en-US"/>
+        </w:rPr>
+        <w:t>Results:</w:t>
+      </w:r>
+    </w:p>
+    <w:p>
+      <w:pPr>
+        <w:contextualSpacing/>
+        <w:rPr>
+          <w:lang w:val="en-US"/>
+        </w:rPr>
+      </w:pPr>
+      <w:r>
+        <w:rPr>
+          <w:lang w:val="en-US"/>
+        </w:rPr>
+        <w:t xml:space="preserve">Robot starting at x: 7 and y: </w:t>
+      </w:r>
+      <w:proofErr w:type="gramStart"/>
+      <w:r>
+        <w:rPr>
+          <w:lang w:val="en-US"/>
+        </w:rPr>
+        <w:t>1 ...</w:t>
+      </w:r>
+      <w:proofErr w:type="gramEnd"/>
+    </w:p>
+    <w:p>
+      <w:pPr>
+        <w:contextualSpacing/>
+        <w:rPr>
+          <w:lang w:val="en-US"/>
+        </w:rPr>
+      </w:pPr>
+      <w:r>
+        <w:rPr>
+          <w:lang w:val="en-US"/>
+        </w:rPr>
+        <w:t>Solution path for robot starting at (7</w:t>
+      </w:r>
+      <w:proofErr w:type="gramStart"/>
+      <w:r>
+        <w:rPr>
+          <w:lang w:val="en-US"/>
+        </w:rPr>
+        <w:t>,1</w:t>
+      </w:r>
+      <w:proofErr w:type="gramEnd"/>
+      <w:r>
+        <w:rPr>
+          <w:lang w:val="en-US"/>
+        </w:rPr>
+        <w:t>):</w:t>
+      </w:r>
+    </w:p>
+    <w:p>
+      <w:pPr>
+        <w:contextualSpacing/>
+        <w:rPr>
+          <w:lang w:val="en-US"/>
+        </w:rPr>
+      </w:pPr>
+      <w:r>
+        <w:rPr>
+          <w:lang w:val="en-US"/>
+        </w:rPr>
+        <w:t>(7,1) -&gt; (7,2) -&gt; (7,3) -&gt; (7,4) -&gt; (7,5) -&gt; (7,6) -&gt; (7,7) -&gt; (7,8) -&gt; (7,9) -&gt; (7,10) -&gt; (7,11) -&gt; (7,12) -&gt; (7,13) -&gt; (7,14) -&gt; (7,15) -&gt; (8,15) -&gt; (9,15) -&gt; (10,15) -&gt; (11,15) -&gt; (11,16) -&gt; (11,17) -&gt; (11,18) -&gt; (11,19) -&gt; (11,20) -&gt; (11,21) -&gt; (11,22) -&gt; (11,23) -&gt; (11,24) -&gt; (12,24) -&gt; (13,24) -&gt; (14,24) -&gt; (15,24) -&gt; (16,24) -&gt; (17,24) -&gt; (18,24) -&gt; (19,24) -&gt; (20,24) -&gt; (20,25) -&gt; (20,26) -&gt; (21,26) -&gt; (22,26) -&gt; (23,26) -&gt; (24,26) -&gt; (25,26) -&gt; (26,26) -&gt; (27,26) -&gt; (28,26) -&gt; (29,26) -&gt; (29,27) -&gt; (29,28) -&gt; (29,29)</w:t>
+      </w:r>
+    </w:p>
+    <w:p>
+      <w:pPr>
+        <w:contextualSpacing/>
+        <w:rPr>
+          <w:lang w:val="en-US"/>
+        </w:rPr>
+      </w:pPr>
+      <w:proofErr w:type="spellStart"/>
+      <w:r>
+        <w:rPr>
+          <w:lang w:val="en-US"/>
+        </w:rPr>
+        <w:t>RunTime</w:t>
+      </w:r>
+      <w:proofErr w:type="spellEnd"/>
+      <w:r>
+        <w:rPr>
+          <w:lang w:val="en-US"/>
+        </w:rPr>
+        <w:t>: 00:00:00.58</w:t>
+      </w:r>
+    </w:p>
+    <w:p>
+      <w:pPr>
+        <w:contextualSpacing/>
+        <w:rPr>
+          <w:lang w:val="en-US"/>
+        </w:rPr>
+      </w:pPr>
+    </w:p>
+    <w:p>
+      <w:pPr>
+        <w:contextualSpacing/>
+        <w:rPr>
+          <w:lang w:val="en-US"/>
+        </w:rPr>
+      </w:pPr>
+      <w:r>
+        <w:rPr>
+          <w:lang w:val="en-US"/>
+        </w:rPr>
+        <w:t xml:space="preserve">Robot starting at x: 10 and y: </w:t>
+      </w:r>
+      <w:proofErr w:type="gramStart"/>
+      <w:r>
+        <w:rPr>
+          <w:lang w:val="en-US"/>
+        </w:rPr>
+        <w:t>1 ...</w:t>
+      </w:r>
+      <w:proofErr w:type="gramEnd"/>
+    </w:p>
+    <w:p>
+      <w:pPr>
+        <w:contextualSpacing/>
+        <w:rPr>
+          <w:lang w:val="en-US"/>
+        </w:rPr>
+      </w:pPr>
+      <w:r>
+        <w:rPr>
+          <w:lang w:val="en-US"/>
+        </w:rPr>
+        <w:t>Solution path for robot starting at (10</w:t>
+      </w:r>
+      <w:proofErr w:type="gramStart"/>
+      <w:r>
+        <w:rPr>
+          <w:lang w:val="en-US"/>
+        </w:rPr>
+        <w:t>,1</w:t>
+      </w:r>
+      <w:proofErr w:type="gramEnd"/>
+      <w:r>
+        <w:rPr>
+          <w:lang w:val="en-US"/>
+        </w:rPr>
+        <w:t>):</w:t>
+      </w:r>
+    </w:p>
+    <w:p>
+      <w:pPr>
+        <w:contextualSpacing/>
+        <w:rPr>
+          <w:lang w:val="en-US"/>
+        </w:rPr>
+      </w:pPr>
+      <w:r>
+        <w:rPr>
+          <w:lang w:val="en-US"/>
+        </w:rPr>
+        <w:t>(10,1) -&gt; (11,1) -&gt; (12,1) -&gt; (12,2) -&gt; (12,3) -&gt; (12,4) -&gt; (12,5) -&gt; (12,6) -&gt; (12,7) -&gt; (12,8) -&gt; (12,9) -&gt; (12,10) -&gt; (12,11) -&gt; (12,12) -&gt; (12,13) -&gt; (12,14) -&gt; (12,15) -&gt; (12,16) -&gt; (12,17) -&gt; (12,18) -&gt; (12,19) -&gt; (12,20) -&gt; (12,21) -&gt; (12,22) -&gt; (12,23) -&gt; (12,24) -&gt; (13,24) -&gt; (14,24) -&gt; (15,24) -&gt; (16,24) -&gt; (17,24) -&gt; (18,24) -&gt; (19,24) -&gt; (20,24) -&gt; (20,25) -&gt; (20,26) -&gt; (21,26) -&gt; (22,26) -&gt; (23,26) -&gt; (24,26) -&gt; (25,26) -&gt; (26,26) -&gt; (27,26) -&gt; (28,26) -&gt; (29,26) -&gt; (29,27) -&gt; (29,28) -&gt; (29,29)</w:t>
+      </w:r>
+    </w:p>
+    <w:p>
+      <w:pPr>
+        <w:contextualSpacing/>
+        <w:rPr>
+          <w:lang w:val="en-US"/>
+        </w:rPr>
+      </w:pPr>
+      <w:proofErr w:type="spellStart"/>
+      <w:r>
+        <w:rPr>
+          <w:lang w:val="en-US"/>
+        </w:rPr>
+        <w:t>RunTime</w:t>
+      </w:r>
+      <w:proofErr w:type="spellEnd"/>
+      <w:r>
+        <w:rPr>
+          <w:lang w:val="en-US"/>
+        </w:rPr>
+        <w:t>: 00:00:00.58</w:t>
+      </w:r>
+    </w:p>
+    <w:p>
+      <w:pPr>
+        <w:contextualSpacing/>
+        <w:rPr>
+          <w:lang w:val="en-US"/>
+        </w:rPr>
+      </w:pPr>
+    </w:p>
+    <w:p>
+      <w:pPr>
+        <w:contextualSpacing/>
+        <w:rPr>
+          <w:lang w:val="en-US"/>
+        </w:rPr>
+      </w:pPr>
+      <w:r>
+        <w:rPr>
+          <w:lang w:val="en-US"/>
+        </w:rPr>
+        <w:t xml:space="preserve">Robot starting at x: 19 and y: </w:t>
+      </w:r>
+      <w:proofErr w:type="gramStart"/>
+      <w:r>
+        <w:rPr>
+          <w:lang w:val="en-US"/>
+        </w:rPr>
+        <w:t>10 ...</w:t>
+      </w:r>
+      <w:proofErr w:type="gramEnd"/>
+    </w:p>
+    <w:p>
+      <w:pPr>
+        <w:contextualSpacing/>
+        <w:rPr>
+          <w:lang w:val="en-US"/>
+        </w:rPr>
+      </w:pPr>
+      <w:r>
+        <w:rPr>
+          <w:lang w:val="en-US"/>
+        </w:rPr>
+        <w:t>Solution path for robot starting at (19</w:t>
+      </w:r>
+      <w:proofErr w:type="gramStart"/>
+      <w:r>
+        <w:rPr>
+          <w:lang w:val="en-US"/>
+        </w:rPr>
+        <w:t>,10</w:t>
+      </w:r>
+      <w:proofErr w:type="gramEnd"/>
+      <w:r>
+        <w:rPr>
+          <w:lang w:val="en-US"/>
+        </w:rPr>
+        <w:t>):</w:t>
+      </w:r>
+    </w:p>
+    <w:p>
+      <w:pPr>
+        <w:contextualSpacing/>
+        <w:rPr>
+          <w:lang w:val="en-US"/>
+        </w:rPr>
+      </w:pPr>
+      <w:r>
+        <w:rPr>
+          <w:lang w:val="en-US"/>
+        </w:rPr>
+        <w:t>(19,10) -&gt; (20,10) -&gt; (20,11) -&gt; (20,12) -&gt; (20,13) -&gt; (20,14) -&gt; (20,15) -&gt; (20,16) -&gt; (20,17) -&gt; (20,18) -&gt; (20,19) -&gt; (20,20) -&gt; (20,21) -&gt; (20,22) -&gt; (20,23) -&gt; (20,24) -&gt; (20,25) -&gt; (20,26) -&gt; (21,26) -&gt; (22,26) -&gt; (23,26) -&gt; (24,26) -&gt; (25,26) -&gt; (26,26) -&gt; (27,26) -&gt; (28,26) -&gt; (29,26) -&gt; (29,27) -&gt; (29,28) -&gt; (29,29)</w:t>
+      </w:r>
+    </w:p>
+    <w:p>
+      <w:pPr>
+        <w:contextualSpacing/>
+        <w:rPr>
+          <w:lang w:val="en-US"/>
+        </w:rPr>
+      </w:pPr>
+      <w:proofErr w:type="spellStart"/>
+      <w:r>
+        <w:rPr>
+          <w:lang w:val="en-US"/>
+        </w:rPr>
+        <w:t>RunTime</w:t>
+      </w:r>
+      <w:proofErr w:type="spellEnd"/>
+      <w:r>
+        <w:rPr>
+          <w:lang w:val="en-US"/>
+        </w:rPr>
+        <w:t>: 00:00:00.27</w:t>
+      </w:r>
+    </w:p>
+    <w:p>
+      <w:pPr>
+        <w:contextualSpacing/>
+        <w:rPr>
+          <w:lang w:val="en-US"/>
+        </w:rPr>
+      </w:pPr>
+    </w:p>
+    <w:p>
+      <w:pPr>
+        <w:contextualSpacing/>
+        <w:rPr>
+          <w:lang w:val="en-US"/>
+        </w:rPr>
+      </w:pPr>
+      <w:r>
+        <w:rPr>
+          <w:lang w:val="en-US"/>
+        </w:rPr>
+        <w:t xml:space="preserve">Robot starting at x: 10 and y: </w:t>
+      </w:r>
+      <w:proofErr w:type="gramStart"/>
+      <w:r>
+        <w:rPr>
+          <w:lang w:val="en-US"/>
+        </w:rPr>
+        <w:t>10 ...</w:t>
+      </w:r>
+      <w:proofErr w:type="gramEnd"/>
+    </w:p>
+    <w:p>
+      <w:pPr>
+        <w:contextualSpacing/>
+        <w:rPr>
+          <w:lang w:val="en-US"/>
+        </w:rPr>
+      </w:pPr>
+      <w:r>
+        <w:rPr>
+          <w:lang w:val="en-US"/>
+        </w:rPr>
+        <w:lastRenderedPageBreak/>
+        <w:t>Solution path for robot starting at (10</w:t>
+      </w:r>
+      <w:proofErr w:type="gramStart"/>
+      <w:r>
+        <w:rPr>
+          <w:lang w:val="en-US"/>
+        </w:rPr>
+        <w:t>,10</w:t>
+      </w:r>
+      <w:proofErr w:type="gramEnd"/>
+      <w:r>
+        <w:rPr>
+          <w:lang w:val="en-US"/>
+        </w:rPr>
+        <w:t>):</w:t>
+      </w:r>
+    </w:p>
+    <w:p>
+      <w:pPr>
+        <w:contextualSpacing/>
+        <w:rPr>
+          <w:lang w:val="en-US"/>
+        </w:rPr>
+      </w:pPr>
+      <w:r>
+        <w:rPr>
+          <w:lang w:val="en-US"/>
+        </w:rPr>
+        <w:t>(10,10) -&gt; (10,11) -&gt; (10,12) -&gt; (11,12) -&gt; (12,12) -&gt; (12,13) -&gt; (12,14) -&gt; (12,15) -&gt; (12,16) -&gt; (12,17) -&gt; (12,18) -&gt; (12,19) -&gt; (12,20) -&gt; (12,21) -&gt; (12,22) -&gt; (12,23) -&gt; (12,24) -&gt; (13,24) -&gt; (14,24) -&gt; (15,24) -&gt; (16,24) -&gt; (17,24) -&gt; (18,24) -&gt; (19,24) -&gt; (20,24) -&gt; (20,25) -&gt; (20,26) -&gt; (21,26) -&gt; (22,26) -&gt; (23,26) -&gt; (24,26) -&gt; (25,26) -&gt; (26,26) -&gt; (27,26) -&gt; (28,26) -&gt; (29,26) -&gt; (29,27) -&gt; (29,28) -&gt; (29,29)</w:t>
+      </w:r>
+    </w:p>
+    <w:p>
+      <w:pPr>
+        <w:contextualSpacing/>
+        <w:rPr>
+          <w:lang w:val="en-US"/>
+        </w:rPr>
+      </w:pPr>
+      <w:proofErr w:type="spellStart"/>
+      <w:r>
+        <w:rPr>
+          <w:lang w:val="en-US"/>
+        </w:rPr>
+        <w:t>RunTime</w:t>
+      </w:r>
+      <w:proofErr w:type="spellEnd"/>
+      <w:r>
+        <w:rPr>
+          <w:lang w:val="en-US"/>
+        </w:rPr>
+        <w:t>: 00:00:00.58</w:t>
+      </w:r>
+    </w:p>
+    <w:p>
+      <w:pPr>
+        <w:spacing w:after="0" w:line="240" w:lineRule="auto"/>
+        <w:contextualSpacing/>
+      </w:pPr>
+    </w:p>
+    <w:p>
+      <w:pPr>
+        <w:contextualSpacing/>
+        <w:rPr>
+          <w:lang w:val="en-US"/>
+        </w:rPr>
+      </w:pPr>
+      <w:r>
+        <w:rPr>
+          <w:lang w:val="en-US"/>
+        </w:rPr>
+        <w:t xml:space="preserve">To obtain no solution the </w:t>
+      </w:r>
+      <w:r>
+        <w:rPr>
+          <w:lang w:val="en-US"/>
+        </w:rPr>
+        <w:t>rendezvous</w:t>
+      </w:r>
+      <w:r>
+        <w:rPr>
+          <w:lang w:val="en-US"/>
+        </w:rPr>
+        <w:t xml:space="preserve"> point 30 </w:t>
+      </w:r>
+      <w:proofErr w:type="spellStart"/>
+      <w:r>
+        <w:rPr>
+          <w:lang w:val="en-US"/>
+        </w:rPr>
+        <w:t>30</w:t>
+      </w:r>
+      <w:proofErr w:type="spellEnd"/>
+      <w:r>
+        <w:rPr>
+          <w:lang w:val="en-US"/>
+        </w:rPr>
+        <w:t xml:space="preserve"> was used since it lies outside the bounds of the map</w:t>
+      </w:r>
+    </w:p>
+    <w:p>
+      <w:pPr>
+        <w:spacing w:after="0" w:line="240" w:lineRule="auto"/>
+        <w:contextualSpacing/>
+      </w:pPr>
+    </w:p>
+    <w:p>
+      <w:pPr>
+        <w:spacing w:after="0" w:line="240" w:lineRule="auto"/>
+        <w:contextualSpacing/>
+      </w:pPr>
+      <w:r>
+        <w:t xml:space="preserve">Running this map 100 times with 1, 2, 3 and 4 robots yielded the following results: </w:t>
+      </w:r>
+    </w:p>
+    <w:p>
+      <w:pPr>
+        <w:contextualSpacing/>
+      </w:pPr>
     </w:p>
     <w:tbl>
       <w:tblPr>
@@ -1370,6 +4270,12 @@
       </w:r>
       <w:r>
         <w:t>m solved the map in 46 seconds.</w:t>
+      </w:r>
+      <w:r>
+        <w:t xml:space="preserve"> This map is too large to include in this document</w:t>
+      </w:r>
+      <w:r>
+        <w:t>.</w:t>
       </w:r>
     </w:p>
     <w:sectPr>
@@ -1856,7 +4762,6 @@
   <w:style w:type="character" w:default="1" w:styleId="DefaultParagraphFont">
     <w:name w:val="Default Paragraph Font"/>
     <w:uiPriority w:val="1"/>
-    <w:semiHidden/>
     <w:unhideWhenUsed/>
   </w:style>
   <w:style w:type="table" w:default="1" w:styleId="TableNormal">
@@ -2741,7 +5646,7 @@
 </file>
 
 <file path=customXml/itemProps1.xml><?xml version="1.0" encoding="utf-8"?>
-<ds:datastoreItem xmlns:ds="http://schemas.openxmlformats.org/officeDocument/2006/customXml" ds:itemID="{7F2FD356-D83C-435F-BD58-89F2961F03EE}">
+<ds:datastoreItem xmlns:ds="http://schemas.openxmlformats.org/officeDocument/2006/customXml" ds:itemID="{35AC6C67-AA1C-4562-ACF8-4B8705D713EC}">
   <ds:schemaRefs>
     <ds:schemaRef ds:uri="http://schemas.openxmlformats.org/officeDocument/2006/bibliography"/>
   </ds:schemaRefs>

</xml_diff>